<commit_message>
idek what I did
</commit_message>
<xml_diff>
--- a/DOCUMENTATION.docx
+++ b/DOCUMENTATION.docx
@@ -52,7 +52,7 @@
                     </pic:cNvPicPr>
                   </pic:nvPicPr>
                   <pic:blipFill>
-                    <a:blip r:embed="rId6" cstate="print">
+                    <a:blip r:embed="rId7" cstate="print">
                       <a:extLst>
                         <a:ext uri="{28A0092B-C50C-407E-A947-70E740481C1C}">
                           <a14:useLocalDpi xmlns:a14="http://schemas.microsoft.com/office/drawing/2010/main" val="0"/>
@@ -129,7 +129,7 @@
                     </pic:cNvPicPr>
                   </pic:nvPicPr>
                   <pic:blipFill>
-                    <a:blip r:embed="rId7" cstate="print">
+                    <a:blip r:embed="rId8" cstate="print">
                       <a:extLst>
                         <a:ext uri="{28A0092B-C50C-407E-A947-70E740481C1C}">
                           <a14:useLocalDpi xmlns:a14="http://schemas.microsoft.com/office/drawing/2010/main" val="0"/>
@@ -396,6 +396,37 @@
                                 <w:sz w:val="36"/>
                               </w:rPr>
                               <w:t>Shawn Grant</w:t>
+                            </w:r>
+                          </w:p>
+                          <w:p>
+                            <w:pPr>
+                              <w:jc w:val="right"/>
+                              <w:rPr>
+                                <w:rFonts w:ascii="Arial Narrow" w:hAnsi="Arial Narrow"/>
+                                <w:b/>
+                                <w:color w:val="BFBFBF" w:themeColor="background1" w:themeShade="BF"/>
+                                <w:sz w:val="36"/>
+                              </w:rPr>
+                            </w:pPr>
+                            <w:proofErr w:type="spellStart"/>
+                            <w:r>
+                              <w:rPr>
+                                <w:rFonts w:ascii="Arial Narrow" w:hAnsi="Arial Narrow"/>
+                                <w:b/>
+                                <w:color w:val="BFBFBF" w:themeColor="background1" w:themeShade="BF"/>
+                                <w:sz w:val="36"/>
+                              </w:rPr>
+                              <w:t>Cand</w:t>
+                            </w:r>
+                            <w:proofErr w:type="spellEnd"/>
+                            <w:r>
+                              <w:rPr>
+                                <w:rFonts w:ascii="Arial Narrow" w:hAnsi="Arial Narrow"/>
+                                <w:b/>
+                                <w:color w:val="BFBFBF" w:themeColor="background1" w:themeShade="BF"/>
+                                <w:sz w:val="36"/>
+                              </w:rPr>
+                              <w:t>. #: 1000162122</w:t>
                             </w:r>
                           </w:p>
                           <w:p>
@@ -573,6 +604,37 @@
                           <w:sz w:val="36"/>
                         </w:rPr>
                       </w:pPr>
+                      <w:proofErr w:type="spellStart"/>
+                      <w:r>
+                        <w:rPr>
+                          <w:rFonts w:ascii="Arial Narrow" w:hAnsi="Arial Narrow"/>
+                          <w:b/>
+                          <w:color w:val="BFBFBF" w:themeColor="background1" w:themeShade="BF"/>
+                          <w:sz w:val="36"/>
+                        </w:rPr>
+                        <w:t>Cand</w:t>
+                      </w:r>
+                      <w:proofErr w:type="spellEnd"/>
+                      <w:r>
+                        <w:rPr>
+                          <w:rFonts w:ascii="Arial Narrow" w:hAnsi="Arial Narrow"/>
+                          <w:b/>
+                          <w:color w:val="BFBFBF" w:themeColor="background1" w:themeShade="BF"/>
+                          <w:sz w:val="36"/>
+                        </w:rPr>
+                        <w:t>. #: 1000162122</w:t>
+                      </w:r>
+                    </w:p>
+                    <w:p>
+                      <w:pPr>
+                        <w:jc w:val="right"/>
+                        <w:rPr>
+                          <w:rFonts w:ascii="Arial Narrow" w:hAnsi="Arial Narrow"/>
+                          <w:b/>
+                          <w:color w:val="BFBFBF" w:themeColor="background1" w:themeShade="BF"/>
+                          <w:sz w:val="36"/>
+                        </w:rPr>
+                      </w:pPr>
                       <w:r>
                         <w:rPr>
                           <w:rFonts w:ascii="Arial Narrow" w:hAnsi="Arial Narrow"/>
@@ -1978,7 +2040,8 @@
     </w:p>
     <w:p>
       <w:pPr>
-        <w:spacing w:line="360" w:lineRule="auto"/>
+        <w:spacing w:line="480" w:lineRule="auto"/>
+        <w:ind w:firstLine="720"/>
         <w:rPr>
           <w:rFonts w:ascii="Arial" w:hAnsi="Arial" w:cs="Arial"/>
           <w:color w:val="222222"/>
@@ -2022,25 +2085,121 @@
     </w:p>
     <w:p>
       <w:pPr>
-        <w:spacing w:line="360" w:lineRule="auto"/>
-        <w:rPr>
-          <w:rFonts w:ascii="Arial" w:hAnsi="Arial" w:cs="Arial"/>
-          <w:color w:val="222222"/>
-          <w:sz w:val="24"/>
-          <w:szCs w:val="24"/>
-          <w:shd w:val="clear" w:color="auto" w:fill="FFFFFF"/>
-        </w:rPr>
-      </w:pPr>
-      <w:r>
-        <w:rPr>
-          <w:rFonts w:ascii="Arial" w:hAnsi="Arial" w:cs="Arial"/>
-          <w:color w:val="222222"/>
-          <w:sz w:val="24"/>
-          <w:szCs w:val="24"/>
-          <w:shd w:val="clear" w:color="auto" w:fill="FFFFFF"/>
-        </w:rPr>
-        <w:t xml:space="preserve">Everyday people send sensitive data over the internet via social media or email. Although these networks may be strong against computer based attacks, no thought is put into the fact that once your phone or laptop is left open anyone can simply open your messages and view the data you’ve sent to others. </w:t>
-      </w:r>
+        <w:spacing w:line="480" w:lineRule="auto"/>
+        <w:ind w:firstLine="720"/>
+        <w:rPr>
+          <w:rFonts w:ascii="Arial" w:hAnsi="Arial" w:cs="Arial"/>
+          <w:color w:val="222222"/>
+          <w:sz w:val="24"/>
+          <w:szCs w:val="24"/>
+          <w:shd w:val="clear" w:color="auto" w:fill="FFFFFF"/>
+        </w:rPr>
+      </w:pPr>
+      <w:r>
+        <w:rPr>
+          <w:rFonts w:ascii="Arial" w:hAnsi="Arial" w:cs="Arial"/>
+          <w:color w:val="222222"/>
+          <w:sz w:val="24"/>
+          <w:szCs w:val="24"/>
+          <w:shd w:val="clear" w:color="auto" w:fill="FFFFFF"/>
+        </w:rPr>
+        <w:t>Everyday people send sensitive data over the internet via social media or email. Although these networks may be strong against computer based attacks, no thought is put into the fact that once your phone or laptop is left open anyone can simply open your messages and view the data you’ve sent to others</w:t>
+      </w:r>
+      <w:r>
+        <w:rPr>
+          <w:rFonts w:ascii="Arial" w:hAnsi="Arial" w:cs="Arial"/>
+          <w:color w:val="222222"/>
+          <w:sz w:val="24"/>
+          <w:szCs w:val="24"/>
+          <w:shd w:val="clear" w:color="auto" w:fill="FFFFFF"/>
+        </w:rPr>
+        <w:t xml:space="preserve"> in plain text</w:t>
+      </w:r>
+      <w:r>
+        <w:rPr>
+          <w:rFonts w:ascii="Arial" w:hAnsi="Arial" w:cs="Arial"/>
+          <w:color w:val="222222"/>
+          <w:sz w:val="24"/>
+          <w:szCs w:val="24"/>
+          <w:shd w:val="clear" w:color="auto" w:fill="FFFFFF"/>
+        </w:rPr>
+        <w:t>.</w:t>
+      </w:r>
+    </w:p>
+    <w:p>
+      <w:pPr>
+        <w:spacing w:line="480" w:lineRule="auto"/>
+        <w:ind w:firstLine="720"/>
+        <w:rPr>
+          <w:rFonts w:ascii="Arial" w:hAnsi="Arial" w:cs="Arial"/>
+          <w:color w:val="222222"/>
+          <w:sz w:val="24"/>
+          <w:szCs w:val="24"/>
+          <w:shd w:val="clear" w:color="auto" w:fill="FFFFFF"/>
+        </w:rPr>
+      </w:pPr>
+      <w:r>
+        <w:rPr>
+          <w:rFonts w:ascii="Arial" w:hAnsi="Arial" w:cs="Arial"/>
+          <w:color w:val="222222"/>
+          <w:sz w:val="24"/>
+          <w:szCs w:val="24"/>
+          <w:shd w:val="clear" w:color="auto" w:fill="FFFFFF"/>
+        </w:rPr>
+        <w:t>This is where local encryption is useful. Text and files can be encoded, so that even with access to the device it is impossible for anyone to make sense of the information.</w:t>
+      </w:r>
+      <w:r>
+        <w:rPr>
+          <w:rFonts w:ascii="Arial" w:hAnsi="Arial" w:cs="Arial"/>
+          <w:color w:val="222222"/>
+          <w:sz w:val="24"/>
+          <w:szCs w:val="24"/>
+          <w:shd w:val="clear" w:color="auto" w:fill="FFFFFF"/>
+        </w:rPr>
+        <w:t xml:space="preserve"> </w:t>
+      </w:r>
+      <w:r>
+        <w:rPr>
+          <w:rFonts w:ascii="Arial" w:hAnsi="Arial" w:cs="Arial"/>
+          <w:color w:val="222222"/>
+          <w:sz w:val="24"/>
+          <w:szCs w:val="24"/>
+          <w:shd w:val="clear" w:color="auto" w:fill="FFFFFF"/>
+        </w:rPr>
+        <w:t xml:space="preserve">There are many different encryption algorithms, most popular being: </w:t>
+      </w:r>
+      <w:r>
+        <w:rPr>
+          <w:rFonts w:ascii="Arial" w:hAnsi="Arial" w:cs="Arial"/>
+          <w:color w:val="222222"/>
+          <w:sz w:val="24"/>
+          <w:szCs w:val="24"/>
+          <w:shd w:val="clear" w:color="auto" w:fill="FFFFFF"/>
+        </w:rPr>
+        <w:t>MD5</w:t>
+      </w:r>
+      <w:r>
+        <w:rPr>
+          <w:rFonts w:ascii="Arial" w:hAnsi="Arial" w:cs="Arial"/>
+          <w:color w:val="222222"/>
+          <w:sz w:val="24"/>
+          <w:szCs w:val="24"/>
+          <w:shd w:val="clear" w:color="auto" w:fill="FFFFFF"/>
+        </w:rPr>
+        <w:t>, RSA, SHA-1 and 3DES.</w:t>
+      </w:r>
+    </w:p>
+    <w:p>
+      <w:pPr>
+        <w:spacing w:line="480" w:lineRule="auto"/>
+        <w:rPr>
+          <w:rFonts w:ascii="Arial" w:hAnsi="Arial" w:cs="Arial"/>
+          <w:color w:val="222222"/>
+          <w:sz w:val="24"/>
+          <w:szCs w:val="24"/>
+          <w:shd w:val="clear" w:color="auto" w:fill="FFFFFF"/>
+        </w:rPr>
+      </w:pPr>
     </w:p>
     <w:p>
       <w:pPr>
@@ -2081,136 +2240,6 @@
     </w:p>
     <w:p>
       <w:pPr>
-        <w:ind w:firstLine="720"/>
-        <w:jc w:val="center"/>
-        <w:rPr>
-          <w:rFonts w:ascii="Arial" w:hAnsi="Arial" w:cs="Arial"/>
-          <w:b/>
-          <w:color w:val="222222"/>
-          <w:sz w:val="28"/>
-          <w:shd w:val="clear" w:color="auto" w:fill="FFFFFF"/>
-        </w:rPr>
-      </w:pPr>
-    </w:p>
-    <w:p>
-      <w:pPr>
-        <w:ind w:firstLine="720"/>
-        <w:jc w:val="center"/>
-        <w:rPr>
-          <w:rFonts w:ascii="Arial" w:hAnsi="Arial" w:cs="Arial"/>
-          <w:b/>
-          <w:color w:val="222222"/>
-          <w:sz w:val="28"/>
-          <w:shd w:val="clear" w:color="auto" w:fill="FFFFFF"/>
-        </w:rPr>
-      </w:pPr>
-    </w:p>
-    <w:p>
-      <w:pPr>
-        <w:ind w:firstLine="720"/>
-        <w:jc w:val="center"/>
-        <w:rPr>
-          <w:rFonts w:ascii="Arial" w:hAnsi="Arial" w:cs="Arial"/>
-          <w:b/>
-          <w:color w:val="222222"/>
-          <w:sz w:val="28"/>
-          <w:shd w:val="clear" w:color="auto" w:fill="FFFFFF"/>
-        </w:rPr>
-      </w:pPr>
-    </w:p>
-    <w:p>
-      <w:pPr>
-        <w:ind w:firstLine="720"/>
-        <w:jc w:val="center"/>
-        <w:rPr>
-          <w:rFonts w:ascii="Arial" w:hAnsi="Arial" w:cs="Arial"/>
-          <w:b/>
-          <w:color w:val="222222"/>
-          <w:sz w:val="28"/>
-          <w:shd w:val="clear" w:color="auto" w:fill="FFFFFF"/>
-        </w:rPr>
-      </w:pPr>
-    </w:p>
-    <w:p>
-      <w:pPr>
-        <w:ind w:firstLine="720"/>
-        <w:jc w:val="center"/>
-        <w:rPr>
-          <w:rFonts w:ascii="Arial" w:hAnsi="Arial" w:cs="Arial"/>
-          <w:b/>
-          <w:color w:val="222222"/>
-          <w:sz w:val="28"/>
-          <w:shd w:val="clear" w:color="auto" w:fill="FFFFFF"/>
-        </w:rPr>
-      </w:pPr>
-    </w:p>
-    <w:p>
-      <w:pPr>
-        <w:ind w:firstLine="720"/>
-        <w:jc w:val="center"/>
-        <w:rPr>
-          <w:rFonts w:ascii="Arial" w:hAnsi="Arial" w:cs="Arial"/>
-          <w:b/>
-          <w:color w:val="222222"/>
-          <w:sz w:val="28"/>
-          <w:shd w:val="clear" w:color="auto" w:fill="FFFFFF"/>
-        </w:rPr>
-      </w:pPr>
-    </w:p>
-    <w:p>
-      <w:pPr>
-        <w:ind w:firstLine="720"/>
-        <w:jc w:val="center"/>
-        <w:rPr>
-          <w:rFonts w:ascii="Arial" w:hAnsi="Arial" w:cs="Arial"/>
-          <w:b/>
-          <w:color w:val="222222"/>
-          <w:sz w:val="28"/>
-          <w:shd w:val="clear" w:color="auto" w:fill="FFFFFF"/>
-        </w:rPr>
-      </w:pPr>
-    </w:p>
-    <w:p>
-      <w:pPr>
-        <w:ind w:firstLine="720"/>
-        <w:jc w:val="center"/>
-        <w:rPr>
-          <w:rFonts w:ascii="Arial" w:hAnsi="Arial" w:cs="Arial"/>
-          <w:b/>
-          <w:color w:val="222222"/>
-          <w:sz w:val="28"/>
-          <w:shd w:val="clear" w:color="auto" w:fill="FFFFFF"/>
-        </w:rPr>
-      </w:pPr>
-    </w:p>
-    <w:p>
-      <w:pPr>
-        <w:ind w:firstLine="720"/>
-        <w:jc w:val="center"/>
-        <w:rPr>
-          <w:rFonts w:ascii="Arial" w:hAnsi="Arial" w:cs="Arial"/>
-          <w:b/>
-          <w:color w:val="222222"/>
-          <w:sz w:val="28"/>
-          <w:shd w:val="clear" w:color="auto" w:fill="FFFFFF"/>
-        </w:rPr>
-      </w:pPr>
-    </w:p>
-    <w:p>
-      <w:pPr>
-        <w:ind w:firstLine="720"/>
-        <w:jc w:val="center"/>
-        <w:rPr>
-          <w:rFonts w:ascii="Arial" w:hAnsi="Arial" w:cs="Arial"/>
-          <w:b/>
-          <w:color w:val="222222"/>
-          <w:sz w:val="28"/>
-          <w:shd w:val="clear" w:color="auto" w:fill="FFFFFF"/>
-        </w:rPr>
-      </w:pPr>
-    </w:p>
-    <w:p>
-      <w:pPr>
         <w:rPr>
           <w:rFonts w:ascii="Arial" w:hAnsi="Arial" w:cs="Arial"/>
           <w:b/>
@@ -2245,7 +2274,7 @@
     </w:p>
     <w:p>
       <w:pPr>
-        <w:spacing w:line="360" w:lineRule="auto"/>
+        <w:spacing w:line="480" w:lineRule="auto"/>
         <w:rPr>
           <w:rFonts w:ascii="Arial" w:eastAsia="SimSun" w:hAnsi="Arial" w:cs="Arial"/>
           <w:color w:val="222222"/>
@@ -2300,7 +2329,7 @@
     </w:p>
     <w:p>
       <w:pPr>
-        <w:spacing w:line="360" w:lineRule="auto"/>
+        <w:spacing w:line="480" w:lineRule="auto"/>
         <w:rPr>
           <w:rFonts w:ascii="Arial" w:hAnsi="Arial" w:cs="Arial"/>
           <w:color w:val="222222"/>
@@ -2350,7 +2379,7 @@
     </w:p>
     <w:p>
       <w:pPr>
-        <w:spacing w:line="360" w:lineRule="auto"/>
+        <w:spacing w:line="480" w:lineRule="auto"/>
         <w:rPr>
           <w:rFonts w:ascii="Arial" w:hAnsi="Arial" w:cs="Arial"/>
           <w:color w:val="222222"/>
@@ -2408,7 +2437,7 @@
     </w:p>
     <w:p>
       <w:pPr>
-        <w:spacing w:line="360" w:lineRule="auto"/>
+        <w:spacing w:line="480" w:lineRule="auto"/>
         <w:rPr>
           <w:rFonts w:ascii="Arial" w:hAnsi="Arial" w:cs="Arial"/>
           <w:color w:val="222222"/>
@@ -2428,7 +2457,7 @@
     </w:p>
     <w:p>
       <w:pPr>
-        <w:spacing w:line="360" w:lineRule="auto"/>
+        <w:spacing w:line="480" w:lineRule="auto"/>
         <w:rPr>
           <w:rFonts w:ascii="Arial" w:hAnsi="Arial" w:cs="Arial"/>
           <w:color w:val="222222"/>
@@ -2445,12 +2474,10 @@
         </w:rPr>
         <w:t>If, say, you text a friend or relative your email password (for whatever reason), and either of you gets robbed and your phone stolen. There’s no way of protecting that message that was sent. The thief now has your email. Even if there is a lock on the device, hackers have always figured out ways of cracking those, since they are normally not very complex.</w:t>
       </w:r>
-      <w:bookmarkStart w:id="0" w:name="_GoBack"/>
-      <w:bookmarkEnd w:id="0"/>
-    </w:p>
-    <w:p>
-      <w:pPr>
-        <w:spacing w:line="360" w:lineRule="auto"/>
+    </w:p>
+    <w:p>
+      <w:pPr>
+        <w:spacing w:line="480" w:lineRule="auto"/>
         <w:rPr>
           <w:rFonts w:ascii="Arial" w:hAnsi="Arial" w:cs="Arial"/>
           <w:color w:val="222222"/>
@@ -2482,6 +2509,17 @@
     </w:p>
     <w:p>
       <w:pPr>
+        <w:rPr>
+          <w:rFonts w:ascii="Arial" w:hAnsi="Arial" w:cs="Arial"/>
+          <w:b/>
+          <w:color w:val="222222"/>
+          <w:sz w:val="28"/>
+          <w:shd w:val="clear" w:color="auto" w:fill="FFFFFF"/>
+        </w:rPr>
+      </w:pPr>
+    </w:p>
+    <w:p>
+      <w:pPr>
         <w:jc w:val="center"/>
         <w:rPr>
           <w:rFonts w:ascii="Arial" w:hAnsi="Arial" w:cs="Arial"/>
@@ -2507,65 +2545,6 @@
     <w:p>
       <w:pPr>
         <w:jc w:val="center"/>
-        <w:rPr>
-          <w:rFonts w:ascii="Arial" w:hAnsi="Arial" w:cs="Arial"/>
-          <w:b/>
-          <w:color w:val="222222"/>
-          <w:sz w:val="28"/>
-          <w:shd w:val="clear" w:color="auto" w:fill="FFFFFF"/>
-        </w:rPr>
-      </w:pPr>
-    </w:p>
-    <w:p>
-      <w:pPr>
-        <w:jc w:val="center"/>
-        <w:rPr>
-          <w:rFonts w:ascii="Arial" w:hAnsi="Arial" w:cs="Arial"/>
-          <w:b/>
-          <w:color w:val="222222"/>
-          <w:sz w:val="28"/>
-          <w:shd w:val="clear" w:color="auto" w:fill="FFFFFF"/>
-        </w:rPr>
-      </w:pPr>
-    </w:p>
-    <w:p>
-      <w:pPr>
-        <w:jc w:val="center"/>
-        <w:rPr>
-          <w:rFonts w:ascii="Arial" w:hAnsi="Arial" w:cs="Arial"/>
-          <w:b/>
-          <w:color w:val="222222"/>
-          <w:sz w:val="28"/>
-          <w:shd w:val="clear" w:color="auto" w:fill="FFFFFF"/>
-        </w:rPr>
-      </w:pPr>
-    </w:p>
-    <w:p>
-      <w:pPr>
-        <w:jc w:val="center"/>
-        <w:rPr>
-          <w:rFonts w:ascii="Arial" w:hAnsi="Arial" w:cs="Arial"/>
-          <w:b/>
-          <w:color w:val="222222"/>
-          <w:sz w:val="28"/>
-          <w:shd w:val="clear" w:color="auto" w:fill="FFFFFF"/>
-        </w:rPr>
-      </w:pPr>
-    </w:p>
-    <w:p>
-      <w:pPr>
-        <w:jc w:val="center"/>
-        <w:rPr>
-          <w:rFonts w:ascii="Arial" w:hAnsi="Arial" w:cs="Arial"/>
-          <w:b/>
-          <w:color w:val="222222"/>
-          <w:sz w:val="28"/>
-          <w:shd w:val="clear" w:color="auto" w:fill="FFFFFF"/>
-        </w:rPr>
-      </w:pPr>
-    </w:p>
-    <w:p>
-      <w:pPr>
         <w:rPr>
           <w:rFonts w:ascii="Arial" w:hAnsi="Arial" w:cs="Arial"/>
           <w:b/>
@@ -2679,7 +2658,16 @@
           <w:sz w:val="24"/>
           <w:shd w:val="clear" w:color="auto" w:fill="FFFFFF"/>
         </w:rPr>
-        <w:t xml:space="preserve">The security of that information is comprised if someone simply takes your unlocked phone or computer (or you give it to them) and opens your email in a browser you’ve already signed in to. </w:t>
+        <w:t xml:space="preserve">Many persons don’t have a simple </w:t>
+      </w:r>
+      <w:r>
+        <w:rPr>
+          <w:rFonts w:ascii="Arial" w:hAnsi="Arial" w:cs="Arial"/>
+          <w:color w:val="222222"/>
+          <w:sz w:val="24"/>
+          <w:shd w:val="clear" w:color="auto" w:fill="FFFFFF"/>
+        </w:rPr>
+        <w:t>screen lock on their phone, removing the first layer of security on a device</w:t>
       </w:r>
     </w:p>
     <w:p>
@@ -2703,229 +2691,62 @@
           <w:sz w:val="24"/>
           <w:shd w:val="clear" w:color="auto" w:fill="FFFFFF"/>
         </w:rPr>
-        <w:t xml:space="preserve">A stolen device is the easiest way to get access to someone’s information. </w:t>
-      </w:r>
-    </w:p>
-    <w:p>
-      <w:pPr>
-        <w:rPr>
-          <w:rFonts w:ascii="Arial" w:hAnsi="Arial" w:cs="Arial"/>
-          <w:color w:val="222222"/>
-          <w:sz w:val="24"/>
-          <w:shd w:val="clear" w:color="auto" w:fill="FFFFFF"/>
-        </w:rPr>
-      </w:pPr>
-    </w:p>
-    <w:p>
-      <w:pPr>
-        <w:rPr>
-          <w:rFonts w:ascii="Arial" w:hAnsi="Arial" w:cs="Arial"/>
-          <w:color w:val="222222"/>
-          <w:sz w:val="12"/>
-          <w:shd w:val="clear" w:color="auto" w:fill="FFFFFF"/>
-        </w:rPr>
-      </w:pPr>
-    </w:p>
-    <w:p>
-      <w:pPr>
-        <w:rPr>
-          <w:rFonts w:ascii="Arial" w:hAnsi="Arial" w:cs="Arial"/>
-          <w:bCs/>
-          <w:color w:val="222222"/>
-          <w:sz w:val="28"/>
-          <w:shd w:val="clear" w:color="auto" w:fill="FFFFFF"/>
-        </w:rPr>
-      </w:pPr>
-    </w:p>
-    <w:p>
-      <w:pPr>
-        <w:jc w:val="center"/>
-        <w:rPr>
-          <w:rFonts w:ascii="Arial" w:hAnsi="Arial" w:cs="Arial"/>
-          <w:bCs/>
-          <w:color w:val="222222"/>
-          <w:sz w:val="28"/>
-          <w:shd w:val="clear" w:color="auto" w:fill="FFFFFF"/>
-        </w:rPr>
-      </w:pPr>
-    </w:p>
-    <w:p>
-      <w:pPr>
-        <w:jc w:val="center"/>
-        <w:rPr>
-          <w:rFonts w:ascii="Arial" w:hAnsi="Arial" w:cs="Arial"/>
-          <w:bCs/>
-          <w:color w:val="222222"/>
-          <w:sz w:val="28"/>
-          <w:shd w:val="clear" w:color="auto" w:fill="FFFFFF"/>
-        </w:rPr>
-      </w:pPr>
-    </w:p>
-    <w:p>
-      <w:pPr>
-        <w:jc w:val="center"/>
-        <w:rPr>
-          <w:rFonts w:ascii="Arial" w:hAnsi="Arial" w:cs="Arial"/>
-          <w:bCs/>
-          <w:color w:val="222222"/>
-          <w:sz w:val="28"/>
-          <w:shd w:val="clear" w:color="auto" w:fill="FFFFFF"/>
-        </w:rPr>
-      </w:pPr>
-    </w:p>
-    <w:p>
-      <w:pPr>
-        <w:jc w:val="center"/>
-        <w:rPr>
-          <w:rFonts w:ascii="Arial" w:hAnsi="Arial" w:cs="Arial"/>
-          <w:b/>
-          <w:color w:val="222222"/>
-          <w:sz w:val="28"/>
-          <w:shd w:val="clear" w:color="auto" w:fill="FFFFFF"/>
-        </w:rPr>
-      </w:pPr>
-    </w:p>
-    <w:p>
-      <w:pPr>
-        <w:jc w:val="center"/>
-        <w:rPr>
-          <w:rFonts w:ascii="Arial" w:hAnsi="Arial" w:cs="Arial"/>
-          <w:b/>
-          <w:color w:val="222222"/>
-          <w:sz w:val="28"/>
-          <w:shd w:val="clear" w:color="auto" w:fill="FFFFFF"/>
-        </w:rPr>
-      </w:pPr>
-    </w:p>
-    <w:p>
-      <w:pPr>
-        <w:jc w:val="center"/>
-        <w:rPr>
-          <w:rFonts w:ascii="Arial" w:hAnsi="Arial" w:cs="Arial"/>
-          <w:b/>
-          <w:color w:val="222222"/>
-          <w:sz w:val="28"/>
-          <w:shd w:val="clear" w:color="auto" w:fill="FFFFFF"/>
-        </w:rPr>
-      </w:pPr>
-    </w:p>
-    <w:p>
-      <w:pPr>
-        <w:jc w:val="center"/>
-        <w:rPr>
-          <w:rFonts w:ascii="Arial" w:hAnsi="Arial" w:cs="Arial"/>
-          <w:b/>
-          <w:color w:val="222222"/>
-          <w:sz w:val="28"/>
-          <w:shd w:val="clear" w:color="auto" w:fill="FFFFFF"/>
-        </w:rPr>
-      </w:pPr>
-    </w:p>
-    <w:p>
-      <w:pPr>
-        <w:jc w:val="center"/>
-        <w:rPr>
-          <w:rFonts w:ascii="Arial" w:hAnsi="Arial" w:cs="Arial"/>
-          <w:b/>
-          <w:color w:val="222222"/>
-          <w:sz w:val="28"/>
-          <w:shd w:val="clear" w:color="auto" w:fill="FFFFFF"/>
-        </w:rPr>
-      </w:pPr>
-    </w:p>
-    <w:p>
-      <w:pPr>
-        <w:jc w:val="center"/>
-        <w:rPr>
-          <w:rFonts w:ascii="Arial" w:hAnsi="Arial" w:cs="Arial"/>
-          <w:b/>
-          <w:color w:val="222222"/>
-          <w:sz w:val="28"/>
-          <w:shd w:val="clear" w:color="auto" w:fill="FFFFFF"/>
-        </w:rPr>
-      </w:pPr>
-    </w:p>
-    <w:p>
-      <w:pPr>
-        <w:jc w:val="center"/>
-        <w:rPr>
-          <w:rFonts w:ascii="Arial" w:hAnsi="Arial" w:cs="Arial"/>
-          <w:b/>
-          <w:color w:val="222222"/>
-          <w:sz w:val="28"/>
-          <w:shd w:val="clear" w:color="auto" w:fill="FFFFFF"/>
-        </w:rPr>
-      </w:pPr>
-    </w:p>
-    <w:p>
-      <w:pPr>
-        <w:jc w:val="center"/>
-        <w:rPr>
-          <w:rFonts w:ascii="Arial" w:hAnsi="Arial" w:cs="Arial"/>
-          <w:b/>
-          <w:color w:val="222222"/>
-          <w:sz w:val="28"/>
-          <w:shd w:val="clear" w:color="auto" w:fill="FFFFFF"/>
-        </w:rPr>
-      </w:pPr>
-    </w:p>
-    <w:p>
-      <w:pPr>
-        <w:jc w:val="center"/>
-        <w:rPr>
-          <w:rFonts w:ascii="Arial" w:hAnsi="Arial" w:cs="Arial"/>
-          <w:b/>
-          <w:color w:val="222222"/>
-          <w:sz w:val="28"/>
-          <w:shd w:val="clear" w:color="auto" w:fill="FFFFFF"/>
-        </w:rPr>
-      </w:pPr>
-    </w:p>
-    <w:p>
-      <w:pPr>
-        <w:rPr>
-          <w:rFonts w:ascii="Arial" w:hAnsi="Arial" w:cs="Arial"/>
-          <w:b/>
-          <w:color w:val="222222"/>
-          <w:sz w:val="28"/>
-          <w:shd w:val="clear" w:color="auto" w:fill="FFFFFF"/>
-        </w:rPr>
-      </w:pPr>
-    </w:p>
-    <w:p>
-      <w:pPr>
-        <w:jc w:val="center"/>
-        <w:rPr>
-          <w:rFonts w:ascii="Arial" w:hAnsi="Arial" w:cs="Arial"/>
-          <w:b/>
-          <w:color w:val="222222"/>
-          <w:sz w:val="28"/>
-          <w:shd w:val="clear" w:color="auto" w:fill="FFFFFF"/>
-        </w:rPr>
-      </w:pPr>
-      <w:r>
-        <w:rPr>
-          <w:rFonts w:ascii="Arial" w:hAnsi="Arial" w:cs="Arial"/>
-          <w:b/>
-          <w:color w:val="222222"/>
-          <w:sz w:val="28"/>
-          <w:shd w:val="clear" w:color="auto" w:fill="FFFFFF"/>
-        </w:rPr>
-        <w:lastRenderedPageBreak/>
-        <w:t>OBJECTIVE OF SOLUTION</w:t>
-      </w:r>
-    </w:p>
-    <w:p>
-      <w:pPr>
-        <w:jc w:val="center"/>
-        <w:rPr>
-          <w:rFonts w:ascii="Arial" w:hAnsi="Arial" w:cs="Arial"/>
-          <w:b/>
-          <w:color w:val="222222"/>
-          <w:sz w:val="28"/>
-          <w:shd w:val="clear" w:color="auto" w:fill="FFFFFF"/>
-        </w:rPr>
-      </w:pPr>
+        <w:t>The security of that information is comprised if someone simply takes your unlocked phone or computer (or you</w:t>
+      </w:r>
+      <w:r>
+        <w:rPr>
+          <w:rFonts w:ascii="Arial" w:hAnsi="Arial" w:cs="Arial"/>
+          <w:color w:val="222222"/>
+          <w:sz w:val="24"/>
+          <w:shd w:val="clear" w:color="auto" w:fill="FFFFFF"/>
+        </w:rPr>
+        <w:t xml:space="preserve"> give it to them) and opens the</w:t>
+      </w:r>
+      <w:r>
+        <w:rPr>
+          <w:rFonts w:ascii="Arial" w:hAnsi="Arial" w:cs="Arial"/>
+          <w:color w:val="222222"/>
+          <w:sz w:val="24"/>
+          <w:shd w:val="clear" w:color="auto" w:fill="FFFFFF"/>
+        </w:rPr>
+        <w:t xml:space="preserve"> email</w:t>
+      </w:r>
+      <w:r>
+        <w:rPr>
+          <w:rFonts w:ascii="Arial" w:hAnsi="Arial" w:cs="Arial"/>
+          <w:color w:val="222222"/>
+          <w:sz w:val="24"/>
+          <w:shd w:val="clear" w:color="auto" w:fill="FFFFFF"/>
+        </w:rPr>
+        <w:t xml:space="preserve"> or messaging</w:t>
+      </w:r>
+      <w:r>
+        <w:rPr>
+          <w:rFonts w:ascii="Arial" w:hAnsi="Arial" w:cs="Arial"/>
+          <w:color w:val="222222"/>
+          <w:sz w:val="24"/>
+          <w:shd w:val="clear" w:color="auto" w:fill="FFFFFF"/>
+        </w:rPr>
+        <w:t xml:space="preserve"> </w:t>
+      </w:r>
+      <w:r>
+        <w:rPr>
+          <w:rFonts w:ascii="Arial" w:hAnsi="Arial" w:cs="Arial"/>
+          <w:color w:val="222222"/>
+          <w:sz w:val="24"/>
+          <w:shd w:val="clear" w:color="auto" w:fill="FFFFFF"/>
+        </w:rPr>
+        <w:t>application</w:t>
+      </w:r>
+      <w:r>
+        <w:rPr>
+          <w:rFonts w:ascii="Arial" w:hAnsi="Arial" w:cs="Arial"/>
+          <w:color w:val="222222"/>
+          <w:sz w:val="24"/>
+          <w:shd w:val="clear" w:color="auto" w:fill="FFFFFF"/>
+        </w:rPr>
+        <w:t xml:space="preserve"> you’ve already signed in to. </w:t>
+      </w:r>
     </w:p>
     <w:p>
       <w:pPr>
@@ -2948,8 +2769,205 @@
           <w:sz w:val="24"/>
           <w:shd w:val="clear" w:color="auto" w:fill="FFFFFF"/>
         </w:rPr>
-        <w:t>Allow users to encode any text message to a code using a cypher to change the text into an encrypted form.</w:t>
-      </w:r>
+        <w:t xml:space="preserve">A stolen device is the easiest way to get access to someone’s information. </w:t>
+      </w:r>
+    </w:p>
+    <w:p>
+      <w:pPr>
+        <w:rPr>
+          <w:rFonts w:ascii="Arial" w:hAnsi="Arial" w:cs="Arial"/>
+          <w:color w:val="222222"/>
+          <w:sz w:val="24"/>
+          <w:shd w:val="clear" w:color="auto" w:fill="FFFFFF"/>
+        </w:rPr>
+      </w:pPr>
+    </w:p>
+    <w:p>
+      <w:pPr>
+        <w:rPr>
+          <w:rFonts w:ascii="Arial" w:hAnsi="Arial" w:cs="Arial"/>
+          <w:color w:val="222222"/>
+          <w:sz w:val="12"/>
+          <w:shd w:val="clear" w:color="auto" w:fill="FFFFFF"/>
+        </w:rPr>
+      </w:pPr>
+    </w:p>
+    <w:p>
+      <w:pPr>
+        <w:rPr>
+          <w:rFonts w:ascii="Arial" w:hAnsi="Arial" w:cs="Arial"/>
+          <w:bCs/>
+          <w:color w:val="222222"/>
+          <w:sz w:val="28"/>
+          <w:shd w:val="clear" w:color="auto" w:fill="FFFFFF"/>
+        </w:rPr>
+      </w:pPr>
+    </w:p>
+    <w:p>
+      <w:pPr>
+        <w:jc w:val="center"/>
+        <w:rPr>
+          <w:rFonts w:ascii="Arial" w:hAnsi="Arial" w:cs="Arial"/>
+          <w:bCs/>
+          <w:color w:val="222222"/>
+          <w:sz w:val="28"/>
+          <w:shd w:val="clear" w:color="auto" w:fill="FFFFFF"/>
+        </w:rPr>
+      </w:pPr>
+    </w:p>
+    <w:p>
+      <w:pPr>
+        <w:jc w:val="center"/>
+        <w:rPr>
+          <w:rFonts w:ascii="Arial" w:hAnsi="Arial" w:cs="Arial"/>
+          <w:bCs/>
+          <w:color w:val="222222"/>
+          <w:sz w:val="28"/>
+          <w:shd w:val="clear" w:color="auto" w:fill="FFFFFF"/>
+        </w:rPr>
+      </w:pPr>
+    </w:p>
+    <w:p>
+      <w:pPr>
+        <w:jc w:val="center"/>
+        <w:rPr>
+          <w:rFonts w:ascii="Arial" w:hAnsi="Arial" w:cs="Arial"/>
+          <w:bCs/>
+          <w:color w:val="222222"/>
+          <w:sz w:val="28"/>
+          <w:shd w:val="clear" w:color="auto" w:fill="FFFFFF"/>
+        </w:rPr>
+      </w:pPr>
+    </w:p>
+    <w:p>
+      <w:pPr>
+        <w:jc w:val="center"/>
+        <w:rPr>
+          <w:rFonts w:ascii="Arial" w:hAnsi="Arial" w:cs="Arial"/>
+          <w:b/>
+          <w:color w:val="222222"/>
+          <w:sz w:val="28"/>
+          <w:shd w:val="clear" w:color="auto" w:fill="FFFFFF"/>
+        </w:rPr>
+      </w:pPr>
+    </w:p>
+    <w:p>
+      <w:pPr>
+        <w:jc w:val="center"/>
+        <w:rPr>
+          <w:rFonts w:ascii="Arial" w:hAnsi="Arial" w:cs="Arial"/>
+          <w:b/>
+          <w:color w:val="222222"/>
+          <w:sz w:val="28"/>
+          <w:shd w:val="clear" w:color="auto" w:fill="FFFFFF"/>
+        </w:rPr>
+      </w:pPr>
+    </w:p>
+    <w:p>
+      <w:pPr>
+        <w:jc w:val="center"/>
+        <w:rPr>
+          <w:rFonts w:ascii="Arial" w:hAnsi="Arial" w:cs="Arial"/>
+          <w:b/>
+          <w:color w:val="222222"/>
+          <w:sz w:val="28"/>
+          <w:shd w:val="clear" w:color="auto" w:fill="FFFFFF"/>
+        </w:rPr>
+      </w:pPr>
+    </w:p>
+    <w:p>
+      <w:pPr>
+        <w:jc w:val="center"/>
+        <w:rPr>
+          <w:rFonts w:ascii="Arial" w:hAnsi="Arial" w:cs="Arial"/>
+          <w:b/>
+          <w:color w:val="222222"/>
+          <w:sz w:val="28"/>
+          <w:shd w:val="clear" w:color="auto" w:fill="FFFFFF"/>
+        </w:rPr>
+      </w:pPr>
+    </w:p>
+    <w:p>
+      <w:pPr>
+        <w:jc w:val="center"/>
+        <w:rPr>
+          <w:rFonts w:ascii="Arial" w:hAnsi="Arial" w:cs="Arial"/>
+          <w:b/>
+          <w:color w:val="222222"/>
+          <w:sz w:val="28"/>
+          <w:shd w:val="clear" w:color="auto" w:fill="FFFFFF"/>
+        </w:rPr>
+      </w:pPr>
+    </w:p>
+    <w:p>
+      <w:pPr>
+        <w:jc w:val="center"/>
+        <w:rPr>
+          <w:rFonts w:ascii="Arial" w:hAnsi="Arial" w:cs="Arial"/>
+          <w:b/>
+          <w:color w:val="222222"/>
+          <w:sz w:val="28"/>
+          <w:shd w:val="clear" w:color="auto" w:fill="FFFFFF"/>
+        </w:rPr>
+      </w:pPr>
+    </w:p>
+    <w:p>
+      <w:pPr>
+        <w:jc w:val="center"/>
+        <w:rPr>
+          <w:rFonts w:ascii="Arial" w:hAnsi="Arial" w:cs="Arial"/>
+          <w:b/>
+          <w:color w:val="222222"/>
+          <w:sz w:val="28"/>
+          <w:shd w:val="clear" w:color="auto" w:fill="FFFFFF"/>
+        </w:rPr>
+      </w:pPr>
+    </w:p>
+    <w:p>
+      <w:pPr>
+        <w:rPr>
+          <w:rFonts w:ascii="Arial" w:hAnsi="Arial" w:cs="Arial"/>
+          <w:b/>
+          <w:color w:val="222222"/>
+          <w:sz w:val="28"/>
+          <w:shd w:val="clear" w:color="auto" w:fill="FFFFFF"/>
+        </w:rPr>
+      </w:pPr>
+    </w:p>
+    <w:p>
+      <w:pPr>
+        <w:jc w:val="center"/>
+        <w:rPr>
+          <w:rFonts w:ascii="Arial" w:hAnsi="Arial" w:cs="Arial"/>
+          <w:b/>
+          <w:color w:val="222222"/>
+          <w:sz w:val="28"/>
+          <w:shd w:val="clear" w:color="auto" w:fill="FFFFFF"/>
+        </w:rPr>
+      </w:pPr>
+      <w:r>
+        <w:rPr>
+          <w:rFonts w:ascii="Arial" w:hAnsi="Arial" w:cs="Arial"/>
+          <w:b/>
+          <w:color w:val="222222"/>
+          <w:sz w:val="28"/>
+          <w:shd w:val="clear" w:color="auto" w:fill="FFFFFF"/>
+        </w:rPr>
+        <w:lastRenderedPageBreak/>
+        <w:t>OBJECTIVE OF SOLUTION</w:t>
+      </w:r>
+    </w:p>
+    <w:p>
+      <w:pPr>
+        <w:jc w:val="center"/>
+        <w:rPr>
+          <w:rFonts w:ascii="Arial" w:hAnsi="Arial" w:cs="Arial"/>
+          <w:b/>
+          <w:color w:val="222222"/>
+          <w:sz w:val="28"/>
+          <w:shd w:val="clear" w:color="auto" w:fill="FFFFFF"/>
+        </w:rPr>
+      </w:pPr>
     </w:p>
     <w:p>
       <w:pPr>
@@ -2972,7 +2990,25 @@
           <w:sz w:val="24"/>
           <w:shd w:val="clear" w:color="auto" w:fill="FFFFFF"/>
         </w:rPr>
-        <w:t>Ensure that sensitive information stored on a device locally is protected against theft of the device</w:t>
+        <w:t>Allow users to en</w:t>
+      </w:r>
+      <w:r>
+        <w:rPr>
+          <w:rFonts w:ascii="Arial" w:hAnsi="Arial" w:cs="Arial"/>
+          <w:color w:val="222222"/>
+          <w:sz w:val="24"/>
+          <w:shd w:val="clear" w:color="auto" w:fill="FFFFFF"/>
+        </w:rPr>
+        <w:t xml:space="preserve">code any text message </w:t>
+      </w:r>
+      <w:r>
+        <w:rPr>
+          <w:rFonts w:ascii="Arial" w:hAnsi="Arial" w:cs="Arial"/>
+          <w:color w:val="222222"/>
+          <w:sz w:val="24"/>
+          <w:shd w:val="clear" w:color="auto" w:fill="FFFFFF"/>
+        </w:rPr>
+        <w:t>to an unreadable form</w:t>
       </w:r>
     </w:p>
     <w:p>
@@ -2996,7 +3032,16 @@
           <w:sz w:val="24"/>
           <w:shd w:val="clear" w:color="auto" w:fill="FFFFFF"/>
         </w:rPr>
-        <w:t xml:space="preserve">Allow users to send an encrypted message to anyone who has the application to decode it. </w:t>
+        <w:t>Ensure that sensitive information stored on a device lo</w:t>
+      </w:r>
+      <w:r>
+        <w:rPr>
+          <w:rFonts w:ascii="Arial" w:hAnsi="Arial" w:cs="Arial"/>
+          <w:color w:val="222222"/>
+          <w:sz w:val="24"/>
+          <w:shd w:val="clear" w:color="auto" w:fill="FFFFFF"/>
+        </w:rPr>
+        <w:t>cally is protected against prying eyes</w:t>
       </w:r>
     </w:p>
     <w:p>
@@ -3020,8 +3065,70 @@
           <w:sz w:val="24"/>
           <w:shd w:val="clear" w:color="auto" w:fill="FFFFFF"/>
         </w:rPr>
-        <w:t>Allow users to save the encoded text to a file for later use.</w:t>
-      </w:r>
+        <w:t xml:space="preserve">Allow users to send an </w:t>
+      </w:r>
+      <w:r>
+        <w:rPr>
+          <w:rFonts w:ascii="Arial" w:hAnsi="Arial" w:cs="Arial"/>
+          <w:color w:val="222222"/>
+          <w:sz w:val="24"/>
+          <w:shd w:val="clear" w:color="auto" w:fill="FFFFFF"/>
+        </w:rPr>
+        <w:t>encrypted message</w:t>
+      </w:r>
+      <w:r>
+        <w:rPr>
+          <w:rFonts w:ascii="Arial" w:hAnsi="Arial" w:cs="Arial"/>
+          <w:color w:val="222222"/>
+          <w:sz w:val="24"/>
+          <w:shd w:val="clear" w:color="auto" w:fill="FFFFFF"/>
+        </w:rPr>
+        <w:t xml:space="preserve"> and files</w:t>
+      </w:r>
+      <w:r>
+        <w:rPr>
+          <w:rFonts w:ascii="Arial" w:hAnsi="Arial" w:cs="Arial"/>
+          <w:color w:val="222222"/>
+          <w:sz w:val="24"/>
+          <w:shd w:val="clear" w:color="auto" w:fill="FFFFFF"/>
+        </w:rPr>
+        <w:t xml:space="preserve"> to anyone without ever disclosing information</w:t>
+      </w:r>
+      <w:r>
+        <w:rPr>
+          <w:rFonts w:ascii="Arial" w:hAnsi="Arial" w:cs="Arial"/>
+          <w:color w:val="222222"/>
+          <w:sz w:val="24"/>
+          <w:shd w:val="clear" w:color="auto" w:fill="FFFFFF"/>
+        </w:rPr>
+        <w:t xml:space="preserve">. </w:t>
+      </w:r>
+    </w:p>
+    <w:p>
+      <w:pPr>
+        <w:tabs>
+          <w:tab w:val="left" w:pos="420"/>
+        </w:tabs>
+        <w:rPr>
+          <w:rFonts w:ascii="Arial" w:hAnsi="Arial" w:cs="Arial"/>
+          <w:color w:val="222222"/>
+          <w:sz w:val="24"/>
+          <w:shd w:val="clear" w:color="auto" w:fill="FFFFFF"/>
+        </w:rPr>
+      </w:pPr>
+    </w:p>
+    <w:p>
+      <w:pPr>
+        <w:tabs>
+          <w:tab w:val="left" w:pos="420"/>
+        </w:tabs>
+        <w:rPr>
+          <w:rFonts w:ascii="Arial" w:hAnsi="Arial" w:cs="Arial"/>
+          <w:color w:val="222222"/>
+          <w:sz w:val="24"/>
+          <w:shd w:val="clear" w:color="auto" w:fill="FFFFFF"/>
+        </w:rPr>
+      </w:pPr>
     </w:p>
     <w:p>
       <w:pPr>
@@ -5010,122 +5117,6 @@
         <mc:AlternateContent>
           <mc:Choice Requires="wps">
             <w:drawing>
-              <wp:anchor distT="45720" distB="45720" distL="114300" distR="114300" simplePos="0" relativeHeight="251658752" behindDoc="0" locked="0" layoutInCell="1" allowOverlap="1">
-                <wp:simplePos x="0" y="0"/>
-                <wp:positionH relativeFrom="column">
-                  <wp:posOffset>131445</wp:posOffset>
-                </wp:positionH>
-                <wp:positionV relativeFrom="paragraph">
-                  <wp:posOffset>3525520</wp:posOffset>
-                </wp:positionV>
-                <wp:extent cx="1302385" cy="333375"/>
-                <wp:effectExtent l="19050" t="19050" r="12065" b="28575"/>
-                <wp:wrapSquare wrapText="bothSides"/>
-                <wp:docPr id="30" name="Text Box 2"/>
-                <wp:cNvGraphicFramePr>
-                  <a:graphicFrameLocks xmlns:a="http://schemas.openxmlformats.org/drawingml/2006/main"/>
-                </wp:cNvGraphicFramePr>
-                <a:graphic xmlns:a="http://schemas.openxmlformats.org/drawingml/2006/main">
-                  <a:graphicData uri="http://schemas.microsoft.com/office/word/2010/wordprocessingShape">
-                    <wps:wsp>
-                      <wps:cNvSpPr txBox="1">
-                        <a:spLocks noChangeArrowheads="1"/>
-                      </wps:cNvSpPr>
-                      <wps:spPr bwMode="auto">
-                        <a:xfrm>
-                          <a:off x="0" y="0"/>
-                          <a:ext cx="1302385" cy="333375"/>
-                        </a:xfrm>
-                        <a:prstGeom prst="rect">
-                          <a:avLst/>
-                        </a:prstGeom>
-                        <a:solidFill>
-                          <a:srgbClr val="FFFFFF"/>
-                        </a:solidFill>
-                        <a:ln w="28575">
-                          <a:solidFill>
-                            <a:schemeClr val="tx1"/>
-                          </a:solidFill>
-                          <a:miter lim="800000"/>
-                        </a:ln>
-                      </wps:spPr>
-                      <wps:txbx>
-                        <w:txbxContent>
-                          <w:p>
-                            <w:pPr>
-                              <w:jc w:val="center"/>
-                              <w:rPr>
-                                <w:rFonts w:ascii="Arial" w:hAnsi="Arial" w:cs="Arial"/>
-                                <w:b/>
-                                <w:sz w:val="32"/>
-                              </w:rPr>
-                            </w:pPr>
-                            <w:proofErr w:type="spellStart"/>
-                            <w:proofErr w:type="gramStart"/>
-                            <w:r>
-                              <w:rPr>
-                                <w:rFonts w:ascii="Arial" w:hAnsi="Arial" w:cs="Arial"/>
-                                <w:b/>
-                                <w:sz w:val="32"/>
-                              </w:rPr>
-                              <w:t>strInsert</w:t>
-                            </w:r>
-                            <w:proofErr w:type="spellEnd"/>
-                            <w:proofErr w:type="gramEnd"/>
-                          </w:p>
-                        </w:txbxContent>
-                      </wps:txbx>
-                      <wps:bodyPr rot="0" vert="horz" wrap="square" lIns="91440" tIns="45720" rIns="91440" bIns="45720" anchor="t" anchorCtr="0">
-                        <a:noAutofit/>
-                      </wps:bodyPr>
-                    </wps:wsp>
-                  </a:graphicData>
-                </a:graphic>
-              </wp:anchor>
-            </w:drawing>
-          </mc:Choice>
-          <mc:Fallback xmlns:wpsCustomData="http://www.wps.cn/officeDocument/2013/wpsCustomData">
-            <w:pict>
-              <v:shape id="Text Box 2" o:spid="_x0000_s1026" o:spt="202" type="#_x0000_t202" style="position:absolute;left:0pt;margin-left:10.35pt;margin-top:277.6pt;height:26.25pt;width:102.55pt;mso-wrap-distance-bottom:3.6pt;mso-wrap-distance-left:9pt;mso-wrap-distance-right:9pt;mso-wrap-distance-top:3.6pt;z-index:251681792;mso-width-relative:page;mso-height-relative:page;" fillcolor="#FFFFFF" filled="t" stroked="t" coordsize="21600,21600" o:gfxdata="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">
-                <v:fill on="t" focussize="0,0"/>
-                <v:stroke weight="2.25pt" color="#000000 [3213]" miterlimit="8" joinstyle="miter"/>
-                <v:imagedata o:title=""/>
-                <o:lock v:ext="edit" aspectratio="f"/>
-                <v:textbox>
-                  <w:txbxContent>
-                    <w:p>
-                      <w:pPr>
-                        <w:jc w:val="center"/>
-                        <w:rPr>
-                          <w:rFonts w:ascii="Arial" w:hAnsi="Arial" w:cs="Arial"/>
-                          <w:b/>
-                          <w:sz w:val="32"/>
-                        </w:rPr>
-                      </w:pPr>
-                      <w:r>
-                        <w:rPr>
-                          <w:rFonts w:ascii="Arial" w:hAnsi="Arial" w:cs="Arial"/>
-                          <w:b/>
-                          <w:sz w:val="32"/>
-                        </w:rPr>
-                        <w:t>strInsert</w:t>
-                      </w:r>
-                    </w:p>
-                  </w:txbxContent>
-                </v:textbox>
-                <w10:wrap type="square"/>
-              </v:shape>
-            </w:pict>
-          </mc:Fallback>
-        </mc:AlternateContent>
-      </w:r>
-      <w:r>
-        <w:rPr>
-          <w:noProof/>
-        </w:rPr>
-        <mc:AlternateContent>
-          <mc:Choice Requires="wps">
-            <w:drawing>
               <wp:anchor distT="0" distB="0" distL="114300" distR="114300" simplePos="0" relativeHeight="251649536" behindDoc="0" locked="0" layoutInCell="1" allowOverlap="1">
                 <wp:simplePos x="0" y="0"/>
                 <wp:positionH relativeFrom="margin">
@@ -5185,13 +5176,10 @@
               </wp:anchor>
             </w:drawing>
           </mc:Choice>
-          <mc:Fallback xmlns:wpsCustomData="http://www.wps.cn/officeDocument/2013/wpsCustomData">
+          <mc:Fallback>
             <w:pict>
-              <v:rect id="_x0000_s1026" o:spid="_x0000_s1026" o:spt="1" style="position:absolute;left:0pt;margin-left:52.95pt;margin-top:166.2pt;height:5.8pt;width:360.05pt;mso-position-horizontal-relative:margin;z-index:251672576;v-text-anchor:middle;mso-width-relative:page;mso-height-relative:page;" fillcolor="#000000 [3213]" filled="t" stroked="t" coordsize="21600,21600" o:gfxdata="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">
-                <v:fill on="t" focussize="0,0"/>
-                <v:stroke weight="1pt" color="#000000 [3213]" miterlimit="8" joinstyle="miter"/>
-                <v:imagedata o:title=""/>
-                <o:lock v:ext="edit" aspectratio="f"/>
+              <v:rect w14:anchorId="00D437BC" id="Rectangle 16" o:spid="_x0000_s1026" style="position:absolute;margin-left:52.95pt;margin-top:166.2pt;width:360.05pt;height:5.8pt;z-index:251649536;visibility:visible;mso-wrap-style:square;mso-wrap-distance-left:9pt;mso-wrap-distance-top:0;mso-wrap-distance-right:9pt;mso-wrap-distance-bottom:0;mso-position-horizontal:absolute;mso-position-horizontal-relative:margin;mso-position-vertical:absolute;mso-position-vertical-relative:text;v-text-anchor:middle" o:gfxdata="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" fillcolor="black [3213]" strokecolor="black [3213]" strokeweight="1pt">
+                <w10:wrap anchorx="margin"/>
               </v:rect>
             </w:pict>
           </mc:Fallback>
@@ -5508,122 +5496,6 @@
         <mc:AlternateContent>
           <mc:Choice Requires="wps">
             <w:drawing>
-              <wp:anchor distT="45720" distB="45720" distL="114300" distR="114300" simplePos="0" relativeHeight="251651584" behindDoc="0" locked="0" layoutInCell="1" allowOverlap="1">
-                <wp:simplePos x="0" y="0"/>
-                <wp:positionH relativeFrom="column">
-                  <wp:posOffset>4525010</wp:posOffset>
-                </wp:positionH>
-                <wp:positionV relativeFrom="paragraph">
-                  <wp:posOffset>3519805</wp:posOffset>
-                </wp:positionV>
-                <wp:extent cx="1293495" cy="333375"/>
-                <wp:effectExtent l="19050" t="19050" r="20955" b="28575"/>
-                <wp:wrapSquare wrapText="bothSides"/>
-                <wp:docPr id="20" name="Text Box 2"/>
-                <wp:cNvGraphicFramePr>
-                  <a:graphicFrameLocks xmlns:a="http://schemas.openxmlformats.org/drawingml/2006/main"/>
-                </wp:cNvGraphicFramePr>
-                <a:graphic xmlns:a="http://schemas.openxmlformats.org/drawingml/2006/main">
-                  <a:graphicData uri="http://schemas.microsoft.com/office/word/2010/wordprocessingShape">
-                    <wps:wsp>
-                      <wps:cNvSpPr txBox="1">
-                        <a:spLocks noChangeArrowheads="1"/>
-                      </wps:cNvSpPr>
-                      <wps:spPr bwMode="auto">
-                        <a:xfrm>
-                          <a:off x="0" y="0"/>
-                          <a:ext cx="1293495" cy="333375"/>
-                        </a:xfrm>
-                        <a:prstGeom prst="rect">
-                          <a:avLst/>
-                        </a:prstGeom>
-                        <a:solidFill>
-                          <a:srgbClr val="FFFFFF"/>
-                        </a:solidFill>
-                        <a:ln w="28575">
-                          <a:solidFill>
-                            <a:schemeClr val="tx1"/>
-                          </a:solidFill>
-                          <a:miter lim="800000"/>
-                        </a:ln>
-                      </wps:spPr>
-                      <wps:txbx>
-                        <w:txbxContent>
-                          <w:p>
-                            <w:pPr>
-                              <w:jc w:val="center"/>
-                              <w:rPr>
-                                <w:rFonts w:ascii="Arial" w:hAnsi="Arial" w:cs="Arial"/>
-                                <w:b/>
-                                <w:sz w:val="32"/>
-                              </w:rPr>
-                            </w:pPr>
-                            <w:proofErr w:type="spellStart"/>
-                            <w:proofErr w:type="gramStart"/>
-                            <w:r>
-                              <w:rPr>
-                                <w:rFonts w:ascii="Arial" w:hAnsi="Arial" w:cs="Arial"/>
-                                <w:b/>
-                                <w:sz w:val="32"/>
-                              </w:rPr>
-                              <w:t>strInsert</w:t>
-                            </w:r>
-                            <w:proofErr w:type="spellEnd"/>
-                            <w:proofErr w:type="gramEnd"/>
-                          </w:p>
-                        </w:txbxContent>
-                      </wps:txbx>
-                      <wps:bodyPr rot="0" vert="horz" wrap="square" lIns="91440" tIns="45720" rIns="91440" bIns="45720" anchor="t" anchorCtr="0">
-                        <a:noAutofit/>
-                      </wps:bodyPr>
-                    </wps:wsp>
-                  </a:graphicData>
-                </a:graphic>
-              </wp:anchor>
-            </w:drawing>
-          </mc:Choice>
-          <mc:Fallback xmlns:wpsCustomData="http://www.wps.cn/officeDocument/2013/wpsCustomData">
-            <w:pict>
-              <v:shape id="Text Box 2" o:spid="_x0000_s1026" o:spt="202" type="#_x0000_t202" style="position:absolute;left:0pt;margin-left:356.3pt;margin-top:277.15pt;height:26.25pt;width:101.85pt;mso-wrap-distance-bottom:3.6pt;mso-wrap-distance-left:9pt;mso-wrap-distance-right:9pt;mso-wrap-distance-top:3.6pt;z-index:251674624;mso-width-relative:page;mso-height-relative:page;" fillcolor="#FFFFFF" filled="t" stroked="t" coordsize="21600,21600" o:gfxdata="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">
-                <v:fill on="t" focussize="0,0"/>
-                <v:stroke weight="2.25pt" color="#000000 [3213]" miterlimit="8" joinstyle="miter"/>
-                <v:imagedata o:title=""/>
-                <o:lock v:ext="edit" aspectratio="f"/>
-                <v:textbox>
-                  <w:txbxContent>
-                    <w:p>
-                      <w:pPr>
-                        <w:jc w:val="center"/>
-                        <w:rPr>
-                          <w:rFonts w:ascii="Arial" w:hAnsi="Arial" w:cs="Arial"/>
-                          <w:b/>
-                          <w:sz w:val="32"/>
-                        </w:rPr>
-                      </w:pPr>
-                      <w:r>
-                        <w:rPr>
-                          <w:rFonts w:ascii="Arial" w:hAnsi="Arial" w:cs="Arial"/>
-                          <w:b/>
-                          <w:sz w:val="32"/>
-                        </w:rPr>
-                        <w:t>strInsert</w:t>
-                      </w:r>
-                    </w:p>
-                  </w:txbxContent>
-                </v:textbox>
-                <w10:wrap type="square"/>
-              </v:shape>
-            </w:pict>
-          </mc:Fallback>
-        </mc:AlternateContent>
-      </w:r>
-      <w:r>
-        <w:rPr>
-          <w:noProof/>
-        </w:rPr>
-        <mc:AlternateContent>
-          <mc:Choice Requires="wps">
-            <w:drawing>
               <wp:anchor distT="45720" distB="45720" distL="114300" distR="114300" simplePos="0" relativeHeight="251659776" behindDoc="0" locked="0" layoutInCell="1" allowOverlap="1">
                 <wp:simplePos x="0" y="0"/>
                 <wp:positionH relativeFrom="margin">
@@ -5696,13 +5568,13 @@
               </wp:anchor>
             </w:drawing>
           </mc:Choice>
-          <mc:Fallback xmlns:wpsCustomData="http://www.wps.cn/officeDocument/2013/wpsCustomData">
+          <mc:Fallback>
             <w:pict>
-              <v:shape id="_x0000_s1026" o:spid="_x0000_s1026" o:spt="202" type="#_x0000_t202" style="position:absolute;left:0pt;margin-left:188.2pt;margin-top:125.15pt;height:26.25pt;width:105.75pt;mso-position-horizontal-relative:margin;mso-wrap-distance-bottom:3.6pt;mso-wrap-distance-left:9pt;mso-wrap-distance-right:9pt;mso-wrap-distance-top:3.6pt;z-index:251682816;mso-width-relative:page;mso-height-relative:page;" fillcolor="#FFFFFF" filled="t" stroked="t" coordsize="21600,21600" o:gfxdata="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">
-                <v:fill on="t" focussize="0,0"/>
-                <v:stroke weight="2.25pt" color="#000000 [3213]" miterlimit="8" joinstyle="miter"/>
-                <v:imagedata o:title=""/>
-                <o:lock v:ext="edit" aspectratio="f"/>
+              <v:shapetype id="_x0000_t202" coordsize="21600,21600" o:spt="202" path="m,l,21600r21600,l21600,xe">
+                <v:stroke joinstyle="miter"/>
+                <v:path gradientshapeok="t" o:connecttype="rect"/>
+              </v:shapetype>
+              <v:shape id="Text Box 22" o:spid="_x0000_s1039" type="#_x0000_t202" style="position:absolute;margin-left:188.2pt;margin-top:125.15pt;width:105.75pt;height:26.25pt;z-index:251659776;visibility:visible;mso-wrap-style:square;mso-wrap-distance-left:9pt;mso-wrap-distance-top:3.6pt;mso-wrap-distance-right:9pt;mso-wrap-distance-bottom:3.6pt;mso-position-horizontal:absolute;mso-position-horizontal-relative:margin;mso-position-vertical:absolute;mso-position-vertical-relative:text;v-text-anchor:top" o:gfxdata="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" strokecolor="black [3213]" strokeweight="2.25pt">
                 <v:textbox>
                   <w:txbxContent>
                     <w:p>
@@ -5714,6 +5586,7 @@
                           <w:sz w:val="32"/>
                         </w:rPr>
                       </w:pPr>
+                      <w:proofErr w:type="spellStart"/>
                       <w:r>
                         <w:rPr>
                           <w:rFonts w:ascii="Arial" w:hAnsi="Arial" w:cs="Arial"/>
@@ -5722,10 +5595,11 @@
                         </w:rPr>
                         <w:t>MainMenu</w:t>
                       </w:r>
+                      <w:proofErr w:type="spellEnd"/>
                     </w:p>
                   </w:txbxContent>
                 </v:textbox>
-                <w10:wrap type="square"/>
+                <w10:wrap type="square" anchorx="margin"/>
               </v:shape>
             </w:pict>
           </mc:Fallback>
@@ -6153,18 +6027,18 @@
         <mc:AlternateContent>
           <mc:Choice Requires="wps">
             <w:drawing>
-              <wp:anchor distT="0" distB="0" distL="114300" distR="114300" simplePos="0" relativeHeight="251676160" behindDoc="0" locked="0" layoutInCell="1" allowOverlap="1">
+              <wp:anchor distT="0" distB="0" distL="114300" distR="114300" simplePos="0" relativeHeight="251679232" behindDoc="0" locked="0" layoutInCell="1" allowOverlap="1">
                 <wp:simplePos x="0" y="0"/>
                 <wp:positionH relativeFrom="margin">
-                  <wp:posOffset>3573780</wp:posOffset>
+                  <wp:posOffset>4125433</wp:posOffset>
                 </wp:positionH>
                 <wp:positionV relativeFrom="paragraph">
-                  <wp:posOffset>859790</wp:posOffset>
+                  <wp:posOffset>86242</wp:posOffset>
                 </wp:positionV>
-                <wp:extent cx="45085" cy="374650"/>
-                <wp:effectExtent l="0" t="0" r="12065" b="25400"/>
+                <wp:extent cx="45719" cy="882502"/>
+                <wp:effectExtent l="0" t="0" r="12065" b="13335"/>
                 <wp:wrapNone/>
-                <wp:docPr id="207" name="Rectangle 207"/>
+                <wp:docPr id="210" name="Rectangle 210"/>
                 <wp:cNvGraphicFramePr/>
                 <a:graphic xmlns:a="http://schemas.openxmlformats.org/drawingml/2006/main">
                   <a:graphicData uri="http://schemas.microsoft.com/office/word/2010/wordprocessingShape">
@@ -6173,7 +6047,7 @@
                       <wps:spPr>
                         <a:xfrm>
                           <a:off x="0" y="0"/>
-                          <a:ext cx="45085" cy="374650"/>
+                          <a:ext cx="45719" cy="882502"/>
                         </a:xfrm>
                         <a:prstGeom prst="rect">
                           <a:avLst/>
@@ -6209,98 +6083,19 @@
                     </wps:wsp>
                   </a:graphicData>
                 </a:graphic>
+                <wp14:sizeRelH relativeFrom="margin">
+                  <wp14:pctWidth>0</wp14:pctWidth>
+                </wp14:sizeRelH>
+                <wp14:sizeRelV relativeFrom="margin">
+                  <wp14:pctHeight>0</wp14:pctHeight>
+                </wp14:sizeRelV>
               </wp:anchor>
             </w:drawing>
           </mc:Choice>
-          <mc:Fallback xmlns:wpsCustomData="http://www.wps.cn/officeDocument/2013/wpsCustomData">
+          <mc:Fallback>
             <w:pict>
-              <v:rect id="_x0000_s1026" o:spid="_x0000_s1026" o:spt="1" style="position:absolute;left:0pt;margin-left:281.4pt;margin-top:67.7pt;height:29.5pt;width:3.55pt;mso-position-horizontal-relative:margin;z-index:251707392;v-text-anchor:middle;mso-width-relative:page;mso-height-relative:page;" fillcolor="#000000 [3213]" filled="t" stroked="t" coordsize="21600,21600" o:gfxdata="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">
-                <v:fill on="t" focussize="0,0"/>
-                <v:stroke weight="1pt" color="#000000 [3213]" miterlimit="8" joinstyle="miter"/>
-                <v:imagedata o:title=""/>
-                <o:lock v:ext="edit" aspectratio="f"/>
-              </v:rect>
-            </w:pict>
-          </mc:Fallback>
-        </mc:AlternateContent>
-      </w:r>
-      <w:r>
-        <w:rPr>
-          <w:rFonts w:ascii="Arial" w:hAnsi="Arial" w:cs="Arial"/>
-          <w:noProof/>
-          <w:color w:val="222222"/>
-          <w:sz w:val="24"/>
-          <w:shd w:val="clear" w:color="auto" w:fill="FFFFFF"/>
-        </w:rPr>
-        <mc:AlternateContent>
-          <mc:Choice Requires="wps">
-            <w:drawing>
-              <wp:anchor distT="0" distB="0" distL="114300" distR="114300" simplePos="0" relativeHeight="251679232" behindDoc="0" locked="0" layoutInCell="1" allowOverlap="1">
-                <wp:simplePos x="0" y="0"/>
-                <wp:positionH relativeFrom="margin">
-                  <wp:posOffset>4123690</wp:posOffset>
-                </wp:positionH>
-                <wp:positionV relativeFrom="paragraph">
-                  <wp:posOffset>88265</wp:posOffset>
-                </wp:positionV>
-                <wp:extent cx="51435" cy="808355"/>
-                <wp:effectExtent l="0" t="0" r="24765" b="10795"/>
-                <wp:wrapNone/>
-                <wp:docPr id="210" name="Rectangle 210"/>
-                <wp:cNvGraphicFramePr/>
-                <a:graphic xmlns:a="http://schemas.openxmlformats.org/drawingml/2006/main">
-                  <a:graphicData uri="http://schemas.microsoft.com/office/word/2010/wordprocessingShape">
-                    <wps:wsp>
-                      <wps:cNvSpPr/>
-                      <wps:spPr>
-                        <a:xfrm>
-                          <a:off x="0" y="0"/>
-                          <a:ext cx="51435" cy="808355"/>
-                        </a:xfrm>
-                        <a:prstGeom prst="rect">
-                          <a:avLst/>
-                        </a:prstGeom>
-                        <a:solidFill>
-                          <a:schemeClr val="tx1"/>
-                        </a:solidFill>
-                        <a:ln>
-                          <a:solidFill>
-                            <a:schemeClr val="tx1"/>
-                          </a:solidFill>
-                        </a:ln>
-                      </wps:spPr>
-                      <wps:style>
-                        <a:lnRef idx="2">
-                          <a:schemeClr val="accent1">
-                            <a:shade val="50000"/>
-                          </a:schemeClr>
-                        </a:lnRef>
-                        <a:fillRef idx="1">
-                          <a:schemeClr val="accent1"/>
-                        </a:fillRef>
-                        <a:effectRef idx="0">
-                          <a:schemeClr val="accent1"/>
-                        </a:effectRef>
-                        <a:fontRef idx="minor">
-                          <a:schemeClr val="lt1"/>
-                        </a:fontRef>
-                      </wps:style>
-                      <wps:bodyPr rot="0" spcFirstLastPara="0" vertOverflow="overflow" horzOverflow="overflow" vert="horz" wrap="square" lIns="91440" tIns="45720" rIns="91440" bIns="45720" numCol="1" spcCol="0" rtlCol="0" fromWordArt="0" anchor="ctr" anchorCtr="0" forceAA="0" compatLnSpc="1">
-                        <a:noAutofit/>
-                      </wps:bodyPr>
-                    </wps:wsp>
-                  </a:graphicData>
-                </a:graphic>
-              </wp:anchor>
-            </w:drawing>
-          </mc:Choice>
-          <mc:Fallback xmlns:wpsCustomData="http://www.wps.cn/officeDocument/2013/wpsCustomData">
-            <w:pict>
-              <v:rect id="_x0000_s1026" o:spid="_x0000_s1026" o:spt="1" style="position:absolute;left:0pt;margin-left:324.7pt;margin-top:6.95pt;height:63.65pt;width:4.05pt;mso-position-horizontal-relative:margin;z-index:251710464;v-text-anchor:middle;mso-width-relative:page;mso-height-relative:page;" fillcolor="#000000 [3213]" filled="t" stroked="t" coordsize="21600,21600" o:gfxdata="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">
-                <v:fill on="t" focussize="0,0"/>
-                <v:stroke weight="1pt" color="#000000 [3213]" miterlimit="8" joinstyle="miter"/>
-                <v:imagedata o:title=""/>
-                <o:lock v:ext="edit" aspectratio="f"/>
+              <v:rect w14:anchorId="461DE3FC" id="Rectangle 210" o:spid="_x0000_s1026" style="position:absolute;margin-left:324.85pt;margin-top:6.8pt;width:3.6pt;height:69.5pt;z-index:251679232;visibility:visible;mso-wrap-style:square;mso-width-percent:0;mso-height-percent:0;mso-wrap-distance-left:9pt;mso-wrap-distance-top:0;mso-wrap-distance-right:9pt;mso-wrap-distance-bottom:0;mso-position-horizontal:absolute;mso-position-horizontal-relative:margin;mso-position-vertical:absolute;mso-position-vertical-relative:text;mso-width-percent:0;mso-height-percent:0;mso-width-relative:margin;mso-height-relative:margin;v-text-anchor:middle" o:gfxdata="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" fillcolor="black [3213]" strokecolor="black [3213]" strokeweight="1pt">
+                <w10:wrap anchorx="margin"/>
               </v:rect>
             </w:pict>
           </mc:Fallback>
@@ -6388,352 +6183,6 @@
           </mc:Fallback>
         </mc:AlternateContent>
       </w:r>
-      <w:r>
-        <w:rPr>
-          <w:noProof/>
-        </w:rPr>
-        <mc:AlternateContent>
-          <mc:Choice Requires="wps">
-            <w:drawing>
-              <wp:anchor distT="0" distB="0" distL="114300" distR="114300" simplePos="0" relativeHeight="251672064" behindDoc="0" locked="0" layoutInCell="1" allowOverlap="1">
-                <wp:simplePos x="0" y="0"/>
-                <wp:positionH relativeFrom="margin">
-                  <wp:posOffset>1722755</wp:posOffset>
-                </wp:positionH>
-                <wp:positionV relativeFrom="paragraph">
-                  <wp:posOffset>107950</wp:posOffset>
-                </wp:positionV>
-                <wp:extent cx="52070" cy="808990"/>
-                <wp:effectExtent l="0" t="0" r="24765" b="10795"/>
-                <wp:wrapNone/>
-                <wp:docPr id="193" name="Rectangle 193"/>
-                <wp:cNvGraphicFramePr/>
-                <a:graphic xmlns:a="http://schemas.openxmlformats.org/drawingml/2006/main">
-                  <a:graphicData uri="http://schemas.microsoft.com/office/word/2010/wordprocessingShape">
-                    <wps:wsp>
-                      <wps:cNvSpPr/>
-                      <wps:spPr>
-                        <a:xfrm>
-                          <a:off x="0" y="0"/>
-                          <a:ext cx="51806" cy="808689"/>
-                        </a:xfrm>
-                        <a:prstGeom prst="rect">
-                          <a:avLst/>
-                        </a:prstGeom>
-                        <a:solidFill>
-                          <a:schemeClr val="tx1"/>
-                        </a:solidFill>
-                        <a:ln>
-                          <a:solidFill>
-                            <a:schemeClr val="tx1"/>
-                          </a:solidFill>
-                        </a:ln>
-                      </wps:spPr>
-                      <wps:style>
-                        <a:lnRef idx="2">
-                          <a:schemeClr val="accent1">
-                            <a:shade val="50000"/>
-                          </a:schemeClr>
-                        </a:lnRef>
-                        <a:fillRef idx="1">
-                          <a:schemeClr val="accent1"/>
-                        </a:fillRef>
-                        <a:effectRef idx="0">
-                          <a:schemeClr val="accent1"/>
-                        </a:effectRef>
-                        <a:fontRef idx="minor">
-                          <a:schemeClr val="lt1"/>
-                        </a:fontRef>
-                      </wps:style>
-                      <wps:bodyPr rot="0" spcFirstLastPara="0" vertOverflow="overflow" horzOverflow="overflow" vert="horz" wrap="square" lIns="91440" tIns="45720" rIns="91440" bIns="45720" numCol="1" spcCol="0" rtlCol="0" fromWordArt="0" anchor="ctr" anchorCtr="0" forceAA="0" compatLnSpc="1">
-                        <a:noAutofit/>
-                      </wps:bodyPr>
-                    </wps:wsp>
-                  </a:graphicData>
-                </a:graphic>
-              </wp:anchor>
-            </w:drawing>
-          </mc:Choice>
-          <mc:Fallback xmlns:wpsCustomData="http://www.wps.cn/officeDocument/2013/wpsCustomData">
-            <w:pict>
-              <v:rect id="_x0000_s1026" o:spid="_x0000_s1026" o:spt="1" style="position:absolute;left:0pt;margin-left:135.65pt;margin-top:8.5pt;height:63.7pt;width:4.1pt;mso-position-horizontal-relative:margin;z-index:251700224;v-text-anchor:middle;mso-width-relative:page;mso-height-relative:page;" fillcolor="#000000 [3213]" filled="t" stroked="t" coordsize="21600,21600" o:gfxdata="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">
-                <v:fill on="t" focussize="0,0"/>
-                <v:stroke weight="1pt" color="#000000 [3213]" miterlimit="8" joinstyle="miter"/>
-                <v:imagedata o:title=""/>
-                <o:lock v:ext="edit" aspectratio="f"/>
-              </v:rect>
-            </w:pict>
-          </mc:Fallback>
-        </mc:AlternateContent>
-      </w:r>
-      <w:r>
-        <w:rPr>
-          <w:noProof/>
-        </w:rPr>
-        <mc:AlternateContent>
-          <mc:Choice Requires="wps">
-            <w:drawing>
-              <wp:anchor distT="0" distB="0" distL="114300" distR="114300" simplePos="0" relativeHeight="251671040" behindDoc="0" locked="0" layoutInCell="1" allowOverlap="1">
-                <wp:simplePos x="0" y="0"/>
-                <wp:positionH relativeFrom="margin">
-                  <wp:posOffset>672465</wp:posOffset>
-                </wp:positionH>
-                <wp:positionV relativeFrom="paragraph">
-                  <wp:posOffset>107950</wp:posOffset>
-                </wp:positionV>
-                <wp:extent cx="1104265" cy="45720"/>
-                <wp:effectExtent l="0" t="0" r="20320" b="12065"/>
-                <wp:wrapNone/>
-                <wp:docPr id="192" name="Rectangle 192"/>
-                <wp:cNvGraphicFramePr/>
-                <a:graphic xmlns:a="http://schemas.openxmlformats.org/drawingml/2006/main">
-                  <a:graphicData uri="http://schemas.microsoft.com/office/word/2010/wordprocessingShape">
-                    <wps:wsp>
-                      <wps:cNvSpPr/>
-                      <wps:spPr>
-                        <a:xfrm>
-                          <a:off x="0" y="0"/>
-                          <a:ext cx="1104182" cy="45719"/>
-                        </a:xfrm>
-                        <a:prstGeom prst="rect">
-                          <a:avLst/>
-                        </a:prstGeom>
-                        <a:solidFill>
-                          <a:schemeClr val="tx1"/>
-                        </a:solidFill>
-                        <a:ln>
-                          <a:solidFill>
-                            <a:schemeClr val="tx1"/>
-                          </a:solidFill>
-                        </a:ln>
-                      </wps:spPr>
-                      <wps:style>
-                        <a:lnRef idx="2">
-                          <a:schemeClr val="accent1">
-                            <a:shade val="50000"/>
-                          </a:schemeClr>
-                        </a:lnRef>
-                        <a:fillRef idx="1">
-                          <a:schemeClr val="accent1"/>
-                        </a:fillRef>
-                        <a:effectRef idx="0">
-                          <a:schemeClr val="accent1"/>
-                        </a:effectRef>
-                        <a:fontRef idx="minor">
-                          <a:schemeClr val="lt1"/>
-                        </a:fontRef>
-                      </wps:style>
-                      <wps:bodyPr rot="0" spcFirstLastPara="0" vertOverflow="overflow" horzOverflow="overflow" vert="horz" wrap="square" lIns="91440" tIns="45720" rIns="91440" bIns="45720" numCol="1" spcCol="0" rtlCol="0" fromWordArt="0" anchor="ctr" anchorCtr="0" forceAA="0" compatLnSpc="1">
-                        <a:noAutofit/>
-                      </wps:bodyPr>
-                    </wps:wsp>
-                  </a:graphicData>
-                </a:graphic>
-              </wp:anchor>
-            </w:drawing>
-          </mc:Choice>
-          <mc:Fallback xmlns:wpsCustomData="http://www.wps.cn/officeDocument/2013/wpsCustomData">
-            <w:pict>
-              <v:rect id="_x0000_s1026" o:spid="_x0000_s1026" o:spt="1" style="position:absolute;left:0pt;margin-left:52.95pt;margin-top:8.5pt;height:3.6pt;width:86.95pt;mso-position-horizontal-relative:margin;z-index:251698176;v-text-anchor:middle;mso-width-relative:page;mso-height-relative:page;" fillcolor="#000000 [3213]" filled="t" stroked="t" coordsize="21600,21600" o:gfxdata="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">
-                <v:fill on="t" focussize="0,0"/>
-                <v:stroke weight="1pt" color="#000000 [3213]" miterlimit="8" joinstyle="miter"/>
-                <v:imagedata o:title=""/>
-                <o:lock v:ext="edit" aspectratio="f"/>
-              </v:rect>
-            </w:pict>
-          </mc:Fallback>
-        </mc:AlternateContent>
-      </w:r>
-    </w:p>
-    <w:p>
-      <w:pPr>
-        <w:tabs>
-          <w:tab w:val="left" w:pos="420"/>
-        </w:tabs>
-        <w:rPr>
-          <w:rFonts w:ascii="Arial" w:hAnsi="Arial" w:cs="Arial"/>
-          <w:color w:val="222222"/>
-          <w:sz w:val="24"/>
-          <w:shd w:val="clear" w:color="auto" w:fill="FFFFFF"/>
-        </w:rPr>
-      </w:pPr>
-    </w:p>
-    <w:p>
-      <w:pPr>
-        <w:tabs>
-          <w:tab w:val="left" w:pos="420"/>
-        </w:tabs>
-        <w:rPr>
-          <w:rFonts w:ascii="Arial" w:hAnsi="Arial" w:cs="Arial"/>
-          <w:color w:val="222222"/>
-          <w:sz w:val="24"/>
-          <w:shd w:val="clear" w:color="auto" w:fill="FFFFFF"/>
-        </w:rPr>
-      </w:pPr>
-      <w:r>
-        <w:rPr>
-          <w:rFonts w:ascii="Arial" w:hAnsi="Arial" w:cs="Arial"/>
-          <w:noProof/>
-          <w:color w:val="222222"/>
-          <w:sz w:val="24"/>
-          <w:shd w:val="clear" w:color="auto" w:fill="FFFFFF"/>
-        </w:rPr>
-        <mc:AlternateContent>
-          <mc:Choice Requires="wps">
-            <w:drawing>
-              <wp:anchor distT="0" distB="0" distL="114300" distR="114300" simplePos="0" relativeHeight="251681280" behindDoc="0" locked="0" layoutInCell="1" allowOverlap="1">
-                <wp:simplePos x="0" y="0"/>
-                <wp:positionH relativeFrom="margin">
-                  <wp:posOffset>4807585</wp:posOffset>
-                </wp:positionH>
-                <wp:positionV relativeFrom="paragraph">
-                  <wp:posOffset>285750</wp:posOffset>
-                </wp:positionV>
-                <wp:extent cx="45085" cy="374650"/>
-                <wp:effectExtent l="0" t="0" r="12065" b="25400"/>
-                <wp:wrapNone/>
-                <wp:docPr id="212" name="Rectangle 212"/>
-                <wp:cNvGraphicFramePr/>
-                <a:graphic xmlns:a="http://schemas.openxmlformats.org/drawingml/2006/main">
-                  <a:graphicData uri="http://schemas.microsoft.com/office/word/2010/wordprocessingShape">
-                    <wps:wsp>
-                      <wps:cNvSpPr/>
-                      <wps:spPr>
-                        <a:xfrm>
-                          <a:off x="0" y="0"/>
-                          <a:ext cx="45085" cy="374650"/>
-                        </a:xfrm>
-                        <a:prstGeom prst="rect">
-                          <a:avLst/>
-                        </a:prstGeom>
-                        <a:solidFill>
-                          <a:schemeClr val="tx1"/>
-                        </a:solidFill>
-                        <a:ln>
-                          <a:solidFill>
-                            <a:schemeClr val="tx1"/>
-                          </a:solidFill>
-                        </a:ln>
-                      </wps:spPr>
-                      <wps:style>
-                        <a:lnRef idx="2">
-                          <a:schemeClr val="accent1">
-                            <a:shade val="50000"/>
-                          </a:schemeClr>
-                        </a:lnRef>
-                        <a:fillRef idx="1">
-                          <a:schemeClr val="accent1"/>
-                        </a:fillRef>
-                        <a:effectRef idx="0">
-                          <a:schemeClr val="accent1"/>
-                        </a:effectRef>
-                        <a:fontRef idx="minor">
-                          <a:schemeClr val="lt1"/>
-                        </a:fontRef>
-                      </wps:style>
-                      <wps:bodyPr rot="0" spcFirstLastPara="0" vertOverflow="overflow" horzOverflow="overflow" vert="horz" wrap="square" lIns="91440" tIns="45720" rIns="91440" bIns="45720" numCol="1" spcCol="0" rtlCol="0" fromWordArt="0" anchor="ctr" anchorCtr="0" forceAA="0" compatLnSpc="1">
-                        <a:noAutofit/>
-                      </wps:bodyPr>
-                    </wps:wsp>
-                  </a:graphicData>
-                </a:graphic>
-              </wp:anchor>
-            </w:drawing>
-          </mc:Choice>
-          <mc:Fallback xmlns:wpsCustomData="http://www.wps.cn/officeDocument/2013/wpsCustomData">
-            <w:pict>
-              <v:rect id="_x0000_s1026" o:spid="_x0000_s1026" o:spt="1" style="position:absolute;left:0pt;margin-left:378.55pt;margin-top:22.5pt;height:29.5pt;width:3.55pt;mso-position-horizontal-relative:margin;z-index:251712512;v-text-anchor:middle;mso-width-relative:page;mso-height-relative:page;" fillcolor="#000000 [3213]" filled="t" stroked="t" coordsize="21600,21600" o:gfxdata="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">
-                <v:fill on="t" focussize="0,0"/>
-                <v:stroke weight="1pt" color="#000000 [3213]" miterlimit="8" joinstyle="miter"/>
-                <v:imagedata o:title=""/>
-                <o:lock v:ext="edit" aspectratio="f"/>
-              </v:rect>
-            </w:pict>
-          </mc:Fallback>
-        </mc:AlternateContent>
-      </w:r>
-      <w:r>
-        <w:rPr>
-          <w:rFonts w:ascii="Arial" w:hAnsi="Arial" w:cs="Arial"/>
-          <w:noProof/>
-          <w:color w:val="222222"/>
-          <w:sz w:val="24"/>
-          <w:shd w:val="clear" w:color="auto" w:fill="FFFFFF"/>
-        </w:rPr>
-        <mc:AlternateContent>
-          <mc:Choice Requires="wps">
-            <w:drawing>
-              <wp:anchor distT="0" distB="0" distL="114300" distR="114300" simplePos="0" relativeHeight="251680256" behindDoc="0" locked="0" layoutInCell="1" allowOverlap="1">
-                <wp:simplePos x="0" y="0"/>
-                <wp:positionH relativeFrom="margin">
-                  <wp:posOffset>3594100</wp:posOffset>
-                </wp:positionH>
-                <wp:positionV relativeFrom="paragraph">
-                  <wp:posOffset>276860</wp:posOffset>
-                </wp:positionV>
-                <wp:extent cx="1257935" cy="57785"/>
-                <wp:effectExtent l="0" t="0" r="18415" b="18415"/>
-                <wp:wrapNone/>
-                <wp:docPr id="211" name="Rectangle 211"/>
-                <wp:cNvGraphicFramePr/>
-                <a:graphic xmlns:a="http://schemas.openxmlformats.org/drawingml/2006/main">
-                  <a:graphicData uri="http://schemas.microsoft.com/office/word/2010/wordprocessingShape">
-                    <wps:wsp>
-                      <wps:cNvSpPr/>
-                      <wps:spPr>
-                        <a:xfrm>
-                          <a:off x="0" y="0"/>
-                          <a:ext cx="1257961" cy="57807"/>
-                        </a:xfrm>
-                        <a:prstGeom prst="rect">
-                          <a:avLst/>
-                        </a:prstGeom>
-                        <a:solidFill>
-                          <a:schemeClr val="tx1"/>
-                        </a:solidFill>
-                        <a:ln>
-                          <a:solidFill>
-                            <a:schemeClr val="tx1"/>
-                          </a:solidFill>
-                        </a:ln>
-                      </wps:spPr>
-                      <wps:style>
-                        <a:lnRef idx="2">
-                          <a:schemeClr val="accent1">
-                            <a:shade val="50000"/>
-                          </a:schemeClr>
-                        </a:lnRef>
-                        <a:fillRef idx="1">
-                          <a:schemeClr val="accent1"/>
-                        </a:fillRef>
-                        <a:effectRef idx="0">
-                          <a:schemeClr val="accent1"/>
-                        </a:effectRef>
-                        <a:fontRef idx="minor">
-                          <a:schemeClr val="lt1"/>
-                        </a:fontRef>
-                      </wps:style>
-                      <wps:bodyPr rot="0" spcFirstLastPara="0" vertOverflow="overflow" horzOverflow="overflow" vert="horz" wrap="square" lIns="91440" tIns="45720" rIns="91440" bIns="45720" numCol="1" spcCol="0" rtlCol="0" fromWordArt="0" anchor="ctr" anchorCtr="0" forceAA="0" compatLnSpc="1">
-                        <a:noAutofit/>
-                      </wps:bodyPr>
-                    </wps:wsp>
-                  </a:graphicData>
-                </a:graphic>
-              </wp:anchor>
-            </w:drawing>
-          </mc:Choice>
-          <mc:Fallback xmlns:wpsCustomData="http://www.wps.cn/officeDocument/2013/wpsCustomData">
-            <w:pict>
-              <v:rect id="_x0000_s1026" o:spid="_x0000_s1026" o:spt="1" style="position:absolute;left:0pt;margin-left:283pt;margin-top:21.8pt;height:4.55pt;width:99.05pt;mso-position-horizontal-relative:margin;z-index:251711488;v-text-anchor:middle;mso-width-relative:page;mso-height-relative:page;" fillcolor="#000000 [3213]" filled="t" stroked="t" coordsize="21600,21600" o:gfxdata="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">
-                <v:fill on="t" focussize="0,0"/>
-                <v:stroke weight="1pt" color="#000000 [3213]" miterlimit="8" joinstyle="miter"/>
-                <v:imagedata o:title=""/>
-                <o:lock v:ext="edit" aspectratio="f"/>
-              </v:rect>
-            </w:pict>
-          </mc:Fallback>
-        </mc:AlternateContent>
-      </w:r>
     </w:p>
     <w:p>
       <w:pPr>
@@ -6761,10 +6210,10 @@
               <wp:anchor distT="45720" distB="45720" distL="114300" distR="114300" simplePos="0" relativeHeight="251682304" behindDoc="0" locked="0" layoutInCell="1" allowOverlap="1">
                 <wp:simplePos x="0" y="0"/>
                 <wp:positionH relativeFrom="column">
-                  <wp:posOffset>4498975</wp:posOffset>
+                  <wp:posOffset>4585246</wp:posOffset>
                 </wp:positionH>
                 <wp:positionV relativeFrom="paragraph">
-                  <wp:posOffset>321945</wp:posOffset>
+                  <wp:posOffset>127428</wp:posOffset>
                 </wp:positionV>
                 <wp:extent cx="1273810" cy="333375"/>
                 <wp:effectExtent l="19050" t="19050" r="21590" b="28575"/>
@@ -6816,7 +6265,15 @@
                                 <w:b/>
                                 <w:sz w:val="32"/>
                               </w:rPr>
-                              <w:t>strRemove</w:t>
+                              <w:t>str</w:t>
+                            </w:r>
+                            <w:r>
+                              <w:rPr>
+                                <w:rFonts w:ascii="Arial" w:hAnsi="Arial" w:cs="Arial"/>
+                                <w:b/>
+                                <w:sz w:val="32"/>
+                              </w:rPr>
+                              <w:t>Append</w:t>
                             </w:r>
                             <w:proofErr w:type="spellEnd"/>
                             <w:proofErr w:type="gramEnd"/>
@@ -6832,13 +6289,9 @@
               </wp:anchor>
             </w:drawing>
           </mc:Choice>
-          <mc:Fallback xmlns:wpsCustomData="http://www.wps.cn/officeDocument/2013/wpsCustomData">
+          <mc:Fallback>
             <w:pict>
-              <v:shape id="Text Box 2" o:spid="_x0000_s1026" o:spt="202" type="#_x0000_t202" style="position:absolute;left:0pt;margin-left:354.25pt;margin-top:25.35pt;height:26.25pt;width:100.3pt;mso-wrap-distance-bottom:3.6pt;mso-wrap-distance-left:9pt;mso-wrap-distance-right:9pt;mso-wrap-distance-top:3.6pt;z-index:251713536;mso-width-relative:page;mso-height-relative:page;" fillcolor="#FFFFFF" filled="t" stroked="t" coordsize="21600,21600" o:gfxdata="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">
-                <v:fill on="t" focussize="0,0"/>
-                <v:stroke weight="2.25pt" color="#000000 [3213]" miterlimit="8" joinstyle="miter"/>
-                <v:imagedata o:title=""/>
-                <o:lock v:ext="edit" aspectratio="f"/>
+              <v:shape id="_x0000_s1041" type="#_x0000_t202" style="position:absolute;margin-left:361.05pt;margin-top:10.05pt;width:100.3pt;height:26.25pt;z-index:251682304;visibility:visible;mso-wrap-style:square;mso-wrap-distance-left:9pt;mso-wrap-distance-top:3.6pt;mso-wrap-distance-right:9pt;mso-wrap-distance-bottom:3.6pt;mso-position-horizontal:absolute;mso-position-horizontal-relative:text;mso-position-vertical:absolute;mso-position-vertical-relative:text;v-text-anchor:top" o:gfxdata="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" strokecolor="black [3213]" strokeweight="2.25pt">
                 <v:textbox>
                   <w:txbxContent>
                     <w:p>
@@ -6850,14 +6303,26 @@
                           <w:sz w:val="32"/>
                         </w:rPr>
                       </w:pPr>
+                      <w:proofErr w:type="spellStart"/>
+                      <w:proofErr w:type="gramStart"/>
                       <w:r>
                         <w:rPr>
                           <w:rFonts w:ascii="Arial" w:hAnsi="Arial" w:cs="Arial"/>
                           <w:b/>
                           <w:sz w:val="32"/>
                         </w:rPr>
-                        <w:t>strRemove</w:t>
+                        <w:t>str</w:t>
                       </w:r>
+                      <w:r>
+                        <w:rPr>
+                          <w:rFonts w:ascii="Arial" w:hAnsi="Arial" w:cs="Arial"/>
+                          <w:b/>
+                          <w:sz w:val="32"/>
+                        </w:rPr>
+                        <w:t>Append</w:t>
+                      </w:r>
+                      <w:proofErr w:type="spellEnd"/>
+                      <w:proofErr w:type="gramEnd"/>
                     </w:p>
                   </w:txbxContent>
                 </v:textbox>
@@ -6878,384 +6343,13 @@
         <mc:AlternateContent>
           <mc:Choice Requires="wps">
             <w:drawing>
-              <wp:anchor distT="0" distB="0" distL="114300" distR="114300" simplePos="0" relativeHeight="251674112" behindDoc="0" locked="0" layoutInCell="1" allowOverlap="1">
-                <wp:simplePos x="0" y="0"/>
-                <wp:positionH relativeFrom="margin">
-                  <wp:posOffset>2259330</wp:posOffset>
-                </wp:positionH>
-                <wp:positionV relativeFrom="paragraph">
-                  <wp:posOffset>9525</wp:posOffset>
-                </wp:positionV>
-                <wp:extent cx="45085" cy="374650"/>
-                <wp:effectExtent l="0" t="0" r="12065" b="25400"/>
-                <wp:wrapNone/>
-                <wp:docPr id="200" name="Rectangle 200"/>
-                <wp:cNvGraphicFramePr/>
-                <a:graphic xmlns:a="http://schemas.openxmlformats.org/drawingml/2006/main">
-                  <a:graphicData uri="http://schemas.microsoft.com/office/word/2010/wordprocessingShape">
-                    <wps:wsp>
-                      <wps:cNvSpPr/>
-                      <wps:spPr>
-                        <a:xfrm>
-                          <a:off x="0" y="0"/>
-                          <a:ext cx="45085" cy="374650"/>
-                        </a:xfrm>
-                        <a:prstGeom prst="rect">
-                          <a:avLst/>
-                        </a:prstGeom>
-                        <a:solidFill>
-                          <a:schemeClr val="tx1"/>
-                        </a:solidFill>
-                        <a:ln>
-                          <a:solidFill>
-                            <a:schemeClr val="tx1"/>
-                          </a:solidFill>
-                        </a:ln>
-                      </wps:spPr>
-                      <wps:style>
-                        <a:lnRef idx="2">
-                          <a:schemeClr val="accent1">
-                            <a:shade val="50000"/>
-                          </a:schemeClr>
-                        </a:lnRef>
-                        <a:fillRef idx="1">
-                          <a:schemeClr val="accent1"/>
-                        </a:fillRef>
-                        <a:effectRef idx="0">
-                          <a:schemeClr val="accent1"/>
-                        </a:effectRef>
-                        <a:fontRef idx="minor">
-                          <a:schemeClr val="lt1"/>
-                        </a:fontRef>
-                      </wps:style>
-                      <wps:bodyPr rot="0" spcFirstLastPara="0" vertOverflow="overflow" horzOverflow="overflow" vert="horz" wrap="square" lIns="91440" tIns="45720" rIns="91440" bIns="45720" numCol="1" spcCol="0" rtlCol="0" fromWordArt="0" anchor="ctr" anchorCtr="0" forceAA="0" compatLnSpc="1">
-                        <a:noAutofit/>
-                      </wps:bodyPr>
-                    </wps:wsp>
-                  </a:graphicData>
-                </a:graphic>
-              </wp:anchor>
-            </w:drawing>
-          </mc:Choice>
-          <mc:Fallback xmlns:wpsCustomData="http://www.wps.cn/officeDocument/2013/wpsCustomData">
-            <w:pict>
-              <v:rect id="_x0000_s1026" o:spid="_x0000_s1026" o:spt="1" style="position:absolute;left:0pt;margin-left:177.9pt;margin-top:0.75pt;height:29.5pt;width:3.55pt;mso-position-horizontal-relative:margin;z-index:251704320;v-text-anchor:middle;mso-width-relative:page;mso-height-relative:page;" fillcolor="#000000 [3213]" filled="t" stroked="t" coordsize="21600,21600" o:gfxdata="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">
-                <v:fill on="t" focussize="0,0"/>
-                <v:stroke weight="1pt" color="#000000 [3213]" miterlimit="8" joinstyle="miter"/>
-                <v:imagedata o:title=""/>
-                <o:lock v:ext="edit" aspectratio="f"/>
-              </v:rect>
-            </w:pict>
-          </mc:Fallback>
-        </mc:AlternateContent>
-      </w:r>
-      <w:r>
-        <w:rPr>
-          <w:noProof/>
-        </w:rPr>
-        <mc:AlternateContent>
-          <mc:Choice Requires="wps">
-            <w:drawing>
-              <wp:anchor distT="0" distB="0" distL="114300" distR="114300" simplePos="0" relativeHeight="251631104" behindDoc="0" locked="0" layoutInCell="1" allowOverlap="1">
-                <wp:simplePos x="0" y="0"/>
-                <wp:positionH relativeFrom="margin">
-                  <wp:posOffset>1172845</wp:posOffset>
-                </wp:positionH>
-                <wp:positionV relativeFrom="paragraph">
-                  <wp:posOffset>6985</wp:posOffset>
-                </wp:positionV>
-                <wp:extent cx="45720" cy="374650"/>
-                <wp:effectExtent l="0" t="0" r="12065" b="25400"/>
-                <wp:wrapNone/>
-                <wp:docPr id="195" name="Rectangle 195"/>
-                <wp:cNvGraphicFramePr/>
-                <a:graphic xmlns:a="http://schemas.openxmlformats.org/drawingml/2006/main">
-                  <a:graphicData uri="http://schemas.microsoft.com/office/word/2010/wordprocessingShape">
-                    <wps:wsp>
-                      <wps:cNvSpPr/>
-                      <wps:spPr>
-                        <a:xfrm>
-                          <a:off x="0" y="0"/>
-                          <a:ext cx="45719" cy="374940"/>
-                        </a:xfrm>
-                        <a:prstGeom prst="rect">
-                          <a:avLst/>
-                        </a:prstGeom>
-                        <a:solidFill>
-                          <a:schemeClr val="tx1"/>
-                        </a:solidFill>
-                        <a:ln>
-                          <a:solidFill>
-                            <a:schemeClr val="tx1"/>
-                          </a:solidFill>
-                        </a:ln>
-                      </wps:spPr>
-                      <wps:style>
-                        <a:lnRef idx="2">
-                          <a:schemeClr val="accent1">
-                            <a:shade val="50000"/>
-                          </a:schemeClr>
-                        </a:lnRef>
-                        <a:fillRef idx="1">
-                          <a:schemeClr val="accent1"/>
-                        </a:fillRef>
-                        <a:effectRef idx="0">
-                          <a:schemeClr val="accent1"/>
-                        </a:effectRef>
-                        <a:fontRef idx="minor">
-                          <a:schemeClr val="lt1"/>
-                        </a:fontRef>
-                      </wps:style>
-                      <wps:bodyPr rot="0" spcFirstLastPara="0" vertOverflow="overflow" horzOverflow="overflow" vert="horz" wrap="square" lIns="91440" tIns="45720" rIns="91440" bIns="45720" numCol="1" spcCol="0" rtlCol="0" fromWordArt="0" anchor="ctr" anchorCtr="0" forceAA="0" compatLnSpc="1">
-                        <a:noAutofit/>
-                      </wps:bodyPr>
-                    </wps:wsp>
-                  </a:graphicData>
-                </a:graphic>
-              </wp:anchor>
-            </w:drawing>
-          </mc:Choice>
-          <mc:Fallback xmlns:wpsCustomData="http://www.wps.cn/officeDocument/2013/wpsCustomData">
-            <w:pict>
-              <v:rect id="_x0000_s1026" o:spid="_x0000_s1026" o:spt="1" style="position:absolute;left:0pt;margin-left:92.35pt;margin-top:0.55pt;height:29.5pt;width:3.6pt;mso-position-horizontal-relative:margin;z-index:251654144;v-text-anchor:middle;mso-width-relative:page;mso-height-relative:page;" fillcolor="#000000 [3213]" filled="t" stroked="t" coordsize="21600,21600" o:gfxdata="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">
-                <v:fill on="t" focussize="0,0"/>
-                <v:stroke weight="1pt" color="#000000 [3213]" miterlimit="8" joinstyle="miter"/>
-                <v:imagedata o:title=""/>
-                <o:lock v:ext="edit" aspectratio="f"/>
-              </v:rect>
-            </w:pict>
-          </mc:Fallback>
-        </mc:AlternateContent>
-      </w:r>
-      <w:r>
-        <w:rPr>
-          <w:noProof/>
-        </w:rPr>
-        <mc:AlternateContent>
-          <mc:Choice Requires="wps">
-            <w:drawing>
-              <wp:anchor distT="0" distB="0" distL="114300" distR="114300" simplePos="0" relativeHeight="251673088" behindDoc="0" locked="0" layoutInCell="1" allowOverlap="1">
-                <wp:simplePos x="0" y="0"/>
-                <wp:positionH relativeFrom="margin">
-                  <wp:posOffset>1193165</wp:posOffset>
-                </wp:positionH>
-                <wp:positionV relativeFrom="paragraph">
-                  <wp:posOffset>5715</wp:posOffset>
-                </wp:positionV>
-                <wp:extent cx="1104265" cy="45720"/>
-                <wp:effectExtent l="0" t="0" r="20320" b="12065"/>
-                <wp:wrapNone/>
-                <wp:docPr id="194" name="Rectangle 194"/>
-                <wp:cNvGraphicFramePr/>
-                <a:graphic xmlns:a="http://schemas.openxmlformats.org/drawingml/2006/main">
-                  <a:graphicData uri="http://schemas.microsoft.com/office/word/2010/wordprocessingShape">
-                    <wps:wsp>
-                      <wps:cNvSpPr/>
-                      <wps:spPr>
-                        <a:xfrm>
-                          <a:off x="0" y="0"/>
-                          <a:ext cx="1104182" cy="45719"/>
-                        </a:xfrm>
-                        <a:prstGeom prst="rect">
-                          <a:avLst/>
-                        </a:prstGeom>
-                        <a:solidFill>
-                          <a:schemeClr val="tx1"/>
-                        </a:solidFill>
-                        <a:ln>
-                          <a:solidFill>
-                            <a:schemeClr val="tx1"/>
-                          </a:solidFill>
-                        </a:ln>
-                      </wps:spPr>
-                      <wps:style>
-                        <a:lnRef idx="2">
-                          <a:schemeClr val="accent1">
-                            <a:shade val="50000"/>
-                          </a:schemeClr>
-                        </a:lnRef>
-                        <a:fillRef idx="1">
-                          <a:schemeClr val="accent1"/>
-                        </a:fillRef>
-                        <a:effectRef idx="0">
-                          <a:schemeClr val="accent1"/>
-                        </a:effectRef>
-                        <a:fontRef idx="minor">
-                          <a:schemeClr val="lt1"/>
-                        </a:fontRef>
-                      </wps:style>
-                      <wps:bodyPr rot="0" spcFirstLastPara="0" vertOverflow="overflow" horzOverflow="overflow" vert="horz" wrap="square" lIns="91440" tIns="45720" rIns="91440" bIns="45720" numCol="1" spcCol="0" rtlCol="0" fromWordArt="0" anchor="ctr" anchorCtr="0" forceAA="0" compatLnSpc="1">
-                        <a:noAutofit/>
-                      </wps:bodyPr>
-                    </wps:wsp>
-                  </a:graphicData>
-                </a:graphic>
-              </wp:anchor>
-            </w:drawing>
-          </mc:Choice>
-          <mc:Fallback xmlns:wpsCustomData="http://www.wps.cn/officeDocument/2013/wpsCustomData">
-            <w:pict>
-              <v:rect id="_x0000_s1026" o:spid="_x0000_s1026" o:spt="1" style="position:absolute;left:0pt;margin-left:93.95pt;margin-top:0.45pt;height:3.6pt;width:86.95pt;mso-position-horizontal-relative:margin;z-index:251702272;v-text-anchor:middle;mso-width-relative:page;mso-height-relative:page;" fillcolor="#000000 [3213]" filled="t" stroked="t" coordsize="21600,21600" o:gfxdata="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">
-                <v:fill on="t" focussize="0,0"/>
-                <v:stroke weight="1pt" color="#000000 [3213]" miterlimit="8" joinstyle="miter"/>
-                <v:imagedata o:title=""/>
-                <o:lock v:ext="edit" aspectratio="f"/>
-              </v:rect>
-            </w:pict>
-          </mc:Fallback>
-        </mc:AlternateContent>
-      </w:r>
-    </w:p>
-    <w:p>
-      <w:pPr>
-        <w:tabs>
-          <w:tab w:val="left" w:pos="420"/>
-        </w:tabs>
-        <w:rPr>
-          <w:rFonts w:ascii="Arial" w:hAnsi="Arial" w:cs="Arial"/>
-          <w:color w:val="222222"/>
-          <w:sz w:val="24"/>
-          <w:shd w:val="clear" w:color="auto" w:fill="FFFFFF"/>
-        </w:rPr>
-      </w:pPr>
-      <w:r>
-        <w:rPr>
-          <w:rFonts w:ascii="Arial" w:hAnsi="Arial" w:cs="Arial"/>
-          <w:noProof/>
-          <w:color w:val="222222"/>
-          <w:sz w:val="24"/>
-          <w:shd w:val="clear" w:color="auto" w:fill="FFFFFF"/>
-        </w:rPr>
-        <mc:AlternateContent>
-          <mc:Choice Requires="wps">
-            <w:drawing>
-              <wp:anchor distT="45720" distB="45720" distL="114300" distR="114300" simplePos="0" relativeHeight="251677184" behindDoc="0" locked="0" layoutInCell="1" allowOverlap="1">
-                <wp:simplePos x="0" y="0"/>
-                <wp:positionH relativeFrom="column">
-                  <wp:posOffset>3131820</wp:posOffset>
-                </wp:positionH>
-                <wp:positionV relativeFrom="paragraph">
-                  <wp:posOffset>41275</wp:posOffset>
-                </wp:positionV>
-                <wp:extent cx="1302385" cy="333375"/>
-                <wp:effectExtent l="19050" t="19050" r="12065" b="28575"/>
-                <wp:wrapSquare wrapText="bothSides"/>
-                <wp:docPr id="208" name="Text Box 2"/>
-                <wp:cNvGraphicFramePr>
-                  <a:graphicFrameLocks xmlns:a="http://schemas.openxmlformats.org/drawingml/2006/main"/>
-                </wp:cNvGraphicFramePr>
-                <a:graphic xmlns:a="http://schemas.openxmlformats.org/drawingml/2006/main">
-                  <a:graphicData uri="http://schemas.microsoft.com/office/word/2010/wordprocessingShape">
-                    <wps:wsp>
-                      <wps:cNvSpPr txBox="1">
-                        <a:spLocks noChangeArrowheads="1"/>
-                      </wps:cNvSpPr>
-                      <wps:spPr bwMode="auto">
-                        <a:xfrm>
-                          <a:off x="0" y="0"/>
-                          <a:ext cx="1302385" cy="333375"/>
-                        </a:xfrm>
-                        <a:prstGeom prst="rect">
-                          <a:avLst/>
-                        </a:prstGeom>
-                        <a:solidFill>
-                          <a:srgbClr val="FFFFFF"/>
-                        </a:solidFill>
-                        <a:ln w="28575">
-                          <a:solidFill>
-                            <a:schemeClr val="tx1"/>
-                          </a:solidFill>
-                          <a:miter lim="800000"/>
-                        </a:ln>
-                      </wps:spPr>
-                      <wps:txbx>
-                        <w:txbxContent>
-                          <w:p>
-                            <w:pPr>
-                              <w:jc w:val="center"/>
-                              <w:rPr>
-                                <w:rFonts w:ascii="Arial" w:hAnsi="Arial" w:cs="Arial"/>
-                                <w:b/>
-                                <w:sz w:val="32"/>
-                              </w:rPr>
-                            </w:pPr>
-                            <w:proofErr w:type="spellStart"/>
-                            <w:proofErr w:type="gramStart"/>
-                            <w:r>
-                              <w:rPr>
-                                <w:rFonts w:ascii="Arial" w:hAnsi="Arial" w:cs="Arial"/>
-                                <w:b/>
-                                <w:sz w:val="32"/>
-                              </w:rPr>
-                              <w:t>strIndexOf</w:t>
-                            </w:r>
-                            <w:proofErr w:type="spellEnd"/>
-                            <w:proofErr w:type="gramEnd"/>
-                          </w:p>
-                        </w:txbxContent>
-                      </wps:txbx>
-                      <wps:bodyPr rot="0" vert="horz" wrap="square" lIns="91440" tIns="45720" rIns="91440" bIns="45720" anchor="t" anchorCtr="0">
-                        <a:noAutofit/>
-                      </wps:bodyPr>
-                    </wps:wsp>
-                  </a:graphicData>
-                </a:graphic>
-              </wp:anchor>
-            </w:drawing>
-          </mc:Choice>
-          <mc:Fallback xmlns:wpsCustomData="http://www.wps.cn/officeDocument/2013/wpsCustomData">
-            <w:pict>
-              <v:shape id="Text Box 2" o:spid="_x0000_s1026" o:spt="202" type="#_x0000_t202" style="position:absolute;left:0pt;margin-left:246.6pt;margin-top:3.25pt;height:26.25pt;width:102.55pt;mso-wrap-distance-bottom:3.6pt;mso-wrap-distance-left:9pt;mso-wrap-distance-right:9pt;mso-wrap-distance-top:3.6pt;z-index:251708416;mso-width-relative:page;mso-height-relative:page;" fillcolor="#FFFFFF" filled="t" stroked="t" coordsize="21600,21600" o:gfxdata="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">
-                <v:fill on="t" focussize="0,0"/>
-                <v:stroke weight="2.25pt" color="#000000 [3213]" miterlimit="8" joinstyle="miter"/>
-                <v:imagedata o:title=""/>
-                <o:lock v:ext="edit" aspectratio="f"/>
-                <v:textbox>
-                  <w:txbxContent>
-                    <w:p>
-                      <w:pPr>
-                        <w:jc w:val="center"/>
-                        <w:rPr>
-                          <w:rFonts w:ascii="Arial" w:hAnsi="Arial" w:cs="Arial"/>
-                          <w:b/>
-                          <w:sz w:val="32"/>
-                        </w:rPr>
-                      </w:pPr>
-                      <w:r>
-                        <w:rPr>
-                          <w:rFonts w:ascii="Arial" w:hAnsi="Arial" w:cs="Arial"/>
-                          <w:b/>
-                          <w:sz w:val="32"/>
-                        </w:rPr>
-                        <w:t>strIndexOf</w:t>
-                      </w:r>
-                    </w:p>
-                  </w:txbxContent>
-                </v:textbox>
-                <w10:wrap type="square"/>
-              </v:shape>
-            </w:pict>
-          </mc:Fallback>
-        </mc:AlternateContent>
-      </w:r>
-      <w:r>
-        <w:rPr>
-          <w:rFonts w:ascii="Arial" w:hAnsi="Arial" w:cs="Arial"/>
-          <w:noProof/>
-          <w:color w:val="222222"/>
-          <w:sz w:val="24"/>
-          <w:shd w:val="clear" w:color="auto" w:fill="FFFFFF"/>
-        </w:rPr>
-        <mc:AlternateContent>
-          <mc:Choice Requires="wps">
-            <w:drawing>
               <wp:anchor distT="45720" distB="45720" distL="114300" distR="114300" simplePos="0" relativeHeight="251675136" behindDoc="0" locked="0" layoutInCell="1" allowOverlap="1">
                 <wp:simplePos x="0" y="0"/>
                 <wp:positionH relativeFrom="column">
-                  <wp:posOffset>1633220</wp:posOffset>
+                  <wp:posOffset>155294</wp:posOffset>
                 </wp:positionH>
                 <wp:positionV relativeFrom="paragraph">
-                  <wp:posOffset>28575</wp:posOffset>
+                  <wp:posOffset>177637</wp:posOffset>
                 </wp:positionV>
                 <wp:extent cx="1273810" cy="333375"/>
                 <wp:effectExtent l="19050" t="19050" r="21590" b="28575"/>
@@ -7307,7 +6401,15 @@
                                 <w:b/>
                                 <w:sz w:val="32"/>
                               </w:rPr>
-                              <w:t>strRemove</w:t>
+                              <w:t>str</w:t>
+                            </w:r>
+                            <w:r>
+                              <w:rPr>
+                                <w:rFonts w:ascii="Arial" w:hAnsi="Arial" w:cs="Arial"/>
+                                <w:b/>
+                                <w:sz w:val="32"/>
+                              </w:rPr>
+                              <w:t>Append</w:t>
                             </w:r>
                             <w:proofErr w:type="spellEnd"/>
                             <w:proofErr w:type="gramEnd"/>
@@ -7323,13 +6425,9 @@
               </wp:anchor>
             </w:drawing>
           </mc:Choice>
-          <mc:Fallback xmlns:wpsCustomData="http://www.wps.cn/officeDocument/2013/wpsCustomData">
+          <mc:Fallback>
             <w:pict>
-              <v:shape id="Text Box 2" o:spid="_x0000_s1026" o:spt="202" type="#_x0000_t202" style="position:absolute;left:0pt;margin-left:128.6pt;margin-top:2.25pt;height:26.25pt;width:100.3pt;mso-wrap-distance-bottom:3.6pt;mso-wrap-distance-left:9pt;mso-wrap-distance-right:9pt;mso-wrap-distance-top:3.6pt;z-index:251705344;mso-width-relative:page;mso-height-relative:page;" fillcolor="#FFFFFF" filled="t" stroked="t" coordsize="21600,21600" o:gfxdata="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">
-                <v:fill on="t" focussize="0,0"/>
-                <v:stroke weight="2.25pt" color="#000000 [3213]" miterlimit="8" joinstyle="miter"/>
-                <v:imagedata o:title=""/>
-                <o:lock v:ext="edit" aspectratio="f"/>
+              <v:shape id="_x0000_s1042" type="#_x0000_t202" style="position:absolute;margin-left:12.25pt;margin-top:14pt;width:100.3pt;height:26.25pt;z-index:251675136;visibility:visible;mso-wrap-style:square;mso-wrap-distance-left:9pt;mso-wrap-distance-top:3.6pt;mso-wrap-distance-right:9pt;mso-wrap-distance-bottom:3.6pt;mso-position-horizontal:absolute;mso-position-horizontal-relative:text;mso-position-vertical:absolute;mso-position-vertical-relative:text;v-text-anchor:top" o:gfxdata="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" strokecolor="black [3213]" strokeweight="2.25pt">
                 <v:textbox>
                   <w:txbxContent>
                     <w:p>
@@ -7341,14 +6439,26 @@
                           <w:sz w:val="32"/>
                         </w:rPr>
                       </w:pPr>
+                      <w:proofErr w:type="spellStart"/>
+                      <w:proofErr w:type="gramStart"/>
                       <w:r>
                         <w:rPr>
                           <w:rFonts w:ascii="Arial" w:hAnsi="Arial" w:cs="Arial"/>
                           <w:b/>
                           <w:sz w:val="32"/>
                         </w:rPr>
-                        <w:t>strRemove</w:t>
+                        <w:t>str</w:t>
                       </w:r>
+                      <w:r>
+                        <w:rPr>
+                          <w:rFonts w:ascii="Arial" w:hAnsi="Arial" w:cs="Arial"/>
+                          <w:b/>
+                          <w:sz w:val="32"/>
+                        </w:rPr>
+                        <w:t>Append</w:t>
+                      </w:r>
+                      <w:proofErr w:type="spellEnd"/>
+                      <w:proofErr w:type="gramEnd"/>
                     </w:p>
                   </w:txbxContent>
                 </v:textbox>
@@ -7358,6 +6468,32 @@
           </mc:Fallback>
         </mc:AlternateContent>
       </w:r>
+    </w:p>
+    <w:p>
+      <w:pPr>
+        <w:tabs>
+          <w:tab w:val="left" w:pos="420"/>
+        </w:tabs>
+        <w:rPr>
+          <w:rFonts w:ascii="Arial" w:hAnsi="Arial" w:cs="Arial"/>
+          <w:color w:val="222222"/>
+          <w:sz w:val="24"/>
+          <w:shd w:val="clear" w:color="auto" w:fill="FFFFFF"/>
+        </w:rPr>
+      </w:pPr>
+    </w:p>
+    <w:p>
+      <w:pPr>
+        <w:tabs>
+          <w:tab w:val="left" w:pos="420"/>
+        </w:tabs>
+        <w:rPr>
+          <w:rFonts w:ascii="Arial" w:hAnsi="Arial" w:cs="Arial"/>
+          <w:color w:val="222222"/>
+          <w:sz w:val="24"/>
+          <w:shd w:val="clear" w:color="auto" w:fill="FFFFFF"/>
+        </w:rPr>
+      </w:pPr>
       <w:r>
         <w:rPr>
           <w:noProof/>
@@ -7365,18 +6501,18 @@
         <mc:AlternateContent>
           <mc:Choice Requires="wps">
             <w:drawing>
-              <wp:anchor distT="45720" distB="45720" distL="114300" distR="114300" simplePos="0" relativeHeight="251661824" behindDoc="0" locked="0" layoutInCell="1" allowOverlap="1">
+              <wp:anchor distT="45720" distB="45720" distL="114300" distR="114300" simplePos="0" relativeHeight="251651584" behindDoc="0" locked="0" layoutInCell="1" allowOverlap="1">
                 <wp:simplePos x="0" y="0"/>
                 <wp:positionH relativeFrom="column">
-                  <wp:posOffset>250190</wp:posOffset>
+                  <wp:posOffset>3238574</wp:posOffset>
                 </wp:positionH>
                 <wp:positionV relativeFrom="paragraph">
-                  <wp:posOffset>27305</wp:posOffset>
+                  <wp:posOffset>94659</wp:posOffset>
                 </wp:positionV>
-                <wp:extent cx="1302385" cy="333375"/>
-                <wp:effectExtent l="19050" t="19050" r="12065" b="28575"/>
+                <wp:extent cx="2322815" cy="333375"/>
+                <wp:effectExtent l="19050" t="19050" r="20955" b="28575"/>
                 <wp:wrapSquare wrapText="bothSides"/>
-                <wp:docPr id="31" name="Text Box 2"/>
+                <wp:docPr id="20" name="Text Box 2"/>
                 <wp:cNvGraphicFramePr>
                   <a:graphicFrameLocks xmlns:a="http://schemas.openxmlformats.org/drawingml/2006/main"/>
                 </wp:cNvGraphicFramePr>
@@ -7389,7 +6525,7 @@
                       <wps:spPr bwMode="auto">
                         <a:xfrm>
                           <a:off x="0" y="0"/>
-                          <a:ext cx="1302385" cy="333375"/>
+                          <a:ext cx="2322815" cy="333375"/>
                         </a:xfrm>
                         <a:prstGeom prst="rect">
                           <a:avLst/>
@@ -7423,7 +6559,15 @@
                                 <w:b/>
                                 <w:sz w:val="32"/>
                               </w:rPr>
-                              <w:t>strIndexOf</w:t>
+                              <w:t>str</w:t>
+                            </w:r>
+                            <w:r>
+                              <w:rPr>
+                                <w:rFonts w:ascii="Arial" w:hAnsi="Arial" w:cs="Arial"/>
+                                <w:b/>
+                                <w:sz w:val="32"/>
+                              </w:rPr>
+                              <w:t>PresentAtIndex</w:t>
                             </w:r>
                             <w:proofErr w:type="spellEnd"/>
                             <w:proofErr w:type="gramEnd"/>
@@ -7436,16 +6580,15 @@
                     </wps:wsp>
                   </a:graphicData>
                 </a:graphic>
+                <wp14:sizeRelH relativeFrom="margin">
+                  <wp14:pctWidth>0</wp14:pctWidth>
+                </wp14:sizeRelH>
               </wp:anchor>
             </w:drawing>
           </mc:Choice>
-          <mc:Fallback xmlns:wpsCustomData="http://www.wps.cn/officeDocument/2013/wpsCustomData">
+          <mc:Fallback>
             <w:pict>
-              <v:shape id="Text Box 2" o:spid="_x0000_s1026" o:spt="202" type="#_x0000_t202" style="position:absolute;left:0pt;margin-left:19.7pt;margin-top:2.15pt;height:26.25pt;width:102.55pt;mso-wrap-distance-bottom:3.6pt;mso-wrap-distance-left:9pt;mso-wrap-distance-right:9pt;mso-wrap-distance-top:3.6pt;z-index:251684864;mso-width-relative:page;mso-height-relative:page;" fillcolor="#FFFFFF" filled="t" stroked="t" coordsize="21600,21600" o:gfxdata="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">
-                <v:fill on="t" focussize="0,0"/>
-                <v:stroke weight="2.25pt" color="#000000 [3213]" miterlimit="8" joinstyle="miter"/>
-                <v:imagedata o:title=""/>
-                <o:lock v:ext="edit" aspectratio="f"/>
+              <v:shape id="_x0000_s1043" type="#_x0000_t202" style="position:absolute;margin-left:255pt;margin-top:7.45pt;width:182.9pt;height:26.25pt;z-index:251651584;visibility:visible;mso-wrap-style:square;mso-width-percent:0;mso-wrap-distance-left:9pt;mso-wrap-distance-top:3.6pt;mso-wrap-distance-right:9pt;mso-wrap-distance-bottom:3.6pt;mso-position-horizontal:absolute;mso-position-horizontal-relative:text;mso-position-vertical:absolute;mso-position-vertical-relative:text;mso-width-percent:0;mso-width-relative:margin;v-text-anchor:top" o:gfxdata="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" strokecolor="black [3213]" strokeweight="2.25pt">
                 <v:textbox>
                   <w:txbxContent>
                     <w:p>
@@ -7457,14 +6600,26 @@
                           <w:sz w:val="32"/>
                         </w:rPr>
                       </w:pPr>
+                      <w:proofErr w:type="spellStart"/>
+                      <w:proofErr w:type="gramStart"/>
                       <w:r>
                         <w:rPr>
                           <w:rFonts w:ascii="Arial" w:hAnsi="Arial" w:cs="Arial"/>
                           <w:b/>
                           <w:sz w:val="32"/>
                         </w:rPr>
-                        <w:t>strIndexOf</w:t>
+                        <w:t>str</w:t>
                       </w:r>
+                      <w:r>
+                        <w:rPr>
+                          <w:rFonts w:ascii="Arial" w:hAnsi="Arial" w:cs="Arial"/>
+                          <w:b/>
+                          <w:sz w:val="32"/>
+                        </w:rPr>
+                        <w:t>PresentAtIndex</w:t>
+                      </w:r>
+                      <w:proofErr w:type="spellEnd"/>
+                      <w:proofErr w:type="gramEnd"/>
                     </w:p>
                   </w:txbxContent>
                 </v:textbox>
@@ -7474,6 +6629,32 @@
           </mc:Fallback>
         </mc:AlternateContent>
       </w:r>
+    </w:p>
+    <w:p>
+      <w:pPr>
+        <w:tabs>
+          <w:tab w:val="left" w:pos="420"/>
+        </w:tabs>
+        <w:rPr>
+          <w:rFonts w:ascii="Arial" w:hAnsi="Arial" w:cs="Arial"/>
+          <w:color w:val="222222"/>
+          <w:sz w:val="24"/>
+          <w:shd w:val="clear" w:color="auto" w:fill="FFFFFF"/>
+        </w:rPr>
+      </w:pPr>
+    </w:p>
+    <w:p>
+      <w:pPr>
+        <w:tabs>
+          <w:tab w:val="left" w:pos="420"/>
+        </w:tabs>
+        <w:rPr>
+          <w:rFonts w:ascii="Arial" w:hAnsi="Arial" w:cs="Arial"/>
+          <w:color w:val="222222"/>
+          <w:sz w:val="24"/>
+          <w:shd w:val="clear" w:color="auto" w:fill="FFFFFF"/>
+        </w:rPr>
+      </w:pPr>
     </w:p>
     <w:p>
       <w:pPr>
@@ -7756,7 +6937,24 @@
         </w:numPr>
       </w:pPr>
       <w:r>
-        <w:t>Display main menu:     A) Encode B) Decode  C) Open file D) Show History E) Exit</w:t>
+        <w:t xml:space="preserve">Display main menu:     </w:t>
+      </w:r>
+    </w:p>
+    <w:p>
+      <w:pPr>
+        <w:pStyle w:val="ListParagraph"/>
+      </w:pPr>
+      <w:r>
+        <w:t xml:space="preserve">A) Encode B) Decode </w:t>
+      </w:r>
+      <w:r>
+        <w:t xml:space="preserve">C) Open file D) Show History E) </w:t>
+      </w:r>
+      <w:r>
+        <w:t xml:space="preserve">Update Login Info F) </w:t>
+      </w:r>
+      <w:r>
+        <w:t>Exit</w:t>
       </w:r>
     </w:p>
     <w:p>
@@ -7949,7 +7147,15 @@
         </w:numPr>
       </w:pPr>
       <w:r>
-        <w:t>Encode the text by swapping characters with a predetermined corresponding symbol</w:t>
+        <w:t xml:space="preserve">Loop through the text and change each letter to its </w:t>
+      </w:r>
+      <w:proofErr w:type="spellStart"/>
+      <w:r>
+        <w:t>ascii</w:t>
+      </w:r>
+      <w:proofErr w:type="spellEnd"/>
+      <w:r>
+        <w:t xml:space="preserve"> code</w:t>
       </w:r>
     </w:p>
     <w:p>
@@ -7961,7 +7167,15 @@
         </w:numPr>
       </w:pPr>
       <w:r>
-        <w:t>Display the encoded text</w:t>
+        <w:t xml:space="preserve">Append the </w:t>
+      </w:r>
+      <w:proofErr w:type="spellStart"/>
+      <w:r>
+        <w:t>ascii</w:t>
+      </w:r>
+      <w:proofErr w:type="spellEnd"/>
+      <w:r>
+        <w:t xml:space="preserve"> code to the new encoded text</w:t>
       </w:r>
     </w:p>
     <w:p>
@@ -7973,6 +7187,33 @@
         </w:numPr>
       </w:pPr>
       <w:r>
+        <w:t>Display the encoded text</w:t>
+      </w:r>
+    </w:p>
+    <w:p>
+      <w:pPr>
+        <w:pStyle w:val="ListParagraph"/>
+        <w:numPr>
+          <w:ilvl w:val="0"/>
+          <w:numId w:val="5"/>
+        </w:numPr>
+      </w:pPr>
+      <w:r>
+        <w:t>Update the history file</w:t>
+      </w:r>
+      <w:r>
+        <w:t xml:space="preserve"> with the new cypher</w:t>
+      </w:r>
+    </w:p>
+    <w:p>
+      <w:pPr>
+        <w:pStyle w:val="ListParagraph"/>
+        <w:numPr>
+          <w:ilvl w:val="0"/>
+          <w:numId w:val="5"/>
+        </w:numPr>
+      </w:pPr>
+      <w:r>
         <w:t xml:space="preserve">Prompt the user to save the text to file or return to menu </w:t>
       </w:r>
     </w:p>
@@ -8022,7 +7263,15 @@
         </w:numPr>
       </w:pPr>
       <w:r>
-        <w:t>Decode the text by swapping the encoded characters with the corresponding English character</w:t>
+        <w:t xml:space="preserve">Loop through the text and change each 3 digit </w:t>
+      </w:r>
+      <w:proofErr w:type="spellStart"/>
+      <w:r>
+        <w:t>ascii</w:t>
+      </w:r>
+      <w:proofErr w:type="spellEnd"/>
+      <w:r>
+        <w:t xml:space="preserve"> code to its character value</w:t>
       </w:r>
     </w:p>
     <w:p>
@@ -8034,14 +7283,49 @@
         </w:numPr>
       </w:pPr>
       <w:r>
+        <w:t>Append the character to the new decoded text</w:t>
+      </w:r>
+    </w:p>
+    <w:p>
+      <w:pPr>
+        <w:pStyle w:val="ListParagraph"/>
+        <w:numPr>
+          <w:ilvl w:val="0"/>
+          <w:numId w:val="6"/>
+        </w:numPr>
+      </w:pPr>
+      <w:r>
+        <w:t>Update the history file</w:t>
+      </w:r>
+      <w:r>
+        <w:t xml:space="preserve"> with the cypher</w:t>
+      </w:r>
+    </w:p>
+    <w:p>
+      <w:pPr>
+        <w:pStyle w:val="ListParagraph"/>
+        <w:numPr>
+          <w:ilvl w:val="0"/>
+          <w:numId w:val="6"/>
+        </w:numPr>
+      </w:pPr>
+      <w:r>
         <w:t>Display the encoded text</w:t>
       </w:r>
     </w:p>
     <w:p>
-      <w:r>
-        <w:rPr>
-          <w:b/>
-        </w:rPr>
+      <w:pPr>
+        <w:rPr>
+          <w:b/>
+        </w:rPr>
+      </w:pPr>
+    </w:p>
+    <w:p>
+      <w:r>
+        <w:rPr>
+          <w:b/>
+        </w:rPr>
+        <w:lastRenderedPageBreak/>
         <w:t>OPENFROMFILE ()</w:t>
       </w:r>
     </w:p>
@@ -8130,7 +7414,6 @@
         </w:numPr>
       </w:pPr>
       <w:r>
-        <w:lastRenderedPageBreak/>
         <w:t>Display the text</w:t>
       </w:r>
     </w:p>
@@ -8187,6 +7470,81 @@
       </w:r>
     </w:p>
     <w:p>
+      <w:pPr>
+        <w:rPr>
+          <w:b/>
+        </w:rPr>
+      </w:pPr>
+      <w:proofErr w:type="gramStart"/>
+      <w:r>
+        <w:rPr>
+          <w:b/>
+        </w:rPr>
+        <w:t>ADDTOHISTORY(</w:t>
+      </w:r>
+      <w:proofErr w:type="gramEnd"/>
+      <w:r>
+        <w:rPr>
+          <w:b/>
+        </w:rPr>
+        <w:t xml:space="preserve"> </w:t>
+      </w:r>
+      <w:proofErr w:type="spellStart"/>
+      <w:r>
+        <w:rPr>
+          <w:b/>
+        </w:rPr>
+        <w:t>TextCypher</w:t>
+      </w:r>
+      <w:proofErr w:type="spellEnd"/>
+      <w:r>
+        <w:rPr>
+          <w:b/>
+        </w:rPr>
+        <w:t>)</w:t>
+      </w:r>
+    </w:p>
+    <w:p>
+      <w:pPr>
+        <w:pStyle w:val="ListParagraph"/>
+        <w:numPr>
+          <w:ilvl w:val="0"/>
+          <w:numId w:val="12"/>
+        </w:numPr>
+      </w:pPr>
+      <w:r>
+        <w:t xml:space="preserve">Locate/create the local </w:t>
+      </w:r>
+      <w:proofErr w:type="spellStart"/>
+      <w:r>
+        <w:t>history.cyph</w:t>
+      </w:r>
+      <w:proofErr w:type="spellEnd"/>
+      <w:r>
+        <w:t xml:space="preserve"> file</w:t>
+      </w:r>
+    </w:p>
+    <w:p>
+      <w:pPr>
+        <w:pStyle w:val="ListParagraph"/>
+        <w:numPr>
+          <w:ilvl w:val="0"/>
+          <w:numId w:val="12"/>
+        </w:numPr>
+      </w:pPr>
+      <w:r>
+        <w:t xml:space="preserve">Append the </w:t>
+      </w:r>
+      <w:proofErr w:type="spellStart"/>
+      <w:r>
+        <w:t>textcypher</w:t>
+      </w:r>
+      <w:proofErr w:type="spellEnd"/>
+      <w:r>
+        <w:t xml:space="preserve"> to the file</w:t>
+      </w:r>
+    </w:p>
+    <w:p>
       <w:r>
         <w:rPr>
           <w:b/>
@@ -8218,13 +7576,6 @@
         <w:t>Exit the program</w:t>
       </w:r>
     </w:p>
-    <w:p/>
-    <w:p/>
-    <w:p/>
-    <w:p/>
-    <w:p/>
-    <w:p/>
-    <w:p/>
     <w:p/>
     <w:p/>
     <w:p/>
@@ -8396,43 +7747,6 @@
           <w:ilvl w:val="0"/>
           <w:numId w:val="10"/>
         </w:numPr>
-        <w:rPr>
-          <w:sz w:val="24"/>
-        </w:rPr>
-      </w:pPr>
-      <w:proofErr w:type="spellStart"/>
-      <w:r>
-        <w:rPr>
-          <w:b/>
-          <w:sz w:val="24"/>
-        </w:rPr>
-        <w:t>TextCypher</w:t>
-      </w:r>
-      <w:proofErr w:type="spellEnd"/>
-      <w:r>
-        <w:rPr>
-          <w:sz w:val="24"/>
-        </w:rPr>
-        <w:t xml:space="preserve"> Record </w:t>
-      </w:r>
-      <w:r>
-        <w:rPr>
-          <w:sz w:val="24"/>
-        </w:rPr>
-        <w:sym w:font="Wingdings" w:char="F0E0"/>
-      </w:r>
-      <w:r>
-        <w:rPr>
-          <w:sz w:val="24"/>
-        </w:rPr>
-        <w:t xml:space="preserve"> </w:t>
-      </w:r>
-      <w:r>
-        <w:t>Contains two strings, storing the original text the user entered and the encoded version of the text</w:t>
-      </w:r>
-    </w:p>
-    <w:p>
-      <w:pPr>
         <w:tabs>
           <w:tab w:val="left" w:pos="3240"/>
         </w:tabs>
@@ -8444,6 +7758,68 @@
           <w:sz w:val="24"/>
         </w:rPr>
       </w:pPr>
+      <w:proofErr w:type="spellStart"/>
+      <w:r>
+        <w:rPr>
+          <w:b/>
+          <w:sz w:val="24"/>
+        </w:rPr>
+        <w:t>TextCypher</w:t>
+      </w:r>
+      <w:proofErr w:type="spellEnd"/>
+      <w:r>
+        <w:rPr>
+          <w:sz w:val="24"/>
+        </w:rPr>
+        <w:t xml:space="preserve"> Record </w:t>
+      </w:r>
+      <w:r>
+        <w:rPr>
+          <w:sz w:val="24"/>
+        </w:rPr>
+        <w:sym w:font="Wingdings" w:char="F0E0"/>
+      </w:r>
+      <w:r>
+        <w:rPr>
+          <w:sz w:val="24"/>
+        </w:rPr>
+        <w:t xml:space="preserve"> </w:t>
+      </w:r>
+      <w:r>
+        <w:t xml:space="preserve">Contains </w:t>
+      </w:r>
+      <w:r>
+        <w:t>information about the encoding</w:t>
+      </w:r>
+    </w:p>
+    <w:p>
+      <w:pPr>
+        <w:pStyle w:val="ListParagraph"/>
+        <w:tabs>
+          <w:tab w:val="left" w:pos="3240"/>
+        </w:tabs>
+        <w:spacing w:line="240" w:lineRule="auto"/>
+        <w:ind w:left="1080"/>
+        <w:rPr>
+          <w:b/>
+          <w:sz w:val="24"/>
+        </w:rPr>
+      </w:pPr>
+    </w:p>
+    <w:p>
+      <w:pPr>
+        <w:pStyle w:val="ListParagraph"/>
+        <w:tabs>
+          <w:tab w:val="left" w:pos="3240"/>
+        </w:tabs>
+        <w:spacing w:line="240" w:lineRule="auto"/>
+        <w:ind w:left="1080"/>
+        <w:rPr>
+          <w:rFonts w:ascii="Agency FB" w:hAnsi="Agency FB"/>
+          <w:b/>
+          <w:sz w:val="24"/>
+        </w:rPr>
+      </w:pPr>
       <w:r>
         <w:rPr>
           <w:rFonts w:ascii="Agency FB" w:hAnsi="Agency FB"/>
@@ -8548,6 +7924,37 @@
           <w:sz w:val="24"/>
         </w:rPr>
         <w:t>reciever</w:t>
+      </w:r>
+      <w:proofErr w:type="spellEnd"/>
+      <w:proofErr w:type="gramEnd"/>
+      <w:r>
+        <w:rPr>
+          <w:rFonts w:ascii="Agency FB" w:hAnsi="Agency FB"/>
+          <w:b/>
+          <w:sz w:val="24"/>
+        </w:rPr>
+        <w:t>: String</w:t>
+      </w:r>
+    </w:p>
+    <w:p>
+      <w:pPr>
+        <w:spacing w:line="240" w:lineRule="auto"/>
+        <w:ind w:left="1980"/>
+        <w:rPr>
+          <w:rFonts w:ascii="Agency FB" w:hAnsi="Agency FB"/>
+          <w:b/>
+          <w:sz w:val="24"/>
+        </w:rPr>
+      </w:pPr>
+      <w:proofErr w:type="spellStart"/>
+      <w:proofErr w:type="gramStart"/>
+      <w:r>
+        <w:rPr>
+          <w:rFonts w:ascii="Agency FB" w:hAnsi="Agency FB"/>
+          <w:b/>
+          <w:sz w:val="24"/>
+        </w:rPr>
+        <w:t>dateTime</w:t>
       </w:r>
       <w:proofErr w:type="spellEnd"/>
       <w:proofErr w:type="gramEnd"/>
@@ -9138,6 +8545,35 @@
           <w:sz w:val="24"/>
         </w:rPr>
       </w:pPr>
+    </w:p>
+    <w:p>
+      <w:pPr>
+        <w:rPr>
+          <w:rFonts w:ascii="Arial" w:hAnsi="Arial" w:cs="Arial"/>
+          <w:sz w:val="24"/>
+        </w:rPr>
+      </w:pPr>
+      <w:r>
+        <w:rPr>
+          <w:rFonts w:ascii="Arial" w:hAnsi="Arial" w:cs="Arial"/>
+          <w:sz w:val="24"/>
+        </w:rPr>
+        <w:t>---</w:t>
+      </w:r>
+      <w:r>
+        <w:rPr>
+          <w:rFonts w:ascii="Arial" w:hAnsi="Arial" w:cs="Arial"/>
+          <w:sz w:val="24"/>
+        </w:rPr>
+        <w:t>See</w:t>
+      </w:r>
+      <w:r>
+        <w:rPr>
+          <w:rFonts w:ascii="Arial" w:hAnsi="Arial" w:cs="Arial"/>
+          <w:sz w:val="24"/>
+        </w:rPr>
+        <w:t xml:space="preserve"> Pseudocode.pdf---</w:t>
+      </w:r>
     </w:p>
     <w:p>
       <w:pPr>
@@ -9409,6 +8845,912 @@
         </mc:AlternateContent>
       </w:r>
     </w:p>
+    <w:p>
+      <w:pPr>
+        <w:rPr>
+          <w:rFonts w:ascii="Arial" w:hAnsi="Arial" w:cs="Arial"/>
+          <w:sz w:val="24"/>
+        </w:rPr>
+      </w:pPr>
+    </w:p>
+    <w:p>
+      <w:pPr>
+        <w:rPr>
+          <w:rFonts w:ascii="Arial" w:hAnsi="Arial" w:cs="Arial"/>
+          <w:sz w:val="24"/>
+        </w:rPr>
+      </w:pPr>
+    </w:p>
+    <w:p>
+      <w:pPr>
+        <w:rPr>
+          <w:rFonts w:ascii="Arial" w:hAnsi="Arial" w:cs="Arial"/>
+          <w:sz w:val="24"/>
+        </w:rPr>
+      </w:pPr>
+    </w:p>
+    <w:p>
+      <w:pPr>
+        <w:rPr>
+          <w:rFonts w:ascii="Arial" w:hAnsi="Arial" w:cs="Arial"/>
+          <w:sz w:val="24"/>
+        </w:rPr>
+      </w:pPr>
+    </w:p>
+    <w:p>
+      <w:pPr>
+        <w:rPr>
+          <w:rFonts w:ascii="Arial" w:hAnsi="Arial" w:cs="Arial"/>
+          <w:sz w:val="24"/>
+        </w:rPr>
+      </w:pPr>
+    </w:p>
+    <w:p>
+      <w:pPr>
+        <w:rPr>
+          <w:rFonts w:ascii="Arial" w:hAnsi="Arial" w:cs="Arial"/>
+          <w:sz w:val="24"/>
+        </w:rPr>
+      </w:pPr>
+    </w:p>
+    <w:p>
+      <w:pPr>
+        <w:rPr>
+          <w:rFonts w:ascii="Arial" w:hAnsi="Arial" w:cs="Arial"/>
+          <w:sz w:val="24"/>
+        </w:rPr>
+      </w:pPr>
+    </w:p>
+    <w:p>
+      <w:pPr>
+        <w:rPr>
+          <w:rFonts w:ascii="Arial" w:hAnsi="Arial" w:cs="Arial"/>
+          <w:sz w:val="24"/>
+        </w:rPr>
+      </w:pPr>
+    </w:p>
+    <w:p>
+      <w:pPr>
+        <w:rPr>
+          <w:rFonts w:ascii="Arial" w:hAnsi="Arial" w:cs="Arial"/>
+          <w:sz w:val="24"/>
+        </w:rPr>
+      </w:pPr>
+    </w:p>
+    <w:p>
+      <w:pPr>
+        <w:rPr>
+          <w:rFonts w:ascii="Arial" w:hAnsi="Arial" w:cs="Arial"/>
+          <w:sz w:val="24"/>
+        </w:rPr>
+      </w:pPr>
+    </w:p>
+    <w:p>
+      <w:pPr>
+        <w:rPr>
+          <w:rFonts w:ascii="Arial" w:hAnsi="Arial" w:cs="Arial"/>
+          <w:sz w:val="24"/>
+        </w:rPr>
+      </w:pPr>
+    </w:p>
+    <w:p>
+      <w:pPr>
+        <w:rPr>
+          <w:rFonts w:ascii="Arial" w:hAnsi="Arial" w:cs="Arial"/>
+          <w:sz w:val="24"/>
+        </w:rPr>
+      </w:pPr>
+    </w:p>
+    <w:p>
+      <w:pPr>
+        <w:rPr>
+          <w:rFonts w:ascii="Arial" w:hAnsi="Arial" w:cs="Arial"/>
+          <w:sz w:val="24"/>
+        </w:rPr>
+      </w:pPr>
+    </w:p>
+    <w:p>
+      <w:pPr>
+        <w:rPr>
+          <w:rFonts w:ascii="Arial" w:hAnsi="Arial" w:cs="Arial"/>
+          <w:sz w:val="24"/>
+        </w:rPr>
+      </w:pPr>
+    </w:p>
+    <w:p>
+      <w:pPr>
+        <w:rPr>
+          <w:rFonts w:ascii="Arial" w:hAnsi="Arial" w:cs="Arial"/>
+          <w:sz w:val="24"/>
+        </w:rPr>
+      </w:pPr>
+    </w:p>
+    <w:p>
+      <w:pPr>
+        <w:rPr>
+          <w:rFonts w:ascii="Arial" w:hAnsi="Arial" w:cs="Arial"/>
+          <w:sz w:val="24"/>
+        </w:rPr>
+      </w:pPr>
+      <w:r>
+        <w:rPr>
+          <w:rFonts w:ascii="Arial" w:hAnsi="Arial" w:cs="Arial"/>
+          <w:sz w:val="24"/>
+        </w:rPr>
+        <w:t>---See zip file---</w:t>
+      </w:r>
+    </w:p>
+    <w:p>
+      <w:pPr>
+        <w:rPr>
+          <w:rFonts w:ascii="Arial" w:hAnsi="Arial" w:cs="Arial"/>
+          <w:sz w:val="24"/>
+        </w:rPr>
+      </w:pPr>
+    </w:p>
+    <w:p>
+      <w:pPr>
+        <w:rPr>
+          <w:rFonts w:ascii="Arial" w:hAnsi="Arial" w:cs="Arial"/>
+          <w:sz w:val="24"/>
+        </w:rPr>
+      </w:pPr>
+    </w:p>
+    <w:p>
+      <w:pPr>
+        <w:rPr>
+          <w:rFonts w:ascii="Arial" w:hAnsi="Arial" w:cs="Arial"/>
+          <w:sz w:val="24"/>
+        </w:rPr>
+      </w:pPr>
+    </w:p>
+    <w:p>
+      <w:pPr>
+        <w:rPr>
+          <w:rFonts w:ascii="Arial" w:hAnsi="Arial" w:cs="Arial"/>
+          <w:sz w:val="24"/>
+        </w:rPr>
+      </w:pPr>
+    </w:p>
+    <w:p>
+      <w:pPr>
+        <w:rPr>
+          <w:rFonts w:ascii="Arial" w:hAnsi="Arial" w:cs="Arial"/>
+          <w:sz w:val="24"/>
+        </w:rPr>
+      </w:pPr>
+    </w:p>
+    <w:p>
+      <w:pPr>
+        <w:rPr>
+          <w:rFonts w:ascii="Arial" w:hAnsi="Arial" w:cs="Arial"/>
+          <w:sz w:val="24"/>
+        </w:rPr>
+      </w:pPr>
+    </w:p>
+    <w:p>
+      <w:pPr>
+        <w:ind w:right="480"/>
+        <w:rPr>
+          <w:rFonts w:ascii="Arial" w:hAnsi="Arial" w:cs="Arial"/>
+          <w:sz w:val="24"/>
+        </w:rPr>
+      </w:pPr>
+    </w:p>
+    <w:p>
+      <w:pPr>
+        <w:jc w:val="right"/>
+        <w:rPr>
+          <w:rFonts w:ascii="Arial" w:hAnsi="Arial" w:cs="Arial"/>
+          <w:sz w:val="24"/>
+        </w:rPr>
+      </w:pPr>
+      <w:r>
+        <w:rPr>
+          <w:rFonts w:ascii="Arial Black" w:hAnsi="Arial Black"/>
+          <w:b/>
+          <w:noProof/>
+          <w:color w:val="FFFFFF" w:themeColor="background1"/>
+          <w:sz w:val="44"/>
+        </w:rPr>
+        <w:lastRenderedPageBreak/>
+        <mc:AlternateContent>
+          <mc:Choice Requires="wps">
+            <w:drawing>
+              <wp:anchor distT="0" distB="0" distL="114300" distR="114300" simplePos="0" relativeHeight="251686400" behindDoc="1" locked="0" layoutInCell="1" allowOverlap="1" wp14:anchorId="1F7B908C" wp14:editId="6265078D">
+                <wp:simplePos x="0" y="0"/>
+                <wp:positionH relativeFrom="page">
+                  <wp:posOffset>0</wp:posOffset>
+                </wp:positionH>
+                <wp:positionV relativeFrom="paragraph">
+                  <wp:posOffset>-11875</wp:posOffset>
+                </wp:positionV>
+                <wp:extent cx="7829550" cy="463137"/>
+                <wp:effectExtent l="0" t="0" r="0" b="0"/>
+                <wp:wrapNone/>
+                <wp:docPr id="33" name="Rectangle 33"/>
+                <wp:cNvGraphicFramePr/>
+                <a:graphic xmlns:a="http://schemas.openxmlformats.org/drawingml/2006/main">
+                  <a:graphicData uri="http://schemas.microsoft.com/office/word/2010/wordprocessingShape">
+                    <wps:wsp>
+                      <wps:cNvSpPr/>
+                      <wps:spPr>
+                        <a:xfrm>
+                          <a:off x="0" y="0"/>
+                          <a:ext cx="7829550" cy="463137"/>
+                        </a:xfrm>
+                        <a:prstGeom prst="rect">
+                          <a:avLst/>
+                        </a:prstGeom>
+                        <a:solidFill>
+                          <a:schemeClr val="bg1">
+                            <a:lumMod val="65000"/>
+                          </a:schemeClr>
+                        </a:solidFill>
+                        <a:ln>
+                          <a:noFill/>
+                        </a:ln>
+                      </wps:spPr>
+                      <wps:style>
+                        <a:lnRef idx="2">
+                          <a:schemeClr val="accent1">
+                            <a:shade val="50000"/>
+                          </a:schemeClr>
+                        </a:lnRef>
+                        <a:fillRef idx="1">
+                          <a:schemeClr val="accent1"/>
+                        </a:fillRef>
+                        <a:effectRef idx="0">
+                          <a:schemeClr val="accent1"/>
+                        </a:effectRef>
+                        <a:fontRef idx="minor">
+                          <a:schemeClr val="lt1"/>
+                        </a:fontRef>
+                      </wps:style>
+                      <wps:txbx>
+                        <w:txbxContent>
+                          <w:p>
+                            <w:pPr>
+                              <w:jc w:val="center"/>
+                              <w:rPr>
+                                <w:sz w:val="28"/>
+                              </w:rPr>
+                            </w:pPr>
+                            <w:r>
+                              <w:rPr>
+                                <w:rFonts w:ascii="Arial Black" w:hAnsi="Arial Black"/>
+                                <w:b/>
+                                <w:color w:val="FFFFFF" w:themeColor="background1"/>
+                                <w:sz w:val="52"/>
+                              </w:rPr>
+                              <w:t>CODE</w:t>
+                            </w:r>
+                            <w:r>
+                              <w:rPr>
+                                <w:rFonts w:ascii="Arial Black" w:hAnsi="Arial Black"/>
+                                <w:b/>
+                                <w:color w:val="FFFFFF" w:themeColor="background1"/>
+                                <w:sz w:val="52"/>
+                              </w:rPr>
+                              <w:t xml:space="preserve"> TEST PLAN</w:t>
+                            </w:r>
+                          </w:p>
+                        </w:txbxContent>
+                      </wps:txbx>
+                      <wps:bodyPr rot="0" spcFirstLastPara="0" vertOverflow="overflow" horzOverflow="overflow" vert="horz" wrap="square" lIns="91440" tIns="45720" rIns="91440" bIns="45720" numCol="1" spcCol="0" rtlCol="0" fromWordArt="0" anchor="ctr" anchorCtr="0" forceAA="0" compatLnSpc="1">
+                        <a:noAutofit/>
+                      </wps:bodyPr>
+                    </wps:wsp>
+                  </a:graphicData>
+                </a:graphic>
+                <wp14:sizeRelV relativeFrom="margin">
+                  <wp14:pctHeight>0</wp14:pctHeight>
+                </wp14:sizeRelV>
+              </wp:anchor>
+            </w:drawing>
+          </mc:Choice>
+          <mc:Fallback>
+            <w:pict>
+              <v:rect w14:anchorId="1F7B908C" id="Rectangle 33" o:spid="_x0000_s1048" style="position:absolute;left:0;text-align:left;margin-left:0;margin-top:-.95pt;width:616.5pt;height:36.45pt;z-index:-251630080;visibility:visible;mso-wrap-style:square;mso-height-percent:0;mso-wrap-distance-left:9pt;mso-wrap-distance-top:0;mso-wrap-distance-right:9pt;mso-wrap-distance-bottom:0;mso-position-horizontal:absolute;mso-position-horizontal-relative:page;mso-position-vertical:absolute;mso-position-vertical-relative:text;mso-height-percent:0;mso-height-relative:margin;v-text-anchor:middle" o:gfxdata="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" fillcolor="#a5a5a5 [2092]" stroked="f" strokeweight="1pt">
+                <v:textbox>
+                  <w:txbxContent>
+                    <w:p>
+                      <w:pPr>
+                        <w:jc w:val="center"/>
+                        <w:rPr>
+                          <w:sz w:val="28"/>
+                        </w:rPr>
+                      </w:pPr>
+                      <w:r>
+                        <w:rPr>
+                          <w:rFonts w:ascii="Arial Black" w:hAnsi="Arial Black"/>
+                          <w:b/>
+                          <w:color w:val="FFFFFF" w:themeColor="background1"/>
+                          <w:sz w:val="52"/>
+                        </w:rPr>
+                        <w:t>CODE</w:t>
+                      </w:r>
+                      <w:r>
+                        <w:rPr>
+                          <w:rFonts w:ascii="Arial Black" w:hAnsi="Arial Black"/>
+                          <w:b/>
+                          <w:color w:val="FFFFFF" w:themeColor="background1"/>
+                          <w:sz w:val="52"/>
+                        </w:rPr>
+                        <w:t xml:space="preserve"> TEST PLAN</w:t>
+                      </w:r>
+                    </w:p>
+                  </w:txbxContent>
+                </v:textbox>
+                <w10:wrap anchorx="page"/>
+              </v:rect>
+            </w:pict>
+          </mc:Fallback>
+        </mc:AlternateContent>
+      </w:r>
+    </w:p>
+    <w:p>
+      <w:pPr>
+        <w:tabs>
+          <w:tab w:val="left" w:pos="5686"/>
+        </w:tabs>
+        <w:ind w:right="120"/>
+        <w:rPr>
+          <w:rFonts w:ascii="Arial" w:hAnsi="Arial" w:cs="Arial"/>
+          <w:sz w:val="24"/>
+        </w:rPr>
+      </w:pPr>
+    </w:p>
+    <w:p>
+      <w:pPr>
+        <w:rPr>
+          <w:rFonts w:ascii="Arial" w:hAnsi="Arial" w:cs="Arial"/>
+          <w:sz w:val="24"/>
+        </w:rPr>
+      </w:pPr>
+      <w:bookmarkStart w:id="0" w:name="_GoBack"/>
+      <w:bookmarkEnd w:id="0"/>
+    </w:p>
+    <w:p>
+      <w:pPr>
+        <w:rPr>
+          <w:rFonts w:ascii="Arial" w:hAnsi="Arial" w:cs="Arial"/>
+          <w:sz w:val="24"/>
+        </w:rPr>
+      </w:pPr>
+      <w:r>
+        <w:rPr>
+          <w:rFonts w:ascii="Arial" w:hAnsi="Arial" w:cs="Arial"/>
+          <w:sz w:val="24"/>
+        </w:rPr>
+        <w:t>Input values and their expected output results, to test that the program works</w:t>
+      </w:r>
+      <w:r>
+        <w:rPr>
+          <w:rFonts w:ascii="Arial" w:hAnsi="Arial" w:cs="Arial"/>
+          <w:sz w:val="24"/>
+        </w:rPr>
+        <w:t>.</w:t>
+      </w:r>
+    </w:p>
+    <w:p>
+      <w:pPr>
+        <w:rPr>
+          <w:rFonts w:ascii="Arial" w:hAnsi="Arial" w:cs="Arial"/>
+          <w:b/>
+          <w:sz w:val="24"/>
+        </w:rPr>
+      </w:pPr>
+      <w:r>
+        <w:rPr>
+          <w:rFonts w:ascii="Arial" w:hAnsi="Arial" w:cs="Arial"/>
+          <w:b/>
+          <w:sz w:val="24"/>
+        </w:rPr>
+        <w:t>Login</w:t>
+      </w:r>
+    </w:p>
+    <w:tbl>
+      <w:tblPr>
+        <w:tblStyle w:val="TableGrid"/>
+        <w:tblW w:w="0" w:type="auto"/>
+        <w:tblLook w:val="04A0" w:firstRow="1" w:lastRow="0" w:firstColumn="1" w:lastColumn="0" w:noHBand="0" w:noVBand="1"/>
+      </w:tblPr>
+      <w:tblGrid>
+        <w:gridCol w:w="1642"/>
+        <w:gridCol w:w="1642"/>
+      </w:tblGrid>
+      <w:tr>
+        <w:trPr>
+          <w:trHeight w:val="298"/>
+        </w:trPr>
+        <w:tc>
+          <w:tcPr>
+            <w:tcW w:w="1642" w:type="dxa"/>
+            <w:shd w:val="clear" w:color="auto" w:fill="A6A6A6" w:themeFill="background1" w:themeFillShade="A6"/>
+          </w:tcPr>
+          <w:p>
+            <w:pPr>
+              <w:rPr>
+                <w:rFonts w:ascii="Arial" w:hAnsi="Arial" w:cs="Arial"/>
+                <w:sz w:val="24"/>
+              </w:rPr>
+            </w:pPr>
+            <w:r>
+              <w:rPr>
+                <w:rFonts w:ascii="Arial" w:hAnsi="Arial" w:cs="Arial"/>
+                <w:sz w:val="24"/>
+              </w:rPr>
+              <w:t>Username</w:t>
+            </w:r>
+          </w:p>
+        </w:tc>
+        <w:tc>
+          <w:tcPr>
+            <w:tcW w:w="1642" w:type="dxa"/>
+            <w:shd w:val="clear" w:color="auto" w:fill="A6A6A6" w:themeFill="background1" w:themeFillShade="A6"/>
+          </w:tcPr>
+          <w:p>
+            <w:pPr>
+              <w:rPr>
+                <w:rFonts w:ascii="Arial" w:hAnsi="Arial" w:cs="Arial"/>
+                <w:sz w:val="24"/>
+              </w:rPr>
+            </w:pPr>
+            <w:r>
+              <w:rPr>
+                <w:rFonts w:ascii="Arial" w:hAnsi="Arial" w:cs="Arial"/>
+                <w:sz w:val="24"/>
+              </w:rPr>
+              <w:t>Password</w:t>
+            </w:r>
+          </w:p>
+        </w:tc>
+      </w:tr>
+      <w:tr>
+        <w:trPr>
+          <w:trHeight w:val="298"/>
+        </w:trPr>
+        <w:tc>
+          <w:tcPr>
+            <w:tcW w:w="1642" w:type="dxa"/>
+          </w:tcPr>
+          <w:p>
+            <w:pPr>
+              <w:rPr>
+                <w:rFonts w:ascii="Arial" w:hAnsi="Arial" w:cs="Arial"/>
+                <w:sz w:val="24"/>
+              </w:rPr>
+            </w:pPr>
+            <w:proofErr w:type="spellStart"/>
+            <w:r>
+              <w:rPr>
+                <w:rFonts w:ascii="Arial" w:hAnsi="Arial" w:cs="Arial"/>
+                <w:sz w:val="24"/>
+              </w:rPr>
+              <w:t>shawn</w:t>
+            </w:r>
+            <w:proofErr w:type="spellEnd"/>
+          </w:p>
+        </w:tc>
+        <w:tc>
+          <w:tcPr>
+            <w:tcW w:w="1642" w:type="dxa"/>
+          </w:tcPr>
+          <w:p>
+            <w:pPr>
+              <w:rPr>
+                <w:rFonts w:ascii="Arial" w:hAnsi="Arial" w:cs="Arial"/>
+                <w:sz w:val="24"/>
+              </w:rPr>
+            </w:pPr>
+            <w:r>
+              <w:rPr>
+                <w:rFonts w:ascii="Arial" w:hAnsi="Arial" w:cs="Arial"/>
+                <w:sz w:val="24"/>
+              </w:rPr>
+              <w:t>pwd123</w:t>
+            </w:r>
+          </w:p>
+        </w:tc>
+      </w:tr>
+    </w:tbl>
+    <w:p>
+      <w:pPr>
+        <w:rPr>
+          <w:rFonts w:ascii="Arial" w:hAnsi="Arial" w:cs="Arial"/>
+          <w:sz w:val="24"/>
+        </w:rPr>
+      </w:pPr>
+    </w:p>
+    <w:p>
+      <w:pPr>
+        <w:rPr>
+          <w:rFonts w:ascii="Arial" w:hAnsi="Arial" w:cs="Arial"/>
+          <w:b/>
+          <w:sz w:val="24"/>
+        </w:rPr>
+      </w:pPr>
+      <w:r>
+        <w:rPr>
+          <w:rFonts w:ascii="Arial" w:hAnsi="Arial" w:cs="Arial"/>
+          <w:b/>
+          <w:sz w:val="24"/>
+        </w:rPr>
+        <w:t>Encode</w:t>
+      </w:r>
+    </w:p>
+    <w:tbl>
+      <w:tblPr>
+        <w:tblStyle w:val="TableGrid"/>
+        <w:tblW w:w="0" w:type="auto"/>
+        <w:tblLook w:val="04A0" w:firstRow="1" w:lastRow="0" w:firstColumn="1" w:lastColumn="0" w:noHBand="0" w:noVBand="1"/>
+      </w:tblPr>
+      <w:tblGrid>
+        <w:gridCol w:w="2191"/>
+        <w:gridCol w:w="2628"/>
+        <w:gridCol w:w="4531"/>
+      </w:tblGrid>
+      <w:tr>
+        <w:trPr>
+          <w:trHeight w:val="413"/>
+        </w:trPr>
+        <w:tc>
+          <w:tcPr>
+            <w:tcW w:w="2191" w:type="dxa"/>
+            <w:shd w:val="clear" w:color="auto" w:fill="A6A6A6" w:themeFill="background1" w:themeFillShade="A6"/>
+          </w:tcPr>
+          <w:p>
+            <w:pPr>
+              <w:jc w:val="center"/>
+              <w:rPr>
+                <w:rFonts w:ascii="Arial" w:hAnsi="Arial" w:cs="Arial"/>
+                <w:sz w:val="24"/>
+              </w:rPr>
+            </w:pPr>
+            <w:r>
+              <w:rPr>
+                <w:rFonts w:ascii="Arial" w:hAnsi="Arial" w:cs="Arial"/>
+                <w:sz w:val="24"/>
+              </w:rPr>
+              <w:t>Menu choice</w:t>
+            </w:r>
+          </w:p>
+        </w:tc>
+        <w:tc>
+          <w:tcPr>
+            <w:tcW w:w="2628" w:type="dxa"/>
+            <w:shd w:val="clear" w:color="auto" w:fill="A6A6A6" w:themeFill="background1" w:themeFillShade="A6"/>
+          </w:tcPr>
+          <w:p>
+            <w:pPr>
+              <w:jc w:val="center"/>
+              <w:rPr>
+                <w:rFonts w:ascii="Arial" w:hAnsi="Arial" w:cs="Arial"/>
+                <w:sz w:val="24"/>
+              </w:rPr>
+            </w:pPr>
+            <w:r>
+              <w:rPr>
+                <w:rFonts w:ascii="Arial" w:hAnsi="Arial" w:cs="Arial"/>
+                <w:sz w:val="24"/>
+              </w:rPr>
+              <w:t>English Text (input)</w:t>
+            </w:r>
+          </w:p>
+        </w:tc>
+        <w:tc>
+          <w:tcPr>
+            <w:tcW w:w="4531" w:type="dxa"/>
+            <w:shd w:val="clear" w:color="auto" w:fill="A6A6A6" w:themeFill="background1" w:themeFillShade="A6"/>
+          </w:tcPr>
+          <w:p>
+            <w:pPr>
+              <w:jc w:val="center"/>
+              <w:rPr>
+                <w:rFonts w:ascii="Arial" w:hAnsi="Arial" w:cs="Arial"/>
+                <w:sz w:val="24"/>
+              </w:rPr>
+            </w:pPr>
+            <w:r>
+              <w:rPr>
+                <w:rFonts w:ascii="Arial" w:hAnsi="Arial" w:cs="Arial"/>
+                <w:sz w:val="24"/>
+              </w:rPr>
+              <w:t>Encoded Text (output)</w:t>
+            </w:r>
+          </w:p>
+        </w:tc>
+      </w:tr>
+      <w:tr>
+        <w:trPr>
+          <w:trHeight w:val="502"/>
+        </w:trPr>
+        <w:tc>
+          <w:tcPr>
+            <w:tcW w:w="2191" w:type="dxa"/>
+          </w:tcPr>
+          <w:p>
+            <w:pPr>
+              <w:jc w:val="center"/>
+              <w:rPr>
+                <w:rFonts w:ascii="Arial" w:hAnsi="Arial" w:cs="Arial"/>
+                <w:sz w:val="24"/>
+              </w:rPr>
+            </w:pPr>
+            <w:r>
+              <w:rPr>
+                <w:rFonts w:ascii="Arial" w:hAnsi="Arial" w:cs="Arial"/>
+                <w:sz w:val="24"/>
+              </w:rPr>
+              <w:t>‘A’ or ‘a’</w:t>
+            </w:r>
+          </w:p>
+        </w:tc>
+        <w:tc>
+          <w:tcPr>
+            <w:tcW w:w="2628" w:type="dxa"/>
+          </w:tcPr>
+          <w:p>
+            <w:pPr>
+              <w:jc w:val="center"/>
+              <w:rPr>
+                <w:rFonts w:ascii="Arial" w:hAnsi="Arial" w:cs="Arial"/>
+                <w:sz w:val="24"/>
+              </w:rPr>
+            </w:pPr>
+            <w:r>
+              <w:rPr>
+                <w:rFonts w:ascii="Arial" w:hAnsi="Arial" w:cs="Arial"/>
+                <w:sz w:val="24"/>
+              </w:rPr>
+              <w:t>“Hello World”</w:t>
+            </w:r>
+          </w:p>
+        </w:tc>
+        <w:tc>
+          <w:tcPr>
+            <w:tcW w:w="4531" w:type="dxa"/>
+          </w:tcPr>
+          <w:p>
+            <w:pPr>
+              <w:jc w:val="center"/>
+              <w:rPr>
+                <w:rFonts w:ascii="Arial" w:hAnsi="Arial" w:cs="Arial"/>
+                <w:sz w:val="24"/>
+              </w:rPr>
+            </w:pPr>
+            <w:r>
+              <w:rPr>
+                <w:rFonts w:ascii="Arial" w:hAnsi="Arial" w:cs="Arial"/>
+                <w:sz w:val="24"/>
+              </w:rPr>
+              <w:t>2080109116116119|095119122116108</w:t>
+            </w:r>
+          </w:p>
+        </w:tc>
+      </w:tr>
+    </w:tbl>
+    <w:p>
+      <w:pPr>
+        <w:rPr>
+          <w:rFonts w:ascii="Arial" w:hAnsi="Arial" w:cs="Arial"/>
+          <w:sz w:val="24"/>
+        </w:rPr>
+      </w:pPr>
+    </w:p>
+    <w:p>
+      <w:pPr>
+        <w:rPr>
+          <w:rFonts w:ascii="Arial" w:hAnsi="Arial" w:cs="Arial"/>
+          <w:b/>
+          <w:sz w:val="24"/>
+        </w:rPr>
+      </w:pPr>
+      <w:r>
+        <w:rPr>
+          <w:rFonts w:ascii="Arial" w:hAnsi="Arial" w:cs="Arial"/>
+          <w:b/>
+          <w:sz w:val="24"/>
+        </w:rPr>
+        <w:t>Encode</w:t>
+      </w:r>
+    </w:p>
+    <w:tbl>
+      <w:tblPr>
+        <w:tblStyle w:val="TableGrid"/>
+        <w:tblW w:w="9351" w:type="dxa"/>
+        <w:tblLook w:val="04A0" w:firstRow="1" w:lastRow="0" w:firstColumn="1" w:lastColumn="0" w:noHBand="0" w:noVBand="1"/>
+      </w:tblPr>
+      <w:tblGrid>
+        <w:gridCol w:w="2241"/>
+        <w:gridCol w:w="4417"/>
+        <w:gridCol w:w="2693"/>
+      </w:tblGrid>
+      <w:tr>
+        <w:trPr>
+          <w:trHeight w:val="397"/>
+        </w:trPr>
+        <w:tc>
+          <w:tcPr>
+            <w:tcW w:w="2241" w:type="dxa"/>
+            <w:shd w:val="clear" w:color="auto" w:fill="A6A6A6" w:themeFill="background1" w:themeFillShade="A6"/>
+          </w:tcPr>
+          <w:p>
+            <w:pPr>
+              <w:jc w:val="center"/>
+              <w:rPr>
+                <w:rFonts w:ascii="Arial" w:hAnsi="Arial" w:cs="Arial"/>
+                <w:sz w:val="24"/>
+              </w:rPr>
+            </w:pPr>
+            <w:r>
+              <w:rPr>
+                <w:rFonts w:ascii="Arial" w:hAnsi="Arial" w:cs="Arial"/>
+                <w:sz w:val="24"/>
+              </w:rPr>
+              <w:t>Menu choice</w:t>
+            </w:r>
+          </w:p>
+        </w:tc>
+        <w:tc>
+          <w:tcPr>
+            <w:tcW w:w="4417" w:type="dxa"/>
+            <w:shd w:val="clear" w:color="auto" w:fill="A6A6A6" w:themeFill="background1" w:themeFillShade="A6"/>
+          </w:tcPr>
+          <w:p>
+            <w:pPr>
+              <w:jc w:val="center"/>
+              <w:rPr>
+                <w:rFonts w:ascii="Arial" w:hAnsi="Arial" w:cs="Arial"/>
+                <w:sz w:val="24"/>
+              </w:rPr>
+            </w:pPr>
+            <w:r>
+              <w:rPr>
+                <w:rFonts w:ascii="Arial" w:hAnsi="Arial" w:cs="Arial"/>
+                <w:sz w:val="24"/>
+              </w:rPr>
+              <w:t>Encoded Text</w:t>
+            </w:r>
+            <w:r>
+              <w:rPr>
+                <w:rFonts w:ascii="Arial" w:hAnsi="Arial" w:cs="Arial"/>
+                <w:sz w:val="24"/>
+              </w:rPr>
+              <w:t xml:space="preserve"> (input)</w:t>
+            </w:r>
+          </w:p>
+        </w:tc>
+        <w:tc>
+          <w:tcPr>
+            <w:tcW w:w="2693" w:type="dxa"/>
+            <w:shd w:val="clear" w:color="auto" w:fill="A6A6A6" w:themeFill="background1" w:themeFillShade="A6"/>
+          </w:tcPr>
+          <w:p>
+            <w:pPr>
+              <w:jc w:val="center"/>
+              <w:rPr>
+                <w:rFonts w:ascii="Arial" w:hAnsi="Arial" w:cs="Arial"/>
+                <w:sz w:val="24"/>
+              </w:rPr>
+            </w:pPr>
+            <w:r>
+              <w:rPr>
+                <w:rFonts w:ascii="Arial" w:hAnsi="Arial" w:cs="Arial"/>
+                <w:sz w:val="24"/>
+              </w:rPr>
+              <w:t>En</w:t>
+            </w:r>
+            <w:r>
+              <w:rPr>
+                <w:rFonts w:ascii="Arial" w:hAnsi="Arial" w:cs="Arial"/>
+                <w:sz w:val="24"/>
+              </w:rPr>
+              <w:t>glish T</w:t>
+            </w:r>
+            <w:r>
+              <w:rPr>
+                <w:rFonts w:ascii="Arial" w:hAnsi="Arial" w:cs="Arial"/>
+                <w:sz w:val="24"/>
+              </w:rPr>
+              <w:t>ext (output)</w:t>
+            </w:r>
+          </w:p>
+        </w:tc>
+      </w:tr>
+      <w:tr>
+        <w:trPr>
+          <w:trHeight w:val="428"/>
+        </w:trPr>
+        <w:tc>
+          <w:tcPr>
+            <w:tcW w:w="2241" w:type="dxa"/>
+          </w:tcPr>
+          <w:p>
+            <w:pPr>
+              <w:jc w:val="center"/>
+              <w:rPr>
+                <w:rFonts w:ascii="Arial" w:hAnsi="Arial" w:cs="Arial"/>
+                <w:sz w:val="24"/>
+              </w:rPr>
+            </w:pPr>
+            <w:r>
+              <w:rPr>
+                <w:rFonts w:ascii="Arial" w:hAnsi="Arial" w:cs="Arial"/>
+                <w:sz w:val="24"/>
+              </w:rPr>
+              <w:t>‘</w:t>
+            </w:r>
+            <w:r>
+              <w:rPr>
+                <w:rFonts w:ascii="Arial" w:hAnsi="Arial" w:cs="Arial"/>
+                <w:sz w:val="24"/>
+              </w:rPr>
+              <w:t>B</w:t>
+            </w:r>
+            <w:r>
+              <w:rPr>
+                <w:rFonts w:ascii="Arial" w:hAnsi="Arial" w:cs="Arial"/>
+                <w:sz w:val="24"/>
+              </w:rPr>
+              <w:t>’ or ‘b’</w:t>
+            </w:r>
+          </w:p>
+        </w:tc>
+        <w:tc>
+          <w:tcPr>
+            <w:tcW w:w="4417" w:type="dxa"/>
+          </w:tcPr>
+          <w:p>
+            <w:pPr>
+              <w:jc w:val="center"/>
+              <w:rPr>
+                <w:rFonts w:ascii="Arial" w:hAnsi="Arial" w:cs="Arial"/>
+                <w:sz w:val="24"/>
+              </w:rPr>
+            </w:pPr>
+            <w:r>
+              <w:rPr>
+                <w:rFonts w:ascii="Arial" w:hAnsi="Arial" w:cs="Arial"/>
+                <w:sz w:val="24"/>
+              </w:rPr>
+              <w:t>2080109116116119|095119122116108</w:t>
+            </w:r>
+          </w:p>
+        </w:tc>
+        <w:tc>
+          <w:tcPr>
+            <w:tcW w:w="2693" w:type="dxa"/>
+          </w:tcPr>
+          <w:p>
+            <w:pPr>
+              <w:jc w:val="center"/>
+              <w:rPr>
+                <w:rFonts w:ascii="Arial" w:hAnsi="Arial" w:cs="Arial"/>
+                <w:sz w:val="24"/>
+              </w:rPr>
+            </w:pPr>
+            <w:r>
+              <w:rPr>
+                <w:rFonts w:ascii="Arial" w:hAnsi="Arial" w:cs="Arial"/>
+                <w:sz w:val="24"/>
+              </w:rPr>
+              <w:t>“HelloWorld”</w:t>
+            </w:r>
+          </w:p>
+        </w:tc>
+      </w:tr>
+    </w:tbl>
+    <w:p>
+      <w:pPr>
+        <w:jc w:val="center"/>
+        <w:rPr>
+          <w:rFonts w:ascii="Arial" w:hAnsi="Arial" w:cs="Arial"/>
+          <w:sz w:val="24"/>
+        </w:rPr>
+      </w:pPr>
+    </w:p>
     <w:sectPr>
       <w:pgSz w:w="12240" w:h="15840"/>
       <w:pgMar w:top="1440" w:right="1440" w:bottom="1440" w:left="1440" w:header="708" w:footer="708" w:gutter="0"/>
@@ -9423,7 +9765,7 @@
 
 <file path=word/numbering.xml><?xml version="1.0" encoding="utf-8"?>
 <w:numbering xmlns:wpc="http://schemas.microsoft.com/office/word/2010/wordprocessingCanvas" xmlns:mc="http://schemas.openxmlformats.org/markup-compatibility/2006" xmlns:o="urn:schemas-microsoft-com:office:office" xmlns:r="http://schemas.openxmlformats.org/officeDocument/2006/relationships" xmlns:m="http://schemas.openxmlformats.org/officeDocument/2006/math" xmlns:v="urn:schemas-microsoft-com:vml" xmlns:wp14="http://schemas.microsoft.com/office/word/2010/wordprocessingDrawing" xmlns:wp="http://schemas.openxmlformats.org/drawingml/2006/wordprocessingDrawing" xmlns:w10="urn:schemas-microsoft-com:office:word" xmlns:w="http://schemas.openxmlformats.org/wordprocessingml/2006/main" xmlns:w14="http://schemas.microsoft.com/office/word/2010/wordml" xmlns:w15="http://schemas.microsoft.com/office/word/2012/wordml" xmlns:wpg="http://schemas.microsoft.com/office/word/2010/wordprocessingGroup" xmlns:wpi="http://schemas.microsoft.com/office/word/2010/wordprocessingInk" xmlns:wne="http://schemas.microsoft.com/office/word/2006/wordml" xmlns:wps="http://schemas.microsoft.com/office/word/2010/wordprocessingShape" mc:Ignorable="w14 w15 wp14">
-  <w:abstractNum w:abstractNumId="0">
+  <w:abstractNum w:abstractNumId="0" w15:restartNumberingAfterBreak="0">
     <w:nsid w:val="88A0E36C"/>
     <w:multiLevelType w:val="singleLevel"/>
     <w:tmpl w:val="88A0E36C"/>
@@ -9443,7 +9785,7 @@
       </w:rPr>
     </w:lvl>
   </w:abstractNum>
-  <w:abstractNum w:abstractNumId="1">
+  <w:abstractNum w:abstractNumId="1" w15:restartNumberingAfterBreak="0">
     <w:nsid w:val="00FC6026"/>
     <w:multiLevelType w:val="multilevel"/>
     <w:tmpl w:val="00FC6026"/>
@@ -9529,7 +9871,7 @@
       </w:pPr>
     </w:lvl>
   </w:abstractNum>
-  <w:abstractNum w:abstractNumId="2">
+  <w:abstractNum w:abstractNumId="2" w15:restartNumberingAfterBreak="0">
     <w:nsid w:val="02E54B00"/>
     <w:multiLevelType w:val="multilevel"/>
     <w:tmpl w:val="02E54B00"/>
@@ -9615,7 +9957,7 @@
       </w:pPr>
     </w:lvl>
   </w:abstractNum>
-  <w:abstractNum w:abstractNumId="3">
+  <w:abstractNum w:abstractNumId="3" w15:restartNumberingAfterBreak="0">
     <w:nsid w:val="18343B59"/>
     <w:multiLevelType w:val="multilevel"/>
     <w:tmpl w:val="18343B59"/>
@@ -9701,7 +10043,7 @@
       </w:pPr>
     </w:lvl>
   </w:abstractNum>
-  <w:abstractNum w:abstractNumId="4">
+  <w:abstractNum w:abstractNumId="4" w15:restartNumberingAfterBreak="0">
     <w:nsid w:val="248C58C8"/>
     <w:multiLevelType w:val="multilevel"/>
     <w:tmpl w:val="248C58C8"/>
@@ -9787,7 +10129,120 @@
       </w:pPr>
     </w:lvl>
   </w:abstractNum>
-  <w:abstractNum w:abstractNumId="5">
+  <w:abstractNum w:abstractNumId="5" w15:restartNumberingAfterBreak="0">
+    <w:nsid w:val="260C4D6A"/>
+    <w:multiLevelType w:val="hybridMultilevel"/>
+    <w:tmpl w:val="24B48652"/>
+    <w:lvl w:ilvl="0" w:tplc="04090001">
+      <w:start w:val="1"/>
+      <w:numFmt w:val="bullet"/>
+      <w:lvlText w:val=""/>
+      <w:lvlJc w:val="left"/>
+      <w:pPr>
+        <w:ind w:left="720" w:hanging="360"/>
+      </w:pPr>
+      <w:rPr>
+        <w:rFonts w:ascii="Symbol" w:hAnsi="Symbol" w:hint="default"/>
+      </w:rPr>
+    </w:lvl>
+    <w:lvl w:ilvl="1" w:tplc="04090003" w:tentative="1">
+      <w:start w:val="1"/>
+      <w:numFmt w:val="bullet"/>
+      <w:lvlText w:val="o"/>
+      <w:lvlJc w:val="left"/>
+      <w:pPr>
+        <w:ind w:left="1440" w:hanging="360"/>
+      </w:pPr>
+      <w:rPr>
+        <w:rFonts w:ascii="Courier New" w:hAnsi="Courier New" w:cs="Courier New" w:hint="default"/>
+      </w:rPr>
+    </w:lvl>
+    <w:lvl w:ilvl="2" w:tplc="04090005" w:tentative="1">
+      <w:start w:val="1"/>
+      <w:numFmt w:val="bullet"/>
+      <w:lvlText w:val=""/>
+      <w:lvlJc w:val="left"/>
+      <w:pPr>
+        <w:ind w:left="2160" w:hanging="360"/>
+      </w:pPr>
+      <w:rPr>
+        <w:rFonts w:ascii="Wingdings" w:hAnsi="Wingdings" w:hint="default"/>
+      </w:rPr>
+    </w:lvl>
+    <w:lvl w:ilvl="3" w:tplc="04090001" w:tentative="1">
+      <w:start w:val="1"/>
+      <w:numFmt w:val="bullet"/>
+      <w:lvlText w:val=""/>
+      <w:lvlJc w:val="left"/>
+      <w:pPr>
+        <w:ind w:left="2880" w:hanging="360"/>
+      </w:pPr>
+      <w:rPr>
+        <w:rFonts w:ascii="Symbol" w:hAnsi="Symbol" w:hint="default"/>
+      </w:rPr>
+    </w:lvl>
+    <w:lvl w:ilvl="4" w:tplc="04090003" w:tentative="1">
+      <w:start w:val="1"/>
+      <w:numFmt w:val="bullet"/>
+      <w:lvlText w:val="o"/>
+      <w:lvlJc w:val="left"/>
+      <w:pPr>
+        <w:ind w:left="3600" w:hanging="360"/>
+      </w:pPr>
+      <w:rPr>
+        <w:rFonts w:ascii="Courier New" w:hAnsi="Courier New" w:cs="Courier New" w:hint="default"/>
+      </w:rPr>
+    </w:lvl>
+    <w:lvl w:ilvl="5" w:tplc="04090005" w:tentative="1">
+      <w:start w:val="1"/>
+      <w:numFmt w:val="bullet"/>
+      <w:lvlText w:val=""/>
+      <w:lvlJc w:val="left"/>
+      <w:pPr>
+        <w:ind w:left="4320" w:hanging="360"/>
+      </w:pPr>
+      <w:rPr>
+        <w:rFonts w:ascii="Wingdings" w:hAnsi="Wingdings" w:hint="default"/>
+      </w:rPr>
+    </w:lvl>
+    <w:lvl w:ilvl="6" w:tplc="04090001" w:tentative="1">
+      <w:start w:val="1"/>
+      <w:numFmt w:val="bullet"/>
+      <w:lvlText w:val=""/>
+      <w:lvlJc w:val="left"/>
+      <w:pPr>
+        <w:ind w:left="5040" w:hanging="360"/>
+      </w:pPr>
+      <w:rPr>
+        <w:rFonts w:ascii="Symbol" w:hAnsi="Symbol" w:hint="default"/>
+      </w:rPr>
+    </w:lvl>
+    <w:lvl w:ilvl="7" w:tplc="04090003" w:tentative="1">
+      <w:start w:val="1"/>
+      <w:numFmt w:val="bullet"/>
+      <w:lvlText w:val="o"/>
+      <w:lvlJc w:val="left"/>
+      <w:pPr>
+        <w:ind w:left="5760" w:hanging="360"/>
+      </w:pPr>
+      <w:rPr>
+        <w:rFonts w:ascii="Courier New" w:hAnsi="Courier New" w:cs="Courier New" w:hint="default"/>
+      </w:rPr>
+    </w:lvl>
+    <w:lvl w:ilvl="8" w:tplc="04090005" w:tentative="1">
+      <w:start w:val="1"/>
+      <w:numFmt w:val="bullet"/>
+      <w:lvlText w:val=""/>
+      <w:lvlJc w:val="left"/>
+      <w:pPr>
+        <w:ind w:left="6480" w:hanging="360"/>
+      </w:pPr>
+      <w:rPr>
+        <w:rFonts w:ascii="Wingdings" w:hAnsi="Wingdings" w:hint="default"/>
+      </w:rPr>
+    </w:lvl>
+  </w:abstractNum>
+  <w:abstractNum w:abstractNumId="6" w15:restartNumberingAfterBreak="0">
     <w:nsid w:val="47553C0F"/>
     <w:multiLevelType w:val="multilevel"/>
     <w:tmpl w:val="47553C0F"/>
@@ -9873,7 +10328,120 @@
       </w:pPr>
     </w:lvl>
   </w:abstractNum>
-  <w:abstractNum w:abstractNumId="6">
+  <w:abstractNum w:abstractNumId="7" w15:restartNumberingAfterBreak="0">
+    <w:nsid w:val="56110FA1"/>
+    <w:multiLevelType w:val="hybridMultilevel"/>
+    <w:tmpl w:val="A5506BCA"/>
+    <w:lvl w:ilvl="0" w:tplc="20090001">
+      <w:start w:val="1"/>
+      <w:numFmt w:val="bullet"/>
+      <w:lvlText w:val=""/>
+      <w:lvlJc w:val="left"/>
+      <w:pPr>
+        <w:ind w:left="720" w:hanging="360"/>
+      </w:pPr>
+      <w:rPr>
+        <w:rFonts w:ascii="Symbol" w:hAnsi="Symbol" w:hint="default"/>
+      </w:rPr>
+    </w:lvl>
+    <w:lvl w:ilvl="1" w:tplc="20090003" w:tentative="1">
+      <w:start w:val="1"/>
+      <w:numFmt w:val="bullet"/>
+      <w:lvlText w:val="o"/>
+      <w:lvlJc w:val="left"/>
+      <w:pPr>
+        <w:ind w:left="1440" w:hanging="360"/>
+      </w:pPr>
+      <w:rPr>
+        <w:rFonts w:ascii="Courier New" w:hAnsi="Courier New" w:cs="Courier New" w:hint="default"/>
+      </w:rPr>
+    </w:lvl>
+    <w:lvl w:ilvl="2" w:tplc="20090005" w:tentative="1">
+      <w:start w:val="1"/>
+      <w:numFmt w:val="bullet"/>
+      <w:lvlText w:val=""/>
+      <w:lvlJc w:val="left"/>
+      <w:pPr>
+        <w:ind w:left="2160" w:hanging="360"/>
+      </w:pPr>
+      <w:rPr>
+        <w:rFonts w:ascii="Wingdings" w:hAnsi="Wingdings" w:hint="default"/>
+      </w:rPr>
+    </w:lvl>
+    <w:lvl w:ilvl="3" w:tplc="20090001" w:tentative="1">
+      <w:start w:val="1"/>
+      <w:numFmt w:val="bullet"/>
+      <w:lvlText w:val=""/>
+      <w:lvlJc w:val="left"/>
+      <w:pPr>
+        <w:ind w:left="2880" w:hanging="360"/>
+      </w:pPr>
+      <w:rPr>
+        <w:rFonts w:ascii="Symbol" w:hAnsi="Symbol" w:hint="default"/>
+      </w:rPr>
+    </w:lvl>
+    <w:lvl w:ilvl="4" w:tplc="20090003" w:tentative="1">
+      <w:start w:val="1"/>
+      <w:numFmt w:val="bullet"/>
+      <w:lvlText w:val="o"/>
+      <w:lvlJc w:val="left"/>
+      <w:pPr>
+        <w:ind w:left="3600" w:hanging="360"/>
+      </w:pPr>
+      <w:rPr>
+        <w:rFonts w:ascii="Courier New" w:hAnsi="Courier New" w:cs="Courier New" w:hint="default"/>
+      </w:rPr>
+    </w:lvl>
+    <w:lvl w:ilvl="5" w:tplc="20090005" w:tentative="1">
+      <w:start w:val="1"/>
+      <w:numFmt w:val="bullet"/>
+      <w:lvlText w:val=""/>
+      <w:lvlJc w:val="left"/>
+      <w:pPr>
+        <w:ind w:left="4320" w:hanging="360"/>
+      </w:pPr>
+      <w:rPr>
+        <w:rFonts w:ascii="Wingdings" w:hAnsi="Wingdings" w:hint="default"/>
+      </w:rPr>
+    </w:lvl>
+    <w:lvl w:ilvl="6" w:tplc="20090001" w:tentative="1">
+      <w:start w:val="1"/>
+      <w:numFmt w:val="bullet"/>
+      <w:lvlText w:val=""/>
+      <w:lvlJc w:val="left"/>
+      <w:pPr>
+        <w:ind w:left="5040" w:hanging="360"/>
+      </w:pPr>
+      <w:rPr>
+        <w:rFonts w:ascii="Symbol" w:hAnsi="Symbol" w:hint="default"/>
+      </w:rPr>
+    </w:lvl>
+    <w:lvl w:ilvl="7" w:tplc="20090003" w:tentative="1">
+      <w:start w:val="1"/>
+      <w:numFmt w:val="bullet"/>
+      <w:lvlText w:val="o"/>
+      <w:lvlJc w:val="left"/>
+      <w:pPr>
+        <w:ind w:left="5760" w:hanging="360"/>
+      </w:pPr>
+      <w:rPr>
+        <w:rFonts w:ascii="Courier New" w:hAnsi="Courier New" w:cs="Courier New" w:hint="default"/>
+      </w:rPr>
+    </w:lvl>
+    <w:lvl w:ilvl="8" w:tplc="20090005" w:tentative="1">
+      <w:start w:val="1"/>
+      <w:numFmt w:val="bullet"/>
+      <w:lvlText w:val=""/>
+      <w:lvlJc w:val="left"/>
+      <w:pPr>
+        <w:ind w:left="6480" w:hanging="360"/>
+      </w:pPr>
+      <w:rPr>
+        <w:rFonts w:ascii="Wingdings" w:hAnsi="Wingdings" w:hint="default"/>
+      </w:rPr>
+    </w:lvl>
+  </w:abstractNum>
+  <w:abstractNum w:abstractNumId="8" w15:restartNumberingAfterBreak="0">
     <w:nsid w:val="59B36E4B"/>
     <w:multiLevelType w:val="multilevel"/>
     <w:tmpl w:val="59B36E4B"/>
@@ -9959,7 +10527,7 @@
       </w:pPr>
     </w:lvl>
   </w:abstractNum>
-  <w:abstractNum w:abstractNumId="7">
+  <w:abstractNum w:abstractNumId="9" w15:restartNumberingAfterBreak="0">
     <w:nsid w:val="6D565B05"/>
     <w:multiLevelType w:val="multilevel"/>
     <w:tmpl w:val="6D565B05"/>
@@ -10045,7 +10613,7 @@
       </w:pPr>
     </w:lvl>
   </w:abstractNum>
-  <w:abstractNum w:abstractNumId="8">
+  <w:abstractNum w:abstractNumId="10" w15:restartNumberingAfterBreak="0">
     <w:nsid w:val="742C7FB6"/>
     <w:multiLevelType w:val="multilevel"/>
     <w:tmpl w:val="742C7FB6"/>
@@ -10158,7 +10726,93 @@
       </w:rPr>
     </w:lvl>
   </w:abstractNum>
-  <w:abstractNum w:abstractNumId="9">
+  <w:abstractNum w:abstractNumId="11" w15:restartNumberingAfterBreak="0">
+    <w:nsid w:val="77C1008E"/>
+    <w:multiLevelType w:val="hybridMultilevel"/>
+    <w:tmpl w:val="F43E8166"/>
+    <w:lvl w:ilvl="0" w:tplc="0409000F">
+      <w:start w:val="1"/>
+      <w:numFmt w:val="decimal"/>
+      <w:lvlText w:val="%1."/>
+      <w:lvlJc w:val="left"/>
+      <w:pPr>
+        <w:ind w:left="720" w:hanging="360"/>
+      </w:pPr>
+    </w:lvl>
+    <w:lvl w:ilvl="1" w:tplc="04090019" w:tentative="1">
+      <w:start w:val="1"/>
+      <w:numFmt w:val="lowerLetter"/>
+      <w:lvlText w:val="%2."/>
+      <w:lvlJc w:val="left"/>
+      <w:pPr>
+        <w:ind w:left="1440" w:hanging="360"/>
+      </w:pPr>
+    </w:lvl>
+    <w:lvl w:ilvl="2" w:tplc="0409001B" w:tentative="1">
+      <w:start w:val="1"/>
+      <w:numFmt w:val="lowerRoman"/>
+      <w:lvlText w:val="%3."/>
+      <w:lvlJc w:val="right"/>
+      <w:pPr>
+        <w:ind w:left="2160" w:hanging="180"/>
+      </w:pPr>
+    </w:lvl>
+    <w:lvl w:ilvl="3" w:tplc="0409000F" w:tentative="1">
+      <w:start w:val="1"/>
+      <w:numFmt w:val="decimal"/>
+      <w:lvlText w:val="%4."/>
+      <w:lvlJc w:val="left"/>
+      <w:pPr>
+        <w:ind w:left="2880" w:hanging="360"/>
+      </w:pPr>
+    </w:lvl>
+    <w:lvl w:ilvl="4" w:tplc="04090019" w:tentative="1">
+      <w:start w:val="1"/>
+      <w:numFmt w:val="lowerLetter"/>
+      <w:lvlText w:val="%5."/>
+      <w:lvlJc w:val="left"/>
+      <w:pPr>
+        <w:ind w:left="3600" w:hanging="360"/>
+      </w:pPr>
+    </w:lvl>
+    <w:lvl w:ilvl="5" w:tplc="0409001B" w:tentative="1">
+      <w:start w:val="1"/>
+      <w:numFmt w:val="lowerRoman"/>
+      <w:lvlText w:val="%6."/>
+      <w:lvlJc w:val="right"/>
+      <w:pPr>
+        <w:ind w:left="4320" w:hanging="180"/>
+      </w:pPr>
+    </w:lvl>
+    <w:lvl w:ilvl="6" w:tplc="0409000F" w:tentative="1">
+      <w:start w:val="1"/>
+      <w:numFmt w:val="decimal"/>
+      <w:lvlText w:val="%7."/>
+      <w:lvlJc w:val="left"/>
+      <w:pPr>
+        <w:ind w:left="5040" w:hanging="360"/>
+      </w:pPr>
+    </w:lvl>
+    <w:lvl w:ilvl="7" w:tplc="04090019" w:tentative="1">
+      <w:start w:val="1"/>
+      <w:numFmt w:val="lowerLetter"/>
+      <w:lvlText w:val="%8."/>
+      <w:lvlJc w:val="left"/>
+      <w:pPr>
+        <w:ind w:left="5760" w:hanging="360"/>
+      </w:pPr>
+    </w:lvl>
+    <w:lvl w:ilvl="8" w:tplc="0409001B" w:tentative="1">
+      <w:start w:val="1"/>
+      <w:numFmt w:val="lowerRoman"/>
+      <w:lvlText w:val="%9."/>
+      <w:lvlJc w:val="right"/>
+      <w:pPr>
+        <w:ind w:left="6480" w:hanging="180"/>
+      </w:pPr>
+    </w:lvl>
+  </w:abstractNum>
+  <w:abstractNum w:abstractNumId="12" w15:restartNumberingAfterBreak="0">
     <w:nsid w:val="7E9A2C11"/>
     <w:multiLevelType w:val="multilevel"/>
     <w:tmpl w:val="7E9A2C11"/>
@@ -10245,7 +10899,7 @@
     </w:lvl>
   </w:abstractNum>
   <w:num w:numId="1">
-    <w:abstractNumId w:val="8"/>
+    <w:abstractNumId w:val="10"/>
   </w:num>
   <w:num w:numId="2">
     <w:abstractNumId w:val="0"/>
@@ -10254,13 +10908,13 @@
     <w:abstractNumId w:val="3"/>
   </w:num>
   <w:num w:numId="4">
-    <w:abstractNumId w:val="9"/>
+    <w:abstractNumId w:val="12"/>
   </w:num>
   <w:num w:numId="5">
     <w:abstractNumId w:val="2"/>
   </w:num>
   <w:num w:numId="6">
-    <w:abstractNumId w:val="5"/>
+    <w:abstractNumId w:val="6"/>
   </w:num>
   <w:num w:numId="7">
     <w:abstractNumId w:val="1"/>
@@ -10269,10 +10923,19 @@
     <w:abstractNumId w:val="4"/>
   </w:num>
   <w:num w:numId="9">
-    <w:abstractNumId w:val="7"/>
+    <w:abstractNumId w:val="9"/>
   </w:num>
   <w:num w:numId="10">
-    <w:abstractNumId w:val="6"/>
+    <w:abstractNumId w:val="8"/>
+  </w:num>
+  <w:num w:numId="11">
+    <w:abstractNumId w:val="5"/>
+  </w:num>
+  <w:num w:numId="12">
+    <w:abstractNumId w:val="11"/>
+  </w:num>
+  <w:num w:numId="13">
+    <w:abstractNumId w:val="7"/>
   </w:num>
 </w:numbering>
 </file>
@@ -10778,6 +11441,25 @@
       <w:contextualSpacing/>
     </w:pPr>
   </w:style>
+  <w:style w:type="table" w:styleId="TableGrid">
+    <w:name w:val="Table Grid"/>
+    <w:basedOn w:val="TableNormal"/>
+    <w:uiPriority w:val="39"/>
+    <w:rsid w:val="00A30C8D"/>
+    <w:pPr>
+      <w:spacing w:after="0" w:line="240" w:lineRule="auto"/>
+    </w:pPr>
+    <w:tblPr>
+      <w:tblBorders>
+        <w:top w:val="single" w:sz="4" w:space="0" w:color="auto"/>
+        <w:left w:val="single" w:sz="4" w:space="0" w:color="auto"/>
+        <w:bottom w:val="single" w:sz="4" w:space="0" w:color="auto"/>
+        <w:right w:val="single" w:sz="4" w:space="0" w:color="auto"/>
+        <w:insideH w:val="single" w:sz="4" w:space="0" w:color="auto"/>
+        <w:insideV w:val="single" w:sz="4" w:space="0" w:color="auto"/>
+      </w:tblBorders>
+    </w:tblPr>
+  </w:style>
 </w:styles>
 </file>
 
@@ -11048,10 +11730,22 @@
 </s:customData>
 </file>
 
+<file path=customXml/item2.xml><?xml version="1.0" encoding="utf-8"?>
+<b:Sources xmlns:b="http://schemas.openxmlformats.org/officeDocument/2006/bibliography" xmlns="http://schemas.openxmlformats.org/officeDocument/2006/bibliography" SelectedStyle="\APASixthEditionOfficeOnline.xsl" StyleName="APA" Version="6"/>
+</file>
+
 <file path=customXml/itemProps1.xml><?xml version="1.0" encoding="utf-8"?>
 <ds:datastoreItem xmlns:ds="http://schemas.openxmlformats.org/officeDocument/2006/customXml" ds:itemID="{B1977F7D-205B-4081-913C-38D41E755F92}">
   <ds:schemaRefs>
     <ds:schemaRef ds:uri="http://www.wps.cn/officeDocument/2013/wpsCustomData"/>
   </ds:schemaRefs>
 </ds:datastoreItem>
+</file>
+
+<file path=customXml/itemProps2.xml><?xml version="1.0" encoding="utf-8"?>
+<ds:datastoreItem xmlns:ds="http://schemas.openxmlformats.org/officeDocument/2006/customXml" ds:itemID="{B63F4A47-477C-4C9C-9F6B-7865E6D6AE7F}">
+  <ds:schemaRefs>
+    <ds:schemaRef ds:uri="http://schemas.openxmlformats.org/officeDocument/2006/bibliography"/>
+  </ds:schemaRefs>
+</ds:datastoreItem>
 </file>
</xml_diff>

<commit_message>
Changed splash screen to show logo
</commit_message>
<xml_diff>
--- a/DOCUMENTATION.docx
+++ b/DOCUMENTATION.docx
@@ -238,18 +238,15 @@
               </wp:anchor>
             </w:drawing>
           </mc:Choice>
-          <mc:Fallback xmlns:wpsCustomData="http://www.wps.cn/officeDocument/2013/wpsCustomData">
+          <mc:Fallback>
             <w:pict>
-              <v:rect id="_x0000_s1026" o:spid="_x0000_s1026" o:spt="1" style="position:absolute;left:0pt;margin-left:-26.65pt;margin-top:21.35pt;height:289.55pt;width:668.4pt;mso-position-horizontal-relative:page;rotation:-500059f;z-index:251656192;v-text-anchor:middle;mso-width-relative:page;mso-height-relative:page;" fillcolor="#D9D9D9 [2732]" filled="t" stroked="t" coordsize="21600,21600" o:gfxdata="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">
-                <v:fill on="t" focussize="0,0"/>
-                <v:stroke weight="6pt" color="#4472C4 [3204]" miterlimit="8" joinstyle="miter"/>
-                <v:imagedata o:title=""/>
-                <o:lock v:ext="edit" aspectratio="f"/>
+              <v:rect id="Rectangle 10" o:spid="_x0000_s1026" style="position:absolute;margin-left:-26.65pt;margin-top:21.35pt;width:668.4pt;height:289.55pt;rotation:-500059fd;z-index:251633152;visibility:visible;mso-wrap-style:square;mso-wrap-distance-left:9pt;mso-wrap-distance-top:0;mso-wrap-distance-right:9pt;mso-wrap-distance-bottom:0;mso-position-horizontal:absolute;mso-position-horizontal-relative:page;mso-position-vertical:absolute;mso-position-vertical-relative:text;v-text-anchor:middle" o:gfxdata="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" fillcolor="#d8d8d8 [2732]" strokecolor="#4472c4 [3204]" strokeweight="6pt">
                 <v:textbox>
                   <w:txbxContent>
                     <w:p/>
                   </w:txbxContent>
                 </v:textbox>
+                <w10:wrap anchorx="page"/>
               </v:rect>
             </w:pict>
           </mc:Fallback>
@@ -267,12 +264,12 @@
               <wp:anchor distT="0" distB="0" distL="114300" distR="114300" simplePos="0" relativeHeight="251637248" behindDoc="0" locked="0" layoutInCell="1" allowOverlap="1">
                 <wp:simplePos x="0" y="0"/>
                 <wp:positionH relativeFrom="margin">
-                  <wp:posOffset>241540</wp:posOffset>
+                  <wp:posOffset>165661</wp:posOffset>
                 </wp:positionH>
                 <wp:positionV relativeFrom="paragraph">
-                  <wp:posOffset>3663627</wp:posOffset>
+                  <wp:posOffset>3358515</wp:posOffset>
                 </wp:positionV>
-                <wp:extent cx="5217795" cy="3640035"/>
+                <wp:extent cx="5676405" cy="3966359"/>
                 <wp:effectExtent l="0" t="0" r="0" b="0"/>
                 <wp:wrapNone/>
                 <wp:docPr id="7" name="Text Box 7"/>
@@ -284,7 +281,7 @@
                       <wps:spPr>
                         <a:xfrm>
                           <a:off x="0" y="0"/>
-                          <a:ext cx="5217795" cy="3640035"/>
+                          <a:ext cx="5676405" cy="3966359"/>
                         </a:xfrm>
                         <a:prstGeom prst="rect">
                           <a:avLst/>
@@ -306,17 +303,6 @@
                                 <w:sz w:val="40"/>
                               </w:rPr>
                             </w:pPr>
-                          </w:p>
-                          <w:p>
-                            <w:pPr>
-                              <w:jc w:val="center"/>
-                              <w:rPr>
-                                <w:rFonts w:ascii="Arial Black" w:hAnsi="Arial Black"/>
-                                <w:b/>
-                                <w:color w:val="FFFFFF" w:themeColor="background1"/>
-                                <w:sz w:val="40"/>
-                              </w:rPr>
-                            </w:pPr>
                             <w:r>
                               <w:rPr>
                                 <w:rFonts w:ascii="Arial Black" w:hAnsi="Arial Black"/>
@@ -324,7 +310,7 @@
                                 <w:color w:val="FFFFFF" w:themeColor="background1"/>
                                 <w:sz w:val="40"/>
                               </w:rPr>
-                              <w:t>COMPUTER SCIENCE</w:t>
+                              <w:t>ZENCYPHER</w:t>
                             </w:r>
                           </w:p>
                           <w:p>
@@ -333,28 +319,8 @@
                               <w:rPr>
                                 <w:rFonts w:ascii="Arial Black" w:hAnsi="Arial Black"/>
                                 <w:b/>
-                                <w:color w:val="FFFFFF" w:themeColor="background1"/>
-                                <w:sz w:val="40"/>
-                              </w:rPr>
-                            </w:pPr>
-                            <w:r>
-                              <w:rPr>
-                                <w:rFonts w:ascii="Arial Black" w:hAnsi="Arial Black"/>
-                                <w:b/>
-                                <w:color w:val="FFFFFF" w:themeColor="background1"/>
-                                <w:sz w:val="40"/>
-                              </w:rPr>
-                              <w:t>INTERNAL ASSESSMENT</w:t>
-                            </w:r>
-                          </w:p>
-                          <w:p>
-                            <w:pPr>
-                              <w:jc w:val="center"/>
-                              <w:rPr>
-                                <w:rFonts w:ascii="Arial Black" w:hAnsi="Arial Black"/>
-                                <w:b/>
-                                <w:color w:val="FFFFFF" w:themeColor="background1"/>
-                                <w:sz w:val="24"/>
+                                <w:color w:val="BFBFBF" w:themeColor="background1" w:themeShade="BF"/>
+                                <w:sz w:val="28"/>
                               </w:rPr>
                             </w:pPr>
                             <w:r>
@@ -364,7 +330,56 @@
                                 <w:color w:val="BFBFBF" w:themeColor="background1" w:themeShade="BF"/>
                                 <w:sz w:val="28"/>
                               </w:rPr>
-                              <w:t>Cypher Encryption</w:t>
+                              <w:t xml:space="preserve">Text </w:t>
+                            </w:r>
+                            <w:r>
+                              <w:rPr>
+                                <w:rFonts w:ascii="Arial Black" w:hAnsi="Arial Black"/>
+                                <w:b/>
+                                <w:color w:val="BFBFBF" w:themeColor="background1" w:themeShade="BF"/>
+                                <w:sz w:val="28"/>
+                              </w:rPr>
+                              <w:t>Encryption</w:t>
+                            </w:r>
+                          </w:p>
+                          <w:p>
+                            <w:pPr>
+                              <w:jc w:val="center"/>
+                              <w:rPr>
+                                <w:rFonts w:ascii="Arial Black" w:hAnsi="Arial Black"/>
+                                <w:b/>
+                                <w:color w:val="BFBFBF" w:themeColor="background1" w:themeShade="BF"/>
+                                <w:sz w:val="28"/>
+                              </w:rPr>
+                            </w:pPr>
+                          </w:p>
+                          <w:p>
+                            <w:pPr>
+                              <w:jc w:val="center"/>
+                              <w:rPr>
+                                <w:rFonts w:ascii="Arial" w:hAnsi="Arial" w:cs="Arial"/>
+                                <w:b/>
+                                <w:color w:val="FFFFFF" w:themeColor="background1"/>
+                                <w:sz w:val="32"/>
+                              </w:rPr>
+                            </w:pPr>
+                            <w:r>
+                              <w:rPr>
+                                <w:rFonts w:ascii="Arial" w:hAnsi="Arial" w:cs="Arial"/>
+                                <w:b/>
+                                <w:color w:val="FFFFFF" w:themeColor="background1"/>
+                                <w:sz w:val="32"/>
+                              </w:rPr>
+                              <w:t xml:space="preserve">CAPE </w:t>
+                            </w:r>
+                            <w:r>
+                              <w:rPr>
+                                <w:rFonts w:ascii="Arial" w:hAnsi="Arial" w:cs="Arial"/>
+                                <w:b/>
+                                <w:color w:val="FFFFFF" w:themeColor="background1"/>
+                                <w:sz w:val="32"/>
+                              </w:rPr>
+                              <w:t>Computer Science Unit 1 Internal Assessment</w:t>
                             </w:r>
                           </w:p>
                           <w:p>
@@ -380,7 +395,6 @@
                           </w:p>
                           <w:p>
                             <w:pPr>
-                              <w:jc w:val="right"/>
                               <w:rPr>
                                 <w:rFonts w:ascii="Arial Narrow" w:hAnsi="Arial Narrow"/>
                                 <w:b/>
@@ -395,12 +409,38 @@
                                 <w:color w:val="BFBFBF" w:themeColor="background1" w:themeShade="BF"/>
                                 <w:sz w:val="36"/>
                               </w:rPr>
-                              <w:t>Shawn Grant</w:t>
+                              <w:t xml:space="preserve">Name: </w:t>
+                            </w:r>
+                            <w:r>
+                              <w:rPr>
+                                <w:rFonts w:ascii="Arial Narrow" w:hAnsi="Arial Narrow"/>
+                                <w:b/>
+                                <w:color w:val="BFBFBF" w:themeColor="background1" w:themeShade="BF"/>
+                                <w:sz w:val="36"/>
+                              </w:rPr>
+                              <w:t>Shawn</w:t>
+                            </w:r>
+                            <w:r>
+                              <w:rPr>
+                                <w:rFonts w:ascii="Arial Narrow" w:hAnsi="Arial Narrow"/>
+                                <w:b/>
+                                <w:color w:val="BFBFBF" w:themeColor="background1" w:themeShade="BF"/>
+                                <w:sz w:val="36"/>
+                              </w:rPr>
+                              <w:t xml:space="preserve"> Ronaldo</w:t>
+                            </w:r>
+                            <w:r>
+                              <w:rPr>
+                                <w:rFonts w:ascii="Arial Narrow" w:hAnsi="Arial Narrow"/>
+                                <w:b/>
+                                <w:color w:val="BFBFBF" w:themeColor="background1" w:themeShade="BF"/>
+                                <w:sz w:val="36"/>
+                              </w:rPr>
+                              <w:t xml:space="preserve"> Grant</w:t>
                             </w:r>
                           </w:p>
                           <w:p>
                             <w:pPr>
-                              <w:jc w:val="right"/>
                               <w:rPr>
                                 <w:rFonts w:ascii="Arial Narrow" w:hAnsi="Arial Narrow"/>
                                 <w:b/>
@@ -431,7 +471,6 @@
                           </w:p>
                           <w:p>
                             <w:pPr>
-                              <w:jc w:val="right"/>
                               <w:rPr>
                                 <w:rFonts w:ascii="Arial Narrow" w:hAnsi="Arial Narrow"/>
                                 <w:b/>
@@ -439,6 +478,56 @@
                                 <w:sz w:val="36"/>
                               </w:rPr>
                             </w:pPr>
+                            <w:proofErr w:type="spellStart"/>
+                            <w:r>
+                              <w:rPr>
+                                <w:rFonts w:ascii="Arial Narrow" w:hAnsi="Arial Narrow"/>
+                                <w:b/>
+                                <w:color w:val="BFBFBF" w:themeColor="background1" w:themeShade="BF"/>
+                                <w:sz w:val="36"/>
+                              </w:rPr>
+                              <w:t>Center</w:t>
+                            </w:r>
+                            <w:proofErr w:type="spellEnd"/>
+                            <w:r>
+                              <w:rPr>
+                                <w:rFonts w:ascii="Arial Narrow" w:hAnsi="Arial Narrow"/>
+                                <w:b/>
+                                <w:color w:val="BFBFBF" w:themeColor="background1" w:themeShade="BF"/>
+                                <w:sz w:val="36"/>
+                              </w:rPr>
+                              <w:t xml:space="preserve"> #: 100016</w:t>
+                            </w:r>
+                          </w:p>
+                          <w:p>
+                            <w:pPr>
+                              <w:rPr>
+                                <w:rFonts w:ascii="Arial Narrow" w:hAnsi="Arial Narrow"/>
+                                <w:b/>
+                                <w:color w:val="BFBFBF" w:themeColor="background1" w:themeShade="BF"/>
+                                <w:sz w:val="36"/>
+                              </w:rPr>
+                            </w:pPr>
+                            <w:proofErr w:type="spellStart"/>
+                            <w:r>
+                              <w:rPr>
+                                <w:rFonts w:ascii="Arial Narrow" w:hAnsi="Arial Narrow"/>
+                                <w:b/>
+                                <w:color w:val="BFBFBF" w:themeColor="background1" w:themeShade="BF"/>
+                                <w:sz w:val="36"/>
+                              </w:rPr>
+                              <w:t>Center</w:t>
+                            </w:r>
+                            <w:proofErr w:type="spellEnd"/>
+                            <w:r>
+                              <w:rPr>
+                                <w:rFonts w:ascii="Arial Narrow" w:hAnsi="Arial Narrow"/>
+                                <w:b/>
+                                <w:color w:val="BFBFBF" w:themeColor="background1" w:themeShade="BF"/>
+                                <w:sz w:val="36"/>
+                              </w:rPr>
+                              <w:t xml:space="preserve">: </w:t>
+                            </w:r>
                             <w:r>
                               <w:rPr>
                                 <w:rFonts w:ascii="Arial Narrow" w:hAnsi="Arial Narrow"/>
@@ -451,7 +540,6 @@
                           </w:p>
                           <w:p>
                             <w:pPr>
-                              <w:jc w:val="right"/>
                               <w:rPr>
                                 <w:rFonts w:ascii="Arial Narrow" w:hAnsi="Arial Narrow"/>
                                 <w:b/>
@@ -477,6 +565,9 @@
                     </wps:wsp>
                   </a:graphicData>
                 </a:graphic>
+                <wp14:sizeRelH relativeFrom="margin">
+                  <wp14:pctWidth>0</wp14:pctWidth>
+                </wp14:sizeRelH>
                 <wp14:sizeRelV relativeFrom="margin">
                   <wp14:pctHeight>0</wp14:pctHeight>
                 </wp14:sizeRelV>
@@ -489,20 +580,9 @@
                 <v:stroke joinstyle="miter"/>
                 <v:path gradientshapeok="t" o:connecttype="rect"/>
               </v:shapetype>
-              <v:shape id="Text Box 7" o:spid="_x0000_s1027" type="#_x0000_t202" style="position:absolute;margin-left:19pt;margin-top:288.45pt;width:410.85pt;height:286.6pt;z-index:251637248;visibility:visible;mso-wrap-style:square;mso-height-percent:0;mso-wrap-distance-left:9pt;mso-wrap-distance-top:0;mso-wrap-distance-right:9pt;mso-wrap-distance-bottom:0;mso-position-horizontal:absolute;mso-position-horizontal-relative:margin;mso-position-vertical:absolute;mso-position-vertical-relative:text;mso-height-percent:0;mso-height-relative:margin;v-text-anchor:top" o:gfxdata="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" filled="f" stroked="f" strokeweight=".5pt">
+              <v:shape id="Text Box 7" o:spid="_x0000_s1027" type="#_x0000_t202" style="position:absolute;margin-left:13.05pt;margin-top:264.45pt;width:446.95pt;height:312.3pt;z-index:251637248;visibility:visible;mso-wrap-style:square;mso-width-percent:0;mso-height-percent:0;mso-wrap-distance-left:9pt;mso-wrap-distance-top:0;mso-wrap-distance-right:9pt;mso-wrap-distance-bottom:0;mso-position-horizontal:absolute;mso-position-horizontal-relative:margin;mso-position-vertical:absolute;mso-position-vertical-relative:text;mso-width-percent:0;mso-height-percent:0;mso-width-relative:margin;mso-height-relative:margin;v-text-anchor:top" o:gfxdata="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" filled="f" stroked="f" strokeweight=".5pt">
                 <v:textbox>
                   <w:txbxContent>
-                    <w:p>
-                      <w:pPr>
-                        <w:jc w:val="center"/>
-                        <w:rPr>
-                          <w:rFonts w:ascii="Arial Black" w:hAnsi="Arial Black"/>
-                          <w:b/>
-                          <w:color w:val="FFFFFF" w:themeColor="background1"/>
-                          <w:sz w:val="40"/>
-                        </w:rPr>
-                      </w:pPr>
-                    </w:p>
                     <w:p>
                       <w:pPr>
                         <w:jc w:val="center"/>
@@ -520,7 +600,7 @@
                           <w:color w:val="FFFFFF" w:themeColor="background1"/>
                           <w:sz w:val="40"/>
                         </w:rPr>
-                        <w:t>COMPUTER SCIENCE</w:t>
+                        <w:t>ZENCYPHER</w:t>
                       </w:r>
                     </w:p>
                     <w:p>
@@ -529,28 +609,8 @@
                         <w:rPr>
                           <w:rFonts w:ascii="Arial Black" w:hAnsi="Arial Black"/>
                           <w:b/>
-                          <w:color w:val="FFFFFF" w:themeColor="background1"/>
-                          <w:sz w:val="40"/>
-                        </w:rPr>
-                      </w:pPr>
-                      <w:r>
-                        <w:rPr>
-                          <w:rFonts w:ascii="Arial Black" w:hAnsi="Arial Black"/>
-                          <w:b/>
-                          <w:color w:val="FFFFFF" w:themeColor="background1"/>
-                          <w:sz w:val="40"/>
-                        </w:rPr>
-                        <w:t>INTERNAL ASSESSMENT</w:t>
-                      </w:r>
-                    </w:p>
-                    <w:p>
-                      <w:pPr>
-                        <w:jc w:val="center"/>
-                        <w:rPr>
-                          <w:rFonts w:ascii="Arial Black" w:hAnsi="Arial Black"/>
-                          <w:b/>
-                          <w:color w:val="FFFFFF" w:themeColor="background1"/>
-                          <w:sz w:val="24"/>
+                          <w:color w:val="BFBFBF" w:themeColor="background1" w:themeShade="BF"/>
+                          <w:sz w:val="28"/>
                         </w:rPr>
                       </w:pPr>
                       <w:r>
@@ -560,7 +620,56 @@
                           <w:color w:val="BFBFBF" w:themeColor="background1" w:themeShade="BF"/>
                           <w:sz w:val="28"/>
                         </w:rPr>
-                        <w:t>Cypher Encryption</w:t>
+                        <w:t xml:space="preserve">Text </w:t>
+                      </w:r>
+                      <w:r>
+                        <w:rPr>
+                          <w:rFonts w:ascii="Arial Black" w:hAnsi="Arial Black"/>
+                          <w:b/>
+                          <w:color w:val="BFBFBF" w:themeColor="background1" w:themeShade="BF"/>
+                          <w:sz w:val="28"/>
+                        </w:rPr>
+                        <w:t>Encryption</w:t>
+                      </w:r>
+                    </w:p>
+                    <w:p>
+                      <w:pPr>
+                        <w:jc w:val="center"/>
+                        <w:rPr>
+                          <w:rFonts w:ascii="Arial Black" w:hAnsi="Arial Black"/>
+                          <w:b/>
+                          <w:color w:val="BFBFBF" w:themeColor="background1" w:themeShade="BF"/>
+                          <w:sz w:val="28"/>
+                        </w:rPr>
+                      </w:pPr>
+                    </w:p>
+                    <w:p>
+                      <w:pPr>
+                        <w:jc w:val="center"/>
+                        <w:rPr>
+                          <w:rFonts w:ascii="Arial" w:hAnsi="Arial" w:cs="Arial"/>
+                          <w:b/>
+                          <w:color w:val="FFFFFF" w:themeColor="background1"/>
+                          <w:sz w:val="32"/>
+                        </w:rPr>
+                      </w:pPr>
+                      <w:r>
+                        <w:rPr>
+                          <w:rFonts w:ascii="Arial" w:hAnsi="Arial" w:cs="Arial"/>
+                          <w:b/>
+                          <w:color w:val="FFFFFF" w:themeColor="background1"/>
+                          <w:sz w:val="32"/>
+                        </w:rPr>
+                        <w:t xml:space="preserve">CAPE </w:t>
+                      </w:r>
+                      <w:r>
+                        <w:rPr>
+                          <w:rFonts w:ascii="Arial" w:hAnsi="Arial" w:cs="Arial"/>
+                          <w:b/>
+                          <w:color w:val="FFFFFF" w:themeColor="background1"/>
+                          <w:sz w:val="32"/>
+                        </w:rPr>
+                        <w:t>Computer Science Unit 1 Internal Assessment</w:t>
                       </w:r>
                     </w:p>
                     <w:p>
@@ -576,7 +685,6 @@
                     </w:p>
                     <w:p>
                       <w:pPr>
-                        <w:jc w:val="right"/>
                         <w:rPr>
                           <w:rFonts w:ascii="Arial Narrow" w:hAnsi="Arial Narrow"/>
                           <w:b/>
@@ -591,12 +699,38 @@
                           <w:color w:val="BFBFBF" w:themeColor="background1" w:themeShade="BF"/>
                           <w:sz w:val="36"/>
                         </w:rPr>
-                        <w:t>Shawn Grant</w:t>
+                        <w:t xml:space="preserve">Name: </w:t>
+                      </w:r>
+                      <w:r>
+                        <w:rPr>
+                          <w:rFonts w:ascii="Arial Narrow" w:hAnsi="Arial Narrow"/>
+                          <w:b/>
+                          <w:color w:val="BFBFBF" w:themeColor="background1" w:themeShade="BF"/>
+                          <w:sz w:val="36"/>
+                        </w:rPr>
+                        <w:t>Shawn</w:t>
+                      </w:r>
+                      <w:r>
+                        <w:rPr>
+                          <w:rFonts w:ascii="Arial Narrow" w:hAnsi="Arial Narrow"/>
+                          <w:b/>
+                          <w:color w:val="BFBFBF" w:themeColor="background1" w:themeShade="BF"/>
+                          <w:sz w:val="36"/>
+                        </w:rPr>
+                        <w:t xml:space="preserve"> Ronaldo</w:t>
+                      </w:r>
+                      <w:r>
+                        <w:rPr>
+                          <w:rFonts w:ascii="Arial Narrow" w:hAnsi="Arial Narrow"/>
+                          <w:b/>
+                          <w:color w:val="BFBFBF" w:themeColor="background1" w:themeShade="BF"/>
+                          <w:sz w:val="36"/>
+                        </w:rPr>
+                        <w:t xml:space="preserve"> Grant</w:t>
                       </w:r>
                     </w:p>
                     <w:p>
                       <w:pPr>
-                        <w:jc w:val="right"/>
                         <w:rPr>
                           <w:rFonts w:ascii="Arial Narrow" w:hAnsi="Arial Narrow"/>
                           <w:b/>
@@ -627,7 +761,6 @@
                     </w:p>
                     <w:p>
                       <w:pPr>
-                        <w:jc w:val="right"/>
                         <w:rPr>
                           <w:rFonts w:ascii="Arial Narrow" w:hAnsi="Arial Narrow"/>
                           <w:b/>
@@ -635,6 +768,56 @@
                           <w:sz w:val="36"/>
                         </w:rPr>
                       </w:pPr>
+                      <w:proofErr w:type="spellStart"/>
+                      <w:r>
+                        <w:rPr>
+                          <w:rFonts w:ascii="Arial Narrow" w:hAnsi="Arial Narrow"/>
+                          <w:b/>
+                          <w:color w:val="BFBFBF" w:themeColor="background1" w:themeShade="BF"/>
+                          <w:sz w:val="36"/>
+                        </w:rPr>
+                        <w:t>Center</w:t>
+                      </w:r>
+                      <w:proofErr w:type="spellEnd"/>
+                      <w:r>
+                        <w:rPr>
+                          <w:rFonts w:ascii="Arial Narrow" w:hAnsi="Arial Narrow"/>
+                          <w:b/>
+                          <w:color w:val="BFBFBF" w:themeColor="background1" w:themeShade="BF"/>
+                          <w:sz w:val="36"/>
+                        </w:rPr>
+                        <w:t xml:space="preserve"> #: 100016</w:t>
+                      </w:r>
+                    </w:p>
+                    <w:p>
+                      <w:pPr>
+                        <w:rPr>
+                          <w:rFonts w:ascii="Arial Narrow" w:hAnsi="Arial Narrow"/>
+                          <w:b/>
+                          <w:color w:val="BFBFBF" w:themeColor="background1" w:themeShade="BF"/>
+                          <w:sz w:val="36"/>
+                        </w:rPr>
+                      </w:pPr>
+                      <w:proofErr w:type="spellStart"/>
+                      <w:r>
+                        <w:rPr>
+                          <w:rFonts w:ascii="Arial Narrow" w:hAnsi="Arial Narrow"/>
+                          <w:b/>
+                          <w:color w:val="BFBFBF" w:themeColor="background1" w:themeShade="BF"/>
+                          <w:sz w:val="36"/>
+                        </w:rPr>
+                        <w:t>Center</w:t>
+                      </w:r>
+                      <w:proofErr w:type="spellEnd"/>
+                      <w:r>
+                        <w:rPr>
+                          <w:rFonts w:ascii="Arial Narrow" w:hAnsi="Arial Narrow"/>
+                          <w:b/>
+                          <w:color w:val="BFBFBF" w:themeColor="background1" w:themeShade="BF"/>
+                          <w:sz w:val="36"/>
+                        </w:rPr>
+                        <w:t xml:space="preserve">: </w:t>
+                      </w:r>
                       <w:r>
                         <w:rPr>
                           <w:rFonts w:ascii="Arial Narrow" w:hAnsi="Arial Narrow"/>
@@ -647,7 +830,6 @@
                     </w:p>
                     <w:p>
                       <w:pPr>
-                        <w:jc w:val="right"/>
                         <w:rPr>
                           <w:rFonts w:ascii="Arial Narrow" w:hAnsi="Arial Narrow"/>
                           <w:b/>
@@ -686,10 +868,10 @@
                   <wp:posOffset>0</wp:posOffset>
                 </wp:positionH>
                 <wp:positionV relativeFrom="paragraph">
-                  <wp:posOffset>2762885</wp:posOffset>
+                  <wp:posOffset>2195343</wp:posOffset>
                 </wp:positionV>
-                <wp:extent cx="7943850" cy="6115050"/>
-                <wp:effectExtent l="6350" t="7620" r="12700" b="11430"/>
+                <wp:extent cx="7943850" cy="6685066"/>
+                <wp:effectExtent l="0" t="19050" r="19050" b="20955"/>
                 <wp:wrapNone/>
                 <wp:docPr id="8" name="Flowchart: Manual Input 8"/>
                 <wp:cNvGraphicFramePr/>
@@ -700,7 +882,7 @@
                       <wps:spPr>
                         <a:xfrm>
                           <a:off x="0" y="0"/>
-                          <a:ext cx="7943850" cy="6115050"/>
+                          <a:ext cx="7943850" cy="6685066"/>
                         </a:xfrm>
                         <a:prstGeom prst="flowChartManualInput">
                           <a:avLst/>
@@ -731,16 +913,20 @@
                     </wps:wsp>
                   </a:graphicData>
                 </a:graphic>
+                <wp14:sizeRelV relativeFrom="margin">
+                  <wp14:pctHeight>0</wp14:pctHeight>
+                </wp14:sizeRelV>
               </wp:anchor>
             </w:drawing>
           </mc:Choice>
-          <mc:Fallback xmlns:wpsCustomData="http://www.wps.cn/officeDocument/2013/wpsCustomData">
+          <mc:Fallback>
             <w:pict>
-              <v:shape id="_x0000_s1026" o:spid="_x0000_s1026" o:spt="118" type="#_x0000_t118" style="position:absolute;left:0pt;margin-left:0pt;margin-top:217.55pt;height:481.5pt;width:625.5pt;mso-position-horizontal-relative:page;z-index:251657216;v-text-anchor:middle;mso-width-relative:page;mso-height-relative:page;" fillcolor="#7030A0" filled="t" stroked="t" coordsize="21600,21600" o:gfxdata="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">
-                <v:fill on="t" focussize="0,0"/>
-                <v:stroke weight="1pt" color="#2F528F [3204]" miterlimit="8" joinstyle="miter"/>
-                <v:imagedata o:title=""/>
-                <o:lock v:ext="edit" aspectratio="f"/>
+              <v:shapetype w14:anchorId="1BFAD914" id="_x0000_t118" coordsize="21600,21600" o:spt="118" path="m,4292l21600,r,21600l,21600xe">
+                <v:stroke joinstyle="miter"/>
+                <v:path gradientshapeok="t" o:connecttype="custom" o:connectlocs="10800,2146;0,10800;10800,21600;21600,10800" textboxrect="0,4291,21600,21600"/>
+              </v:shapetype>
+              <v:shape id="Flowchart: Manual Input 8" o:spid="_x0000_s1026" type="#_x0000_t118" style="position:absolute;margin-left:0;margin-top:172.85pt;width:625.5pt;height:526.4pt;z-index:251634176;visibility:visible;mso-wrap-style:square;mso-height-percent:0;mso-wrap-distance-left:9pt;mso-wrap-distance-top:0;mso-wrap-distance-right:9pt;mso-wrap-distance-bottom:0;mso-position-horizontal:absolute;mso-position-horizontal-relative:page;mso-position-vertical:absolute;mso-position-vertical-relative:text;mso-height-percent:0;mso-height-relative:margin;v-text-anchor:middle" o:gfxdata="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" fillcolor="#7030a0" strokecolor="#1f3763 [1604]" strokeweight="1pt">
+                <w10:wrap anchorx="page"/>
               </v:shape>
             </w:pict>
           </mc:Fallback>
@@ -1896,6 +2082,81 @@
         </w:rPr>
         <w:tab/>
         <w:t>10</w:t>
+      </w:r>
+    </w:p>
+    <w:p>
+      <w:pPr>
+        <w:pStyle w:val="ListParagraph"/>
+        <w:numPr>
+          <w:ilvl w:val="0"/>
+          <w:numId w:val="1"/>
+        </w:numPr>
+        <w:rPr>
+          <w:rFonts w:ascii="Arial Black" w:hAnsi="Arial Black"/>
+          <w:color w:val="000000" w:themeColor="text1"/>
+          <w:sz w:val="24"/>
+          <w:szCs w:val="24"/>
+        </w:rPr>
+      </w:pPr>
+      <w:r>
+        <w:rPr>
+          <w:rFonts w:ascii="Arial Black" w:hAnsi="Arial Black"/>
+          <w:b/>
+          <w:color w:val="000000" w:themeColor="text1"/>
+          <w:sz w:val="28"/>
+          <w:szCs w:val="24"/>
+        </w:rPr>
+        <w:t>Test Plan Results</w:t>
+      </w:r>
+    </w:p>
+    <w:p>
+      <w:pPr>
+        <w:pStyle w:val="ListParagraph"/>
+        <w:numPr>
+          <w:ilvl w:val="0"/>
+          <w:numId w:val="1"/>
+        </w:numPr>
+        <w:rPr>
+          <w:rFonts w:ascii="Arial Black" w:hAnsi="Arial Black"/>
+          <w:color w:val="000000" w:themeColor="text1"/>
+          <w:sz w:val="24"/>
+          <w:szCs w:val="24"/>
+        </w:rPr>
+      </w:pPr>
+      <w:r>
+        <w:rPr>
+          <w:rFonts w:ascii="Arial Black" w:hAnsi="Arial Black"/>
+          <w:b/>
+          <w:color w:val="000000" w:themeColor="text1"/>
+          <w:sz w:val="28"/>
+          <w:szCs w:val="24"/>
+        </w:rPr>
+        <w:t>Conclusion</w:t>
+      </w:r>
+    </w:p>
+    <w:p>
+      <w:pPr>
+        <w:pStyle w:val="ListParagraph"/>
+        <w:numPr>
+          <w:ilvl w:val="0"/>
+          <w:numId w:val="1"/>
+        </w:numPr>
+        <w:rPr>
+          <w:rFonts w:ascii="Arial Black" w:hAnsi="Arial Black"/>
+          <w:color w:val="000000" w:themeColor="text1"/>
+          <w:sz w:val="24"/>
+          <w:szCs w:val="24"/>
+        </w:rPr>
+      </w:pPr>
+      <w:r>
+        <w:rPr>
+          <w:rFonts w:ascii="Arial Black" w:hAnsi="Arial Black"/>
+          <w:b/>
+          <w:color w:val="000000" w:themeColor="text1"/>
+          <w:sz w:val="28"/>
+          <w:szCs w:val="24"/>
+        </w:rPr>
+        <w:t>Appendix</w:t>
       </w:r>
       <w:r>
         <w:br w:type="page"/>
@@ -3459,13 +3720,9 @@
               </wp:anchor>
             </w:drawing>
           </mc:Choice>
-          <mc:Fallback xmlns:wpsCustomData="http://www.wps.cn/officeDocument/2013/wpsCustomData">
+          <mc:Fallback>
             <w:pict>
-              <v:rect id="_x0000_s1026" o:spid="_x0000_s1026" o:spt="1" style="position:absolute;left:0pt;margin-top:1.1pt;height:32.25pt;width:611.55pt;mso-position-horizontal:right;mso-position-horizontal-relative:page;z-index:-251624448;v-text-anchor:middle;mso-width-relative:page;mso-height-relative:page;" fillcolor="#A6A6A6 [2092]" filled="t" stroked="f" coordsize="21600,21600" o:gfxdata="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">
-                <v:fill on="t" focussize="0,0"/>
-                <v:stroke on="f" weight="1pt" miterlimit="8" joinstyle="miter"/>
-                <v:imagedata o:title=""/>
-                <o:lock v:ext="edit" aspectratio="f"/>
+              <v:rect id="Rectangle 1" o:spid="_x0000_s1028" style="position:absolute;margin-left:560.35pt;margin-top:1.1pt;width:611.55pt;height:32.25pt;z-index:-251648512;visibility:visible;mso-wrap-style:square;mso-wrap-distance-left:9pt;mso-wrap-distance-top:0;mso-wrap-distance-right:9pt;mso-wrap-distance-bottom:0;mso-position-horizontal:right;mso-position-horizontal-relative:page;mso-position-vertical:absolute;mso-position-vertical-relative:text;v-text-anchor:middle" o:gfxdata="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" fillcolor="#a5a5a5 [2092]" stroked="f" strokeweight="1pt">
                 <v:textbox>
                   <w:txbxContent>
                     <w:p>
@@ -3478,17 +3735,13 @@
                           <w:b/>
                           <w:color w:val="FFFFFF" w:themeColor="background1"/>
                           <w:sz w:val="44"/>
-                          <w14:textFill>
-                            <w14:solidFill>
-                              <w14:schemeClr w14:val="bg1"/>
-                            </w14:solidFill>
-                          </w14:textFill>
                         </w:rPr>
                         <w:t>STRUCTURED CHART</w:t>
                       </w:r>
                     </w:p>
                   </w:txbxContent>
                 </v:textbox>
+                <w10:wrap anchorx="page"/>
               </v:rect>
             </w:pict>
           </mc:Fallback>
@@ -3652,13 +3905,9 @@
               </wp:anchor>
             </w:drawing>
           </mc:Choice>
-          <mc:Fallback xmlns:wpsCustomData="http://www.wps.cn/officeDocument/2013/wpsCustomData">
+          <mc:Fallback>
             <w:pict>
-              <v:shape id="Text Box 2" o:spid="_x0000_s1026" o:spt="202" type="#_x0000_t202" style="position:absolute;left:0pt;margin-left:196.9pt;margin-top:19.7pt;height:26.25pt;width:87pt;mso-position-horizontal-relative:margin;mso-wrap-distance-bottom:3.6pt;mso-wrap-distance-left:9pt;mso-wrap-distance-right:9pt;mso-wrap-distance-top:3.6pt;z-index:251667456;mso-width-relative:page;mso-height-relative:page;" fillcolor="#FFFFFF" filled="t" stroked="t" coordsize="21600,21600" o:gfxdata="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">
-                <v:fill on="t" focussize="0,0"/>
-                <v:stroke weight="2.25pt" color="#000000 [3213]" miterlimit="8" joinstyle="miter"/>
-                <v:imagedata o:title=""/>
-                <o:lock v:ext="edit" aspectratio="f"/>
+              <v:shape id="Text Box 2" o:spid="_x0000_s1029" type="#_x0000_t202" style="position:absolute;margin-left:196.9pt;margin-top:19.7pt;width:87pt;height:26.25pt;z-index:251644416;visibility:visible;mso-wrap-style:square;mso-wrap-distance-left:9pt;mso-wrap-distance-top:3.6pt;mso-wrap-distance-right:9pt;mso-wrap-distance-bottom:3.6pt;mso-position-horizontal:absolute;mso-position-horizontal-relative:margin;mso-position-vertical:absolute;mso-position-vertical-relative:text;v-text-anchor:top" o:gfxdata="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" strokecolor="black [3213]" strokeweight="2.25pt">
                 <v:textbox>
                   <w:txbxContent>
                     <w:p>
@@ -3681,7 +3930,7 @@
                     </w:p>
                   </w:txbxContent>
                 </v:textbox>
-                <w10:wrap type="square"/>
+                <w10:wrap type="square" anchorx="margin"/>
               </v:shape>
             </w:pict>
           </mc:Fallback>
@@ -3766,13 +4015,9 @@
               </wp:anchor>
             </w:drawing>
           </mc:Choice>
-          <mc:Fallback xmlns:wpsCustomData="http://www.wps.cn/officeDocument/2013/wpsCustomData">
+          <mc:Fallback>
             <w:pict>
-              <v:shape id="Text Box 2" o:spid="_x0000_s1026" o:spt="202" type="#_x0000_t202" style="position:absolute;left:0pt;margin-left:175.15pt;margin-top:75.2pt;height:26.25pt;width:129.75pt;mso-position-horizontal-relative:margin;mso-wrap-distance-bottom:3.6pt;mso-wrap-distance-left:9pt;mso-wrap-distance-right:9pt;mso-wrap-distance-top:3.6pt;z-index:251668480;mso-width-relative:page;mso-height-relative:page;" fillcolor="#FFFFFF" filled="t" stroked="t" coordsize="21600,21600" o:gfxdata="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">
-                <v:fill on="t" focussize="0,0"/>
-                <v:stroke weight="2.25pt" color="#000000 [3213]" miterlimit="8" joinstyle="miter"/>
-                <v:imagedata o:title=""/>
-                <o:lock v:ext="edit" aspectratio="f"/>
+              <v:shape id="_x0000_s1030" type="#_x0000_t202" style="position:absolute;margin-left:175.15pt;margin-top:75.2pt;width:129.75pt;height:26.25pt;z-index:251645440;visibility:visible;mso-wrap-style:square;mso-wrap-distance-left:9pt;mso-wrap-distance-top:3.6pt;mso-wrap-distance-right:9pt;mso-wrap-distance-bottom:3.6pt;mso-position-horizontal:absolute;mso-position-horizontal-relative:margin;mso-position-vertical:absolute;mso-position-vertical-relative:text;v-text-anchor:top" o:gfxdata="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" strokecolor="black [3213]" strokeweight="2.25pt">
                 <v:textbox>
                   <w:txbxContent>
                     <w:p>
@@ -3784,6 +4029,7 @@
                           <w:sz w:val="32"/>
                         </w:rPr>
                       </w:pPr>
+                      <w:proofErr w:type="spellStart"/>
                       <w:r>
                         <w:rPr>
                           <w:rFonts w:ascii="Arial" w:hAnsi="Arial" w:cs="Arial"/>
@@ -3792,10 +4038,11 @@
                         </w:rPr>
                         <w:t>SplashScreen</w:t>
                       </w:r>
+                      <w:proofErr w:type="spellEnd"/>
                     </w:p>
                   </w:txbxContent>
                 </v:textbox>
-                <w10:wrap type="square"/>
+                <w10:wrap type="square" anchorx="margin"/>
               </v:shape>
             </w:pict>
           </mc:Fallback>
@@ -3959,13 +4206,9 @@
               </wp:anchor>
             </w:drawing>
           </mc:Choice>
-          <mc:Fallback xmlns:wpsCustomData="http://www.wps.cn/officeDocument/2013/wpsCustomData">
+          <mc:Fallback>
             <w:pict>
-              <v:shape id="Text Box 2" o:spid="_x0000_s1026" o:spt="202" type="#_x0000_t202" style="position:absolute;left:0pt;margin-left:373.9pt;margin-top:217.9pt;height:26.25pt;width:87pt;mso-wrap-distance-bottom:3.6pt;mso-wrap-distance-left:9pt;mso-wrap-distance-right:9pt;mso-wrap-distance-top:3.6pt;z-index:251669504;mso-width-relative:page;mso-height-relative:page;" fillcolor="#FFFFFF" filled="t" stroked="t" coordsize="21600,21600" o:gfxdata="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">
-                <v:fill on="t" focussize="0,0"/>
-                <v:stroke weight="2.25pt" color="#000000 [3213]" miterlimit="8" joinstyle="miter"/>
-                <v:imagedata o:title=""/>
-                <o:lock v:ext="edit" aspectratio="f"/>
+              <v:shape id="_x0000_s1031" type="#_x0000_t202" style="position:absolute;margin-left:373.9pt;margin-top:217.9pt;width:87pt;height:26.25pt;z-index:251646464;visibility:visible;mso-wrap-style:square;mso-wrap-distance-left:9pt;mso-wrap-distance-top:3.6pt;mso-wrap-distance-right:9pt;mso-wrap-distance-bottom:3.6pt;mso-position-horizontal:absolute;mso-position-horizontal-relative:text;mso-position-vertical:absolute;mso-position-vertical-relative:text;v-text-anchor:top" o:gfxdata="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" strokecolor="black [3213]" strokeweight="2.25pt">
                 <v:textbox>
                   <w:txbxContent>
                     <w:p>
@@ -4153,10 +4396,6 @@
           </mc:Choice>
           <mc:Fallback>
             <w:pict>
-              <v:shapetype id="_x0000_t202" coordsize="21600,21600" o:spt="202" path="m,l,21600r21600,l21600,xe">
-                <v:stroke joinstyle="miter"/>
-                <v:path gradientshapeok="t" o:connecttype="rect"/>
-              </v:shapetype>
               <v:shape id="_x0000_s1032" type="#_x0000_t202" style="position:absolute;margin-left:255.15pt;margin-top:218.8pt;width:102.55pt;height:26.25pt;z-index:251662848;visibility:visible;mso-wrap-style:square;mso-wrap-distance-left:9pt;mso-wrap-distance-top:3.6pt;mso-wrap-distance-right:9pt;mso-wrap-distance-bottom:3.6pt;mso-position-horizontal:absolute;mso-position-horizontal-relative:text;mso-position-vertical:absolute;mso-position-vertical-relative:text;v-text-anchor:top" o:gfxdata="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" strokecolor="black [3213]" strokeweight="2.25pt">
                 <v:textbox>
                   <w:txbxContent>
@@ -4501,13 +4740,9 @@
               </wp:anchor>
             </w:drawing>
           </mc:Choice>
-          <mc:Fallback xmlns:wpsCustomData="http://www.wps.cn/officeDocument/2013/wpsCustomData">
+          <mc:Fallback>
             <w:pict>
-              <v:shape id="Text Box 2" o:spid="_x0000_s1026" o:spt="202" type="#_x0000_t202" style="position:absolute;left:0pt;margin-left:256.55pt;margin-top:415.6pt;height:26.25pt;width:93pt;mso-position-horizontal-relative:margin;mso-wrap-distance-bottom:3.6pt;mso-wrap-distance-left:9pt;mso-wrap-distance-right:9pt;mso-wrap-distance-top:3.6pt;z-index:251689984;mso-width-relative:page;mso-height-relative:page;" fillcolor="#FFFFFF" filled="t" stroked="t" coordsize="21600,21600" o:gfxdata="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">
-                <v:fill on="t" focussize="0,0"/>
-                <v:stroke weight="2.25pt" color="#000000 [3213]" miterlimit="8" joinstyle="miter"/>
-                <v:imagedata o:title=""/>
-                <o:lock v:ext="edit" aspectratio="f"/>
+              <v:shape id="_x0000_s1033" type="#_x0000_t202" style="position:absolute;margin-left:256.55pt;margin-top:415.6pt;width:93pt;height:26.25pt;z-index:251666944;visibility:visible;mso-wrap-style:square;mso-wrap-distance-left:9pt;mso-wrap-distance-top:3.6pt;mso-wrap-distance-right:9pt;mso-wrap-distance-bottom:3.6pt;mso-position-horizontal:absolute;mso-position-horizontal-relative:margin;mso-position-vertical:absolute;mso-position-vertical-relative:text;v-text-anchor:top" o:gfxdata="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" strokecolor="black [3213]" strokeweight="2.25pt">
                 <v:textbox>
                   <w:txbxContent>
                     <w:p>
@@ -4519,6 +4754,7 @@
                           <w:sz w:val="32"/>
                         </w:rPr>
                       </w:pPr>
+                      <w:proofErr w:type="spellStart"/>
                       <w:r>
                         <w:rPr>
                           <w:rFonts w:ascii="Arial" w:hAnsi="Arial" w:cs="Arial"/>
@@ -4527,10 +4763,11 @@
                         </w:rPr>
                         <w:t>GoodBye</w:t>
                       </w:r>
+                      <w:proofErr w:type="spellEnd"/>
                     </w:p>
                   </w:txbxContent>
                 </v:textbox>
-                <w10:wrap type="square"/>
+                <w10:wrap type="square" anchorx="margin"/>
               </v:shape>
             </w:pict>
           </mc:Fallback>
@@ -4615,13 +4852,9 @@
               </wp:anchor>
             </w:drawing>
           </mc:Choice>
-          <mc:Fallback xmlns:wpsCustomData="http://www.wps.cn/officeDocument/2013/wpsCustomData">
+          <mc:Fallback>
             <w:pict>
-              <v:shape id="Text Box 2" o:spid="_x0000_s1026" o:spt="202" type="#_x0000_t202" style="position:absolute;left:0pt;margin-left:113.05pt;margin-top:415.85pt;height:26.25pt;width:119.3pt;mso-position-horizontal-relative:margin;mso-wrap-distance-bottom:3.6pt;mso-wrap-distance-left:9pt;mso-wrap-distance-right:9pt;mso-wrap-distance-top:3.6pt;z-index:251675648;mso-width-relative:page;mso-height-relative:page;" fillcolor="#FFFFFF" filled="t" stroked="t" coordsize="21600,21600" o:gfxdata="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">
-                <v:fill on="t" focussize="0,0"/>
-                <v:stroke weight="2.25pt" color="#000000 [3213]" miterlimit="8" joinstyle="miter"/>
-                <v:imagedata o:title=""/>
-                <o:lock v:ext="edit" aspectratio="f"/>
+              <v:shape id="_x0000_s1034" type="#_x0000_t202" style="position:absolute;margin-left:113.05pt;margin-top:415.85pt;width:119.3pt;height:26.25pt;z-index:251652608;visibility:visible;mso-wrap-style:square;mso-wrap-distance-left:9pt;mso-wrap-distance-top:3.6pt;mso-wrap-distance-right:9pt;mso-wrap-distance-bottom:3.6pt;mso-position-horizontal:absolute;mso-position-horizontal-relative:margin;mso-position-vertical:absolute;mso-position-vertical-relative:text;v-text-anchor:top" o:gfxdata="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" strokecolor="black [3213]" strokeweight="2.25pt">
                 <v:textbox>
                   <w:txbxContent>
                     <w:p>
@@ -4633,6 +4866,7 @@
                           <w:sz w:val="32"/>
                         </w:rPr>
                       </w:pPr>
+                      <w:proofErr w:type="spellStart"/>
                       <w:r>
                         <w:rPr>
                           <w:rFonts w:ascii="Arial" w:hAnsi="Arial" w:cs="Arial"/>
@@ -4641,10 +4875,11 @@
                         </w:rPr>
                         <w:t>ShowHistorye</w:t>
                       </w:r>
+                      <w:proofErr w:type="spellEnd"/>
                     </w:p>
                   </w:txbxContent>
                 </v:textbox>
-                <w10:wrap type="square"/>
+                <w10:wrap type="square" anchorx="margin"/>
               </v:shape>
             </w:pict>
           </mc:Fallback>
@@ -4961,13 +5196,9 @@
               </wp:anchor>
             </w:drawing>
           </mc:Choice>
-          <mc:Fallback xmlns:wpsCustomData="http://www.wps.cn/officeDocument/2013/wpsCustomData">
+          <mc:Fallback>
             <w:pict>
-              <v:shape id="Text Box 2" o:spid="_x0000_s1026" o:spt="202" type="#_x0000_t202" style="position:absolute;left:0pt;margin-left:210.5pt;margin-top:493.95pt;height:26.25pt;width:59.8pt;mso-position-horizontal-relative:margin;mso-wrap-distance-bottom:3.6pt;mso-wrap-distance-left:9pt;mso-wrap-distance-right:9pt;mso-wrap-distance-top:3.6pt;z-index:251677696;mso-width-relative:page;mso-height-relative:page;" fillcolor="#FFFFFF" filled="t" stroked="t" coordsize="21600,21600" o:gfxdata="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">
-                <v:fill on="t" focussize="0,0"/>
-                <v:stroke weight="2.25pt" color="#000000 [3213]" miterlimit="8" joinstyle="miter"/>
-                <v:imagedata o:title=""/>
-                <o:lock v:ext="edit" aspectratio="f"/>
+              <v:shape id="_x0000_s1035" type="#_x0000_t202" style="position:absolute;margin-left:210.5pt;margin-top:493.95pt;width:59.8pt;height:26.25pt;z-index:251654656;visibility:visible;mso-wrap-style:square;mso-wrap-distance-left:9pt;mso-wrap-distance-top:3.6pt;mso-wrap-distance-right:9pt;mso-wrap-distance-bottom:3.6pt;mso-position-horizontal:absolute;mso-position-horizontal-relative:margin;mso-position-vertical:absolute;mso-position-vertical-relative:text;v-text-anchor:top" o:gfxdata="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" strokecolor="black [3213]" strokeweight="2.25pt">
                 <v:textbox>
                   <w:txbxContent>
                     <w:p>
@@ -4990,7 +5221,7 @@
                     </w:p>
                   </w:txbxContent>
                 </v:textbox>
-                <w10:wrap type="square"/>
+                <w10:wrap type="square" anchorx="margin"/>
               </v:shape>
             </w:pict>
           </mc:Fallback>
@@ -5075,13 +5306,9 @@
               </wp:anchor>
             </w:drawing>
           </mc:Choice>
-          <mc:Fallback xmlns:wpsCustomData="http://www.wps.cn/officeDocument/2013/wpsCustomData">
+          <mc:Fallback>
             <w:pict>
-              <v:shape id="Text Box 2" o:spid="_x0000_s1026" o:spt="202" type="#_x0000_t202" style="position:absolute;left:0pt;margin-left:84.15pt;margin-top:495.9pt;height:26.25pt;width:113.35pt;mso-position-horizontal-relative:margin;mso-wrap-distance-bottom:3.6pt;mso-wrap-distance-left:9pt;mso-wrap-distance-right:9pt;mso-wrap-distance-top:3.6pt;z-index:251676672;mso-width-relative:page;mso-height-relative:page;" fillcolor="#FFFFFF" filled="t" stroked="t" coordsize="21600,21600" o:gfxdata="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">
-                <v:fill on="t" focussize="0,0"/>
-                <v:stroke weight="2.25pt" color="#000000 [3213]" miterlimit="8" joinstyle="miter"/>
-                <v:imagedata o:title=""/>
-                <o:lock v:ext="edit" aspectratio="f"/>
+              <v:shape id="_x0000_s1036" type="#_x0000_t202" style="position:absolute;margin-left:84.15pt;margin-top:495.9pt;width:113.35pt;height:26.25pt;z-index:251653632;visibility:visible;mso-wrap-style:square;mso-wrap-distance-left:9pt;mso-wrap-distance-top:3.6pt;mso-wrap-distance-right:9pt;mso-wrap-distance-bottom:3.6pt;mso-position-horizontal:absolute;mso-position-horizontal-relative:margin;mso-position-vertical:absolute;mso-position-vertical-relative:text;v-text-anchor:top" o:gfxdata="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" strokecolor="black [3213]" strokeweight="2.25pt">
                 <v:textbox>
                   <w:txbxContent>
                     <w:p>
@@ -5093,6 +5320,7 @@
                           <w:sz w:val="32"/>
                         </w:rPr>
                       </w:pPr>
+                      <w:proofErr w:type="spellStart"/>
                       <w:r>
                         <w:rPr>
                           <w:rFonts w:ascii="Arial" w:hAnsi="Arial" w:cs="Arial"/>
@@ -5101,10 +5329,11 @@
                         </w:rPr>
                         <w:t>RemoveItem</w:t>
                       </w:r>
+                      <w:proofErr w:type="spellEnd"/>
                     </w:p>
                   </w:txbxContent>
                 </v:textbox>
-                <w10:wrap type="square"/>
+                <w10:wrap type="square" anchorx="margin"/>
               </v:shape>
             </w:pict>
           </mc:Fallback>
@@ -5342,13 +5571,9 @@
               </wp:anchor>
             </w:drawing>
           </mc:Choice>
-          <mc:Fallback xmlns:wpsCustomData="http://www.wps.cn/officeDocument/2013/wpsCustomData">
+          <mc:Fallback>
             <w:pict>
-              <v:shape id="Text Box 2" o:spid="_x0000_s1026" o:spt="202" type="#_x0000_t202" style="position:absolute;left:0pt;margin-left:113.7pt;margin-top:218.35pt;height:26.25pt;width:102.55pt;mso-wrap-distance-bottom:3.6pt;mso-wrap-distance-left:9pt;mso-wrap-distance-right:9pt;mso-wrap-distance-top:3.6pt;z-index:251670528;mso-width-relative:page;mso-height-relative:page;" fillcolor="#FFFFFF" filled="t" stroked="t" coordsize="21600,21600" o:gfxdata="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">
-                <v:fill on="t" focussize="0,0"/>
-                <v:stroke weight="2.25pt" color="#000000 [3213]" miterlimit="8" joinstyle="miter"/>
-                <v:imagedata o:title=""/>
-                <o:lock v:ext="edit" aspectratio="f"/>
+              <v:shape id="_x0000_s1037" type="#_x0000_t202" style="position:absolute;margin-left:113.7pt;margin-top:218.35pt;width:102.55pt;height:26.25pt;z-index:251647488;visibility:visible;mso-wrap-style:square;mso-wrap-distance-left:9pt;mso-wrap-distance-top:3.6pt;mso-wrap-distance-right:9pt;mso-wrap-distance-bottom:3.6pt;mso-position-horizontal:absolute;mso-position-horizontal-relative:text;mso-position-vertical:absolute;mso-position-vertical-relative:text;v-text-anchor:top" o:gfxdata="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" strokecolor="black [3213]" strokeweight="2.25pt">
                 <v:textbox>
                   <w:txbxContent>
                     <w:p>
@@ -5360,6 +5585,7 @@
                           <w:sz w:val="32"/>
                         </w:rPr>
                       </w:pPr>
+                      <w:proofErr w:type="spellStart"/>
                       <w:r>
                         <w:rPr>
                           <w:rFonts w:ascii="Arial" w:hAnsi="Arial" w:cs="Arial"/>
@@ -5368,6 +5594,7 @@
                         </w:rPr>
                         <w:t>SaveToFile</w:t>
                       </w:r>
+                      <w:proofErr w:type="spellEnd"/>
                     </w:p>
                   </w:txbxContent>
                 </v:textbox>
@@ -5454,13 +5681,9 @@
               </wp:anchor>
             </w:drawing>
           </mc:Choice>
-          <mc:Fallback xmlns:wpsCustomData="http://www.wps.cn/officeDocument/2013/wpsCustomData">
+          <mc:Fallback>
             <w:pict>
-              <v:shape id="Text Box 2" o:spid="_x0000_s1026" o:spt="202" type="#_x0000_t202" style="position:absolute;left:0pt;margin-left:12.3pt;margin-top:217.85pt;height:26.25pt;width:87pt;mso-position-horizontal-relative:margin;mso-wrap-distance-bottom:3.6pt;mso-wrap-distance-left:9pt;mso-wrap-distance-right:9pt;mso-wrap-distance-top:3.6pt;z-index:251683840;mso-width-relative:page;mso-height-relative:page;" fillcolor="#FFFFFF" filled="t" stroked="t" coordsize="21600,21600" o:gfxdata="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">
-                <v:fill on="t" focussize="0,0"/>
-                <v:stroke weight="2.25pt" color="#000000 [3213]" miterlimit="8" joinstyle="miter"/>
-                <v:imagedata o:title=""/>
-                <o:lock v:ext="edit" aspectratio="f"/>
+              <v:shape id="_x0000_s1038" type="#_x0000_t202" style="position:absolute;margin-left:12.3pt;margin-top:217.85pt;width:87pt;height:26.25pt;z-index:251660800;visibility:visible;mso-wrap-style:square;mso-wrap-distance-left:9pt;mso-wrap-distance-top:3.6pt;mso-wrap-distance-right:9pt;mso-wrap-distance-bottom:3.6pt;mso-position-horizontal:absolute;mso-position-horizontal-relative:margin;mso-position-vertical:absolute;mso-position-vertical-relative:text;v-text-anchor:top" o:gfxdata="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" strokecolor="black [3213]" strokeweight="2.25pt">
                 <v:textbox>
                   <w:txbxContent>
                     <w:p>
@@ -5483,7 +5706,7 @@
                     </w:p>
                   </w:txbxContent>
                 </v:textbox>
-                <w10:wrap type="square"/>
+                <w10:wrap type="square" anchorx="margin"/>
               </v:shape>
             </w:pict>
           </mc:Fallback>
@@ -5570,11 +5793,7 @@
           </mc:Choice>
           <mc:Fallback>
             <w:pict>
-              <v:shapetype id="_x0000_t202" coordsize="21600,21600" o:spt="202" path="m,l,21600r21600,l21600,xe">
-                <v:stroke joinstyle="miter"/>
-                <v:path gradientshapeok="t" o:connecttype="rect"/>
-              </v:shapetype>
-              <v:shape id="Text Box 22" o:spid="_x0000_s1039" type="#_x0000_t202" style="position:absolute;margin-left:188.2pt;margin-top:125.15pt;width:105.75pt;height:26.25pt;z-index:251659776;visibility:visible;mso-wrap-style:square;mso-wrap-distance-left:9pt;mso-wrap-distance-top:3.6pt;mso-wrap-distance-right:9pt;mso-wrap-distance-bottom:3.6pt;mso-position-horizontal:absolute;mso-position-horizontal-relative:margin;mso-position-vertical:absolute;mso-position-vertical-relative:text;v-text-anchor:top" o:gfxdata="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" strokecolor="black [3213]" strokeweight="2.25pt">
+              <v:shape id="Text Box 22" o:spid="_x0000_s1039" type="#_x0000_t202" style="position:absolute;margin-left:188.2pt;margin-top:125.15pt;width:105.75pt;height:26.25pt;z-index:251659776;visibility:visible;mso-wrap-style:square;mso-wrap-distance-left:9pt;mso-wrap-distance-top:3.6pt;mso-wrap-distance-right:9pt;mso-wrap-distance-bottom:3.6pt;mso-position-horizontal:absolute;mso-position-horizontal-relative:margin;mso-position-vertical:absolute;mso-position-vertical-relative:text;v-text-anchor:top" o:gfxdata="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" strokecolor="black [3213]" strokeweight="2.25pt">
                 <v:textbox>
                   <w:txbxContent>
                     <w:p>
@@ -5682,13 +5901,9 @@
               </wp:anchor>
             </w:drawing>
           </mc:Choice>
-          <mc:Fallback xmlns:wpsCustomData="http://www.wps.cn/officeDocument/2013/wpsCustomData">
+          <mc:Fallback>
             <w:pict>
-              <v:shape id="Text Box 2" o:spid="_x0000_s1026" o:spt="202" type="#_x0000_t202" style="position:absolute;left:0pt;margin-left:178pt;margin-top:74.6pt;height:28.25pt;width:124.3pt;mso-position-horizontal-relative:margin;mso-wrap-distance-bottom:3.6pt;mso-wrap-distance-left:9pt;mso-wrap-distance-right:9pt;mso-wrap-distance-top:3.6pt;z-index:251680768;mso-width-relative:page;mso-height-relative:page;" fillcolor="#FFFFFF" filled="t" stroked="t" coordsize="21600,21600" o:gfxdata="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">
-                <v:fill on="t" focussize="0,0"/>
-                <v:stroke weight="2.25pt" color="#000000 [3213]" miterlimit="8" joinstyle="miter"/>
-                <v:imagedata o:title=""/>
-                <o:lock v:ext="edit" aspectratio="f"/>
+              <v:shape id="_x0000_s1040" type="#_x0000_t202" style="position:absolute;margin-left:178pt;margin-top:74.6pt;width:124.3pt;height:28.25pt;z-index:251657728;visibility:visible;mso-wrap-style:square;mso-wrap-distance-left:9pt;mso-wrap-distance-top:3.6pt;mso-wrap-distance-right:9pt;mso-wrap-distance-bottom:3.6pt;mso-position-horizontal:absolute;mso-position-horizontal-relative:margin;mso-position-vertical:absolute;mso-position-vertical-relative:text;v-text-anchor:top" o:gfxdata="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" strokecolor="black [3213]" strokeweight="2.25pt">
                 <v:textbox>
                   <w:txbxContent>
                     <w:p>
@@ -5711,7 +5926,7 @@
                     </w:p>
                   </w:txbxContent>
                 </v:textbox>
-                <w10:wrap type="square"/>
+                <w10:wrap type="square" anchorx="margin"/>
               </v:shape>
             </w:pict>
           </mc:Fallback>
@@ -6291,7 +6506,7 @@
           </mc:Choice>
           <mc:Fallback>
             <w:pict>
-              <v:shape id="_x0000_s1041" type="#_x0000_t202" style="position:absolute;margin-left:361.05pt;margin-top:10.05pt;width:100.3pt;height:26.25pt;z-index:251682304;visibility:visible;mso-wrap-style:square;mso-wrap-distance-left:9pt;mso-wrap-distance-top:3.6pt;mso-wrap-distance-right:9pt;mso-wrap-distance-bottom:3.6pt;mso-position-horizontal:absolute;mso-position-horizontal-relative:text;mso-position-vertical:absolute;mso-position-vertical-relative:text;v-text-anchor:top" o:gfxdata="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" strokecolor="black [3213]" strokeweight="2.25pt">
+              <v:shape id="_x0000_s1041" type="#_x0000_t202" style="position:absolute;margin-left:361.05pt;margin-top:10.05pt;width:100.3pt;height:26.25pt;z-index:251682304;visibility:visible;mso-wrap-style:square;mso-wrap-distance-left:9pt;mso-wrap-distance-top:3.6pt;mso-wrap-distance-right:9pt;mso-wrap-distance-bottom:3.6pt;mso-position-horizontal:absolute;mso-position-horizontal-relative:text;mso-position-vertical:absolute;mso-position-vertical-relative:text;v-text-anchor:top" o:gfxdata="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" strokecolor="black [3213]" strokeweight="2.25pt">
                 <v:textbox>
                   <w:txbxContent>
                     <w:p>
@@ -6427,7 +6642,7 @@
           </mc:Choice>
           <mc:Fallback>
             <w:pict>
-              <v:shape id="_x0000_s1042" type="#_x0000_t202" style="position:absolute;margin-left:12.25pt;margin-top:14pt;width:100.3pt;height:26.25pt;z-index:251675136;visibility:visible;mso-wrap-style:square;mso-wrap-distance-left:9pt;mso-wrap-distance-top:3.6pt;mso-wrap-distance-right:9pt;mso-wrap-distance-bottom:3.6pt;mso-position-horizontal:absolute;mso-position-horizontal-relative:text;mso-position-vertical:absolute;mso-position-vertical-relative:text;v-text-anchor:top" o:gfxdata="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" strokecolor="black [3213]" strokeweight="2.25pt">
+              <v:shape id="_x0000_s1042" type="#_x0000_t202" style="position:absolute;margin-left:12.25pt;margin-top:14pt;width:100.3pt;height:26.25pt;z-index:251675136;visibility:visible;mso-wrap-style:square;mso-wrap-distance-left:9pt;mso-wrap-distance-top:3.6pt;mso-wrap-distance-right:9pt;mso-wrap-distance-bottom:3.6pt;mso-position-horizontal:absolute;mso-position-horizontal-relative:text;mso-position-vertical:absolute;mso-position-vertical-relative:text;v-text-anchor:top" o:gfxdata="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" strokecolor="black [3213]" strokeweight="2.25pt">
                 <v:textbox>
                   <w:txbxContent>
                     <w:p>
@@ -6588,7 +6803,7 @@
           </mc:Choice>
           <mc:Fallback>
             <w:pict>
-              <v:shape id="_x0000_s1043" type="#_x0000_t202" style="position:absolute;margin-left:255pt;margin-top:7.45pt;width:182.9pt;height:26.25pt;z-index:251651584;visibility:visible;mso-wrap-style:square;mso-width-percent:0;mso-wrap-distance-left:9pt;mso-wrap-distance-top:3.6pt;mso-wrap-distance-right:9pt;mso-wrap-distance-bottom:3.6pt;mso-position-horizontal:absolute;mso-position-horizontal-relative:text;mso-position-vertical:absolute;mso-position-vertical-relative:text;mso-width-percent:0;mso-width-relative:margin;v-text-anchor:top" o:gfxdata="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" strokecolor="black [3213]" strokeweight="2.25pt">
+              <v:shape id="_x0000_s1043" type="#_x0000_t202" style="position:absolute;margin-left:255pt;margin-top:7.45pt;width:182.9pt;height:26.25pt;z-index:251651584;visibility:visible;mso-wrap-style:square;mso-width-percent:0;mso-wrap-distance-left:9pt;mso-wrap-distance-top:3.6pt;mso-wrap-distance-right:9pt;mso-wrap-distance-bottom:3.6pt;mso-position-horizontal:absolute;mso-position-horizontal-relative:text;mso-position-vertical:absolute;mso-position-vertical-relative:text;mso-width-percent:0;mso-width-relative:margin;v-text-anchor:top" o:gfxdata="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" strokecolor="black [3213]" strokeweight="2.25pt">
                 <v:textbox>
                   <w:txbxContent>
                     <w:p>
@@ -6848,13 +7063,9 @@
               </wp:anchor>
             </w:drawing>
           </mc:Choice>
-          <mc:Fallback xmlns:wpsCustomData="http://www.wps.cn/officeDocument/2013/wpsCustomData">
+          <mc:Fallback>
             <w:pict>
-              <v:rect id="_x0000_s1026" o:spid="_x0000_s1026" o:spt="1" style="position:absolute;left:0pt;margin-left:0pt;margin-top:1.85pt;height:32.25pt;width:611.55pt;mso-position-horizontal-relative:page;z-index:-251622400;v-text-anchor:middle;mso-width-relative:page;mso-height-relative:page;" fillcolor="#A6A6A6 [2092]" filled="t" stroked="f" coordsize="21600,21600" o:gfxdata="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">
-                <v:fill on="t" focussize="0,0"/>
-                <v:stroke on="f" weight="1pt" miterlimit="8" joinstyle="miter"/>
-                <v:imagedata o:title=""/>
-                <o:lock v:ext="edit" aspectratio="f"/>
+              <v:rect id="Rectangle 28" o:spid="_x0000_s1044" style="position:absolute;margin-left:0;margin-top:1.85pt;width:611.55pt;height:32.25pt;z-index:-251647488;visibility:visible;mso-wrap-style:square;mso-wrap-distance-left:9pt;mso-wrap-distance-top:0;mso-wrap-distance-right:9pt;mso-wrap-distance-bottom:0;mso-position-horizontal:absolute;mso-position-horizontal-relative:page;mso-position-vertical:absolute;mso-position-vertical-relative:text;v-text-anchor:middle" o:gfxdata="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" fillcolor="#a5a5a5 [2092]" stroked="f" strokeweight="1pt">
                 <v:textbox>
                   <w:txbxContent>
                     <w:p>
@@ -6867,17 +7078,13 @@
                           <w:b/>
                           <w:color w:val="FFFFFF" w:themeColor="background1"/>
                           <w:sz w:val="44"/>
-                          <w14:textFill>
-                            <w14:solidFill>
-                              <w14:schemeClr w14:val="bg1"/>
-                            </w14:solidFill>
-                          </w14:textFill>
                         </w:rPr>
                         <w:t>NARRATIVE</w:t>
                       </w:r>
                     </w:p>
                   </w:txbxContent>
                 </v:textbox>
+                <w10:wrap anchorx="page"/>
               </v:rect>
             </w:pict>
           </mc:Fallback>
@@ -7687,13 +7894,9 @@
               </wp:anchor>
             </w:drawing>
           </mc:Choice>
-          <mc:Fallback xmlns:wpsCustomData="http://www.wps.cn/officeDocument/2013/wpsCustomData">
+          <mc:Fallback>
             <w:pict>
-              <v:rect id="_x0000_s1026" o:spid="_x0000_s1026" o:spt="1" style="position:absolute;left:0pt;margin-top:0pt;height:32.25pt;width:611.55pt;mso-position-horizontal:right;mso-position-horizontal-relative:page;z-index:-251620352;v-text-anchor:middle;mso-width-relative:page;mso-height-relative:page;" fillcolor="#A6A6A6 [2092]" filled="t" stroked="f" coordsize="21600,21600" o:gfxdata="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">
-                <v:fill on="t" focussize="0,0"/>
-                <v:stroke on="f" weight="1pt" miterlimit="8" joinstyle="miter"/>
-                <v:imagedata o:title=""/>
-                <o:lock v:ext="edit" aspectratio="f"/>
+              <v:rect id="Rectangle 29" o:spid="_x0000_s1045" style="position:absolute;left:0;text-align:left;margin-left:560.35pt;margin-top:0;width:611.55pt;height:32.25pt;z-index:-251646464;visibility:visible;mso-wrap-style:square;mso-wrap-distance-left:9pt;mso-wrap-distance-top:0;mso-wrap-distance-right:9pt;mso-wrap-distance-bottom:0;mso-position-horizontal:right;mso-position-horizontal-relative:page;mso-position-vertical:absolute;mso-position-vertical-relative:text;v-text-anchor:middle" o:gfxdata="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" fillcolor="#a5a5a5 [2092]" stroked="f" strokeweight="1pt">
                 <v:textbox>
                   <w:txbxContent>
                     <w:p>
@@ -7706,17 +7909,13 @@
                           <w:b/>
                           <w:color w:val="FFFFFF" w:themeColor="background1"/>
                           <w:sz w:val="44"/>
-                          <w14:textFill>
-                            <w14:solidFill>
-                              <w14:schemeClr w14:val="bg1"/>
-                            </w14:solidFill>
-                          </w14:textFill>
                         </w:rPr>
                         <w:t>RECORD DEFINITION</w:t>
                       </w:r>
                     </w:p>
                   </w:txbxContent>
                 </v:textbox>
+                <w10:wrap anchorx="page"/>
               </v:rect>
             </w:pict>
           </mc:Fallback>
@@ -8454,7 +8653,7 @@
           </mc:Choice>
           <mc:Fallback>
             <w:pict>
-              <v:rect id="Rectangle 196" o:spid="_x0000_s1049" style="position:absolute;margin-left:-1.5pt;margin-top:32.6pt;width:616.5pt;height:105.75pt;z-index:-251633152;visibility:visible;mso-wrap-style:square;mso-height-percent:0;mso-wrap-distance-left:9pt;mso-wrap-distance-top:0;mso-wrap-distance-right:9pt;mso-wrap-distance-bottom:0;mso-position-horizontal:absolute;mso-position-horizontal-relative:page;mso-position-vertical:absolute;mso-position-vertical-relative:text;mso-height-percent:0;mso-height-relative:margin;v-text-anchor:middle" o:gfxdata="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" fillcolor="#a5a5a5 [2092]" stroked="f" strokeweight="1pt">
+              <v:rect id="Rectangle 196" o:spid="_x0000_s1046" style="position:absolute;margin-left:-1.5pt;margin-top:32.6pt;width:616.5pt;height:105.75pt;z-index:-251633152;visibility:visible;mso-wrap-style:square;mso-height-percent:0;mso-wrap-distance-left:9pt;mso-wrap-distance-top:0;mso-wrap-distance-right:9pt;mso-wrap-distance-bottom:0;mso-position-horizontal:absolute;mso-position-horizontal-relative:page;mso-position-vertical:absolute;mso-position-vertical-relative:text;mso-height-percent:0;mso-height-relative:margin;v-text-anchor:middle" o:gfxdata="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" fillcolor="#a5a5a5 [2092]" stroked="f" strokeweight="1pt">
                 <v:textbox>
                   <w:txbxContent>
                     <w:p>
@@ -8558,21 +8757,7 @@
           <w:rFonts w:ascii="Arial" w:hAnsi="Arial" w:cs="Arial"/>
           <w:sz w:val="24"/>
         </w:rPr>
-        <w:t>---</w:t>
-      </w:r>
-      <w:r>
-        <w:rPr>
-          <w:rFonts w:ascii="Arial" w:hAnsi="Arial" w:cs="Arial"/>
-          <w:sz w:val="24"/>
-        </w:rPr>
-        <w:t>See</w:t>
-      </w:r>
-      <w:r>
-        <w:rPr>
-          <w:rFonts w:ascii="Arial" w:hAnsi="Arial" w:cs="Arial"/>
-          <w:sz w:val="24"/>
-        </w:rPr>
-        <w:t xml:space="preserve"> Pseudocode.pdf---</w:t>
+        <w:t>---See Pseudocode.pdf---</w:t>
       </w:r>
     </w:p>
     <w:p>
@@ -8796,7 +8981,7 @@
           </mc:Choice>
           <mc:Fallback>
             <w:pict>
-              <v:rect id="Rectangle 32" o:spid="_x0000_s1050" style="position:absolute;margin-left:.75pt;margin-top:199.4pt;width:616.5pt;height:123.75pt;z-index:-251632128;visibility:visible;mso-wrap-style:square;mso-height-percent:0;mso-wrap-distance-left:9pt;mso-wrap-distance-top:0;mso-wrap-distance-right:9pt;mso-wrap-distance-bottom:0;mso-position-horizontal:absolute;mso-position-horizontal-relative:page;mso-position-vertical:absolute;mso-position-vertical-relative:text;mso-height-percent:0;mso-height-relative:margin;v-text-anchor:middle" o:gfxdata="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" fillcolor="#a5a5a5 [2092]" stroked="f" strokeweight="1pt">
+              <v:rect id="Rectangle 32" o:spid="_x0000_s1047" style="position:absolute;margin-left:.75pt;margin-top:199.4pt;width:616.5pt;height:123.75pt;z-index:-251632128;visibility:visible;mso-wrap-style:square;mso-height-percent:0;mso-wrap-distance-left:9pt;mso-wrap-distance-top:0;mso-wrap-distance-right:9pt;mso-wrap-distance-bottom:0;mso-position-horizontal:absolute;mso-position-horizontal-relative:page;mso-position-vertical:absolute;mso-position-vertical-relative:text;mso-height-percent:0;mso-height-relative:margin;v-text-anchor:middle" o:gfxdata="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" fillcolor="#a5a5a5 [2092]" stroked="f" strokeweight="1pt">
                 <v:textbox>
                   <w:txbxContent>
                     <w:p>
@@ -8813,27 +8998,7 @@
                           <w:color w:val="FFFFFF" w:themeColor="background1"/>
                           <w:sz w:val="52"/>
                         </w:rPr>
-                        <w:t xml:space="preserve">C </w:t>
-                      </w:r>
-                      <w:r>
-                        <w:rPr>
-                          <w:rFonts w:ascii="Arial Black" w:hAnsi="Arial Black"/>
-                          <w:b/>
-                          <w:color w:val="FFFFFF" w:themeColor="background1"/>
-                          <w:sz w:val="52"/>
-                        </w:rPr>
-                        <w:t>COD</w:t>
-                      </w:r>
-                      <w:bookmarkStart w:id="1" w:name="_GoBack"/>
-                      <w:bookmarkEnd w:id="1"/>
-                      <w:r>
-                        <w:rPr>
-                          <w:rFonts w:ascii="Arial Black" w:hAnsi="Arial Black"/>
-                          <w:b/>
-                          <w:color w:val="FFFFFF" w:themeColor="background1"/>
-                          <w:sz w:val="52"/>
-                        </w:rPr>
-                        <w:t>E</w:t>
+                        <w:t>C CODE</w:t>
                       </w:r>
                     </w:p>
                   </w:txbxContent>
@@ -9051,7 +9216,7 @@
           <w:b/>
           <w:noProof/>
           <w:color w:val="FFFFFF" w:themeColor="background1"/>
-          <w:sz w:val="44"/>
+          <w:sz w:val="40"/>
         </w:rPr>
         <w:lastRenderedPageBreak/>
         <mc:AlternateContent>
@@ -9112,27 +9277,15 @@
                           <w:p>
                             <w:pPr>
                               <w:jc w:val="center"/>
-                              <w:rPr>
-                                <w:sz w:val="28"/>
-                              </w:rPr>
                             </w:pPr>
                             <w:r>
                               <w:rPr>
                                 <w:rFonts w:ascii="Arial Black" w:hAnsi="Arial Black"/>
                                 <w:b/>
                                 <w:color w:val="FFFFFF" w:themeColor="background1"/>
-                                <w:sz w:val="52"/>
+                                <w:sz w:val="44"/>
                               </w:rPr>
-                              <w:t>CODE</w:t>
-                            </w:r>
-                            <w:r>
-                              <w:rPr>
-                                <w:rFonts w:ascii="Arial Black" w:hAnsi="Arial Black"/>
-                                <w:b/>
-                                <w:color w:val="FFFFFF" w:themeColor="background1"/>
-                                <w:sz w:val="52"/>
-                              </w:rPr>
-                              <w:t xml:space="preserve"> TEST PLAN</w:t>
+                              <w:t>CODE TEST PLAN</w:t>
                             </w:r>
                           </w:p>
                         </w:txbxContent>
@@ -9151,33 +9304,21 @@
           </mc:Choice>
           <mc:Fallback>
             <w:pict>
-              <v:rect w14:anchorId="1F7B908C" id="Rectangle 33" o:spid="_x0000_s1048" style="position:absolute;left:0;text-align:left;margin-left:0;margin-top:-.95pt;width:616.5pt;height:36.45pt;z-index:-251630080;visibility:visible;mso-wrap-style:square;mso-height-percent:0;mso-wrap-distance-left:9pt;mso-wrap-distance-top:0;mso-wrap-distance-right:9pt;mso-wrap-distance-bottom:0;mso-position-horizontal:absolute;mso-position-horizontal-relative:page;mso-position-vertical:absolute;mso-position-vertical-relative:text;mso-height-percent:0;mso-height-relative:margin;v-text-anchor:middle" o:gfxdata="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" fillcolor="#a5a5a5 [2092]" stroked="f" strokeweight="1pt">
+              <v:rect w14:anchorId="1F7B908C" id="Rectangle 33" o:spid="_x0000_s1048" style="position:absolute;left:0;text-align:left;margin-left:0;margin-top:-.95pt;width:616.5pt;height:36.45pt;z-index:-251630080;visibility:visible;mso-wrap-style:square;mso-height-percent:0;mso-wrap-distance-left:9pt;mso-wrap-distance-top:0;mso-wrap-distance-right:9pt;mso-wrap-distance-bottom:0;mso-position-horizontal:absolute;mso-position-horizontal-relative:page;mso-position-vertical:absolute;mso-position-vertical-relative:text;mso-height-percent:0;mso-height-relative:margin;v-text-anchor:middle" o:gfxdata="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" fillcolor="#a5a5a5 [2092]" stroked="f" strokeweight="1pt">
                 <v:textbox>
                   <w:txbxContent>
                     <w:p>
                       <w:pPr>
                         <w:jc w:val="center"/>
-                        <w:rPr>
-                          <w:sz w:val="28"/>
-                        </w:rPr>
                       </w:pPr>
                       <w:r>
                         <w:rPr>
                           <w:rFonts w:ascii="Arial Black" w:hAnsi="Arial Black"/>
                           <w:b/>
                           <w:color w:val="FFFFFF" w:themeColor="background1"/>
-                          <w:sz w:val="52"/>
+                          <w:sz w:val="44"/>
                         </w:rPr>
-                        <w:t>CODE</w:t>
-                      </w:r>
-                      <w:r>
-                        <w:rPr>
-                          <w:rFonts w:ascii="Arial Black" w:hAnsi="Arial Black"/>
-                          <w:b/>
-                          <w:color w:val="FFFFFF" w:themeColor="background1"/>
-                          <w:sz w:val="52"/>
-                        </w:rPr>
-                        <w:t xml:space="preserve"> TEST PLAN</w:t>
+                        <w:t>CODE TEST PLAN</w:t>
                       </w:r>
                     </w:p>
                   </w:txbxContent>
@@ -9208,8 +9349,6 @@
           <w:sz w:val="24"/>
         </w:rPr>
       </w:pPr>
-      <w:bookmarkStart w:id="0" w:name="_GoBack"/>
-      <w:bookmarkEnd w:id="0"/>
     </w:p>
     <w:p>
       <w:pPr>
@@ -9611,14 +9750,7 @@
                 <w:rFonts w:ascii="Arial" w:hAnsi="Arial" w:cs="Arial"/>
                 <w:sz w:val="24"/>
               </w:rPr>
-              <w:t>Encoded Text</w:t>
-            </w:r>
-            <w:r>
-              <w:rPr>
-                <w:rFonts w:ascii="Arial" w:hAnsi="Arial" w:cs="Arial"/>
-                <w:sz w:val="24"/>
-              </w:rPr>
-              <w:t xml:space="preserve"> (input)</w:t>
+              <w:t>Encoded Text (input)</w:t>
             </w:r>
           </w:p>
         </w:tc>
@@ -9640,21 +9772,7 @@
                 <w:rFonts w:ascii="Arial" w:hAnsi="Arial" w:cs="Arial"/>
                 <w:sz w:val="24"/>
               </w:rPr>
-              <w:t>En</w:t>
-            </w:r>
-            <w:r>
-              <w:rPr>
-                <w:rFonts w:ascii="Arial" w:hAnsi="Arial" w:cs="Arial"/>
-                <w:sz w:val="24"/>
-              </w:rPr>
-              <w:t>glish T</w:t>
-            </w:r>
-            <w:r>
-              <w:rPr>
-                <w:rFonts w:ascii="Arial" w:hAnsi="Arial" w:cs="Arial"/>
-                <w:sz w:val="24"/>
-              </w:rPr>
-              <w:t>ext (output)</w:t>
+              <w:t>English Text (output)</w:t>
             </w:r>
           </w:p>
         </w:tc>
@@ -9751,6 +9869,1469 @@
         </w:rPr>
       </w:pPr>
     </w:p>
+    <w:p>
+      <w:pPr>
+        <w:rPr>
+          <w:rFonts w:ascii="Arial" w:hAnsi="Arial" w:cs="Arial"/>
+          <w:sz w:val="24"/>
+        </w:rPr>
+      </w:pPr>
+    </w:p>
+    <w:p>
+      <w:pPr>
+        <w:rPr>
+          <w:rFonts w:ascii="Arial" w:hAnsi="Arial" w:cs="Arial"/>
+          <w:sz w:val="24"/>
+        </w:rPr>
+      </w:pPr>
+    </w:p>
+    <w:p>
+      <w:pPr>
+        <w:rPr>
+          <w:rFonts w:ascii="Arial" w:hAnsi="Arial" w:cs="Arial"/>
+          <w:sz w:val="24"/>
+        </w:rPr>
+      </w:pPr>
+    </w:p>
+    <w:p>
+      <w:pPr>
+        <w:rPr>
+          <w:rFonts w:ascii="Arial" w:hAnsi="Arial" w:cs="Arial"/>
+          <w:sz w:val="24"/>
+        </w:rPr>
+      </w:pPr>
+    </w:p>
+    <w:p>
+      <w:pPr>
+        <w:rPr>
+          <w:rFonts w:ascii="Arial" w:hAnsi="Arial" w:cs="Arial"/>
+          <w:sz w:val="24"/>
+        </w:rPr>
+      </w:pPr>
+    </w:p>
+    <w:p>
+      <w:pPr>
+        <w:rPr>
+          <w:rFonts w:ascii="Arial" w:hAnsi="Arial" w:cs="Arial"/>
+          <w:sz w:val="24"/>
+        </w:rPr>
+      </w:pPr>
+    </w:p>
+    <w:p>
+      <w:pPr>
+        <w:rPr>
+          <w:rFonts w:ascii="Arial" w:hAnsi="Arial" w:cs="Arial"/>
+          <w:sz w:val="24"/>
+        </w:rPr>
+      </w:pPr>
+    </w:p>
+    <w:p>
+      <w:pPr>
+        <w:rPr>
+          <w:rFonts w:ascii="Arial" w:hAnsi="Arial" w:cs="Arial"/>
+          <w:sz w:val="24"/>
+        </w:rPr>
+      </w:pPr>
+    </w:p>
+    <w:p>
+      <w:pPr>
+        <w:rPr>
+          <w:rFonts w:ascii="Arial" w:hAnsi="Arial" w:cs="Arial"/>
+          <w:sz w:val="24"/>
+        </w:rPr>
+      </w:pPr>
+    </w:p>
+    <w:p>
+      <w:pPr>
+        <w:rPr>
+          <w:rFonts w:ascii="Arial" w:hAnsi="Arial" w:cs="Arial"/>
+          <w:sz w:val="24"/>
+        </w:rPr>
+      </w:pPr>
+    </w:p>
+    <w:p>
+      <w:pPr>
+        <w:rPr>
+          <w:rFonts w:ascii="Arial" w:hAnsi="Arial" w:cs="Arial"/>
+          <w:sz w:val="24"/>
+        </w:rPr>
+      </w:pPr>
+    </w:p>
+    <w:p>
+      <w:pPr>
+        <w:tabs>
+          <w:tab w:val="left" w:pos="7237"/>
+        </w:tabs>
+        <w:rPr>
+          <w:rFonts w:ascii="Arial" w:hAnsi="Arial" w:cs="Arial"/>
+          <w:sz w:val="24"/>
+        </w:rPr>
+      </w:pPr>
+      <w:r>
+        <w:rPr>
+          <w:rFonts w:ascii="Arial" w:hAnsi="Arial" w:cs="Arial"/>
+          <w:sz w:val="24"/>
+        </w:rPr>
+        <w:tab/>
+      </w:r>
+    </w:p>
+    <w:p>
+      <w:pPr>
+        <w:tabs>
+          <w:tab w:val="left" w:pos="7237"/>
+        </w:tabs>
+        <w:rPr>
+          <w:rFonts w:ascii="Arial" w:hAnsi="Arial" w:cs="Arial"/>
+          <w:sz w:val="24"/>
+        </w:rPr>
+      </w:pPr>
+    </w:p>
+    <w:p>
+      <w:pPr>
+        <w:tabs>
+          <w:tab w:val="left" w:pos="7237"/>
+        </w:tabs>
+        <w:rPr>
+          <w:rFonts w:ascii="Arial" w:hAnsi="Arial" w:cs="Arial"/>
+          <w:sz w:val="24"/>
+        </w:rPr>
+      </w:pPr>
+      <w:r>
+        <w:rPr>
+          <w:rFonts w:ascii="Arial Black" w:hAnsi="Arial Black"/>
+          <w:b/>
+          <w:noProof/>
+          <w:color w:val="FFFFFF" w:themeColor="background1"/>
+          <w:sz w:val="44"/>
+        </w:rPr>
+        <w:lastRenderedPageBreak/>
+        <mc:AlternateContent>
+          <mc:Choice Requires="wps">
+            <w:drawing>
+              <wp:anchor distT="0" distB="0" distL="114300" distR="114300" simplePos="0" relativeHeight="251688448" behindDoc="1" locked="0" layoutInCell="1" allowOverlap="1" wp14:anchorId="7586A914" wp14:editId="4A114C57">
+                <wp:simplePos x="0" y="0"/>
+                <wp:positionH relativeFrom="page">
+                  <wp:posOffset>11875</wp:posOffset>
+                </wp:positionH>
+                <wp:positionV relativeFrom="paragraph">
+                  <wp:posOffset>0</wp:posOffset>
+                </wp:positionV>
+                <wp:extent cx="7829550" cy="463137"/>
+                <wp:effectExtent l="0" t="0" r="0" b="0"/>
+                <wp:wrapNone/>
+                <wp:docPr id="30" name="Rectangle 30"/>
+                <wp:cNvGraphicFramePr/>
+                <a:graphic xmlns:a="http://schemas.openxmlformats.org/drawingml/2006/main">
+                  <a:graphicData uri="http://schemas.microsoft.com/office/word/2010/wordprocessingShape">
+                    <wps:wsp>
+                      <wps:cNvSpPr/>
+                      <wps:spPr>
+                        <a:xfrm>
+                          <a:off x="0" y="0"/>
+                          <a:ext cx="7829550" cy="463137"/>
+                        </a:xfrm>
+                        <a:prstGeom prst="rect">
+                          <a:avLst/>
+                        </a:prstGeom>
+                        <a:solidFill>
+                          <a:schemeClr val="bg1">
+                            <a:lumMod val="65000"/>
+                          </a:schemeClr>
+                        </a:solidFill>
+                        <a:ln>
+                          <a:noFill/>
+                        </a:ln>
+                      </wps:spPr>
+                      <wps:style>
+                        <a:lnRef idx="2">
+                          <a:schemeClr val="accent1">
+                            <a:shade val="50000"/>
+                          </a:schemeClr>
+                        </a:lnRef>
+                        <a:fillRef idx="1">
+                          <a:schemeClr val="accent1"/>
+                        </a:fillRef>
+                        <a:effectRef idx="0">
+                          <a:schemeClr val="accent1"/>
+                        </a:effectRef>
+                        <a:fontRef idx="minor">
+                          <a:schemeClr val="lt1"/>
+                        </a:fontRef>
+                      </wps:style>
+                      <wps:txbx>
+                        <w:txbxContent>
+                          <w:p>
+                            <w:pPr>
+                              <w:jc w:val="center"/>
+                              <w:rPr>
+                                <w:sz w:val="28"/>
+                              </w:rPr>
+                            </w:pPr>
+                            <w:r>
+                              <w:rPr>
+                                <w:rFonts w:ascii="Arial Black" w:hAnsi="Arial Black"/>
+                                <w:b/>
+                                <w:color w:val="FFFFFF" w:themeColor="background1"/>
+                                <w:sz w:val="44"/>
+                              </w:rPr>
+                              <w:t>TEST PLAN</w:t>
+                            </w:r>
+                            <w:r>
+                              <w:rPr>
+                                <w:rFonts w:ascii="Arial Black" w:hAnsi="Arial Black"/>
+                                <w:b/>
+                                <w:color w:val="FFFFFF" w:themeColor="background1"/>
+                                <w:sz w:val="44"/>
+                              </w:rPr>
+                              <w:t xml:space="preserve"> RESULTS</w:t>
+                            </w:r>
+                          </w:p>
+                        </w:txbxContent>
+                      </wps:txbx>
+                      <wps:bodyPr rot="0" spcFirstLastPara="0" vertOverflow="overflow" horzOverflow="overflow" vert="horz" wrap="square" lIns="91440" tIns="45720" rIns="91440" bIns="45720" numCol="1" spcCol="0" rtlCol="0" fromWordArt="0" anchor="ctr" anchorCtr="0" forceAA="0" compatLnSpc="1">
+                        <a:noAutofit/>
+                      </wps:bodyPr>
+                    </wps:wsp>
+                  </a:graphicData>
+                </a:graphic>
+                <wp14:sizeRelV relativeFrom="margin">
+                  <wp14:pctHeight>0</wp14:pctHeight>
+                </wp14:sizeRelV>
+              </wp:anchor>
+            </w:drawing>
+          </mc:Choice>
+          <mc:Fallback>
+            <w:pict>
+              <v:rect w14:anchorId="7586A914" id="Rectangle 30" o:spid="_x0000_s1049" style="position:absolute;margin-left:.95pt;margin-top:0;width:616.5pt;height:36.45pt;z-index:-251628032;visibility:visible;mso-wrap-style:square;mso-height-percent:0;mso-wrap-distance-left:9pt;mso-wrap-distance-top:0;mso-wrap-distance-right:9pt;mso-wrap-distance-bottom:0;mso-position-horizontal:absolute;mso-position-horizontal-relative:page;mso-position-vertical:absolute;mso-position-vertical-relative:text;mso-height-percent:0;mso-height-relative:margin;v-text-anchor:middle" o:gfxdata="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" fillcolor="#a5a5a5 [2092]" stroked="f" strokeweight="1pt">
+                <v:textbox>
+                  <w:txbxContent>
+                    <w:p>
+                      <w:pPr>
+                        <w:jc w:val="center"/>
+                        <w:rPr>
+                          <w:sz w:val="28"/>
+                        </w:rPr>
+                      </w:pPr>
+                      <w:r>
+                        <w:rPr>
+                          <w:rFonts w:ascii="Arial Black" w:hAnsi="Arial Black"/>
+                          <w:b/>
+                          <w:color w:val="FFFFFF" w:themeColor="background1"/>
+                          <w:sz w:val="44"/>
+                        </w:rPr>
+                        <w:t>TEST PLAN</w:t>
+                      </w:r>
+                      <w:r>
+                        <w:rPr>
+                          <w:rFonts w:ascii="Arial Black" w:hAnsi="Arial Black"/>
+                          <w:b/>
+                          <w:color w:val="FFFFFF" w:themeColor="background1"/>
+                          <w:sz w:val="44"/>
+                        </w:rPr>
+                        <w:t xml:space="preserve"> RESULTS</w:t>
+                      </w:r>
+                    </w:p>
+                  </w:txbxContent>
+                </v:textbox>
+                <w10:wrap anchorx="page"/>
+              </v:rect>
+            </w:pict>
+          </mc:Fallback>
+        </mc:AlternateContent>
+      </w:r>
+    </w:p>
+    <w:p>
+      <w:pPr>
+        <w:rPr>
+          <w:rFonts w:ascii="Arial" w:hAnsi="Arial" w:cs="Arial"/>
+          <w:sz w:val="24"/>
+        </w:rPr>
+      </w:pPr>
+    </w:p>
+    <w:p>
+      <w:pPr>
+        <w:rPr>
+          <w:rFonts w:ascii="Arial" w:hAnsi="Arial" w:cs="Arial"/>
+          <w:sz w:val="24"/>
+        </w:rPr>
+      </w:pPr>
+    </w:p>
+    <w:p>
+      <w:pPr>
+        <w:rPr>
+          <w:rFonts w:ascii="Arial" w:hAnsi="Arial" w:cs="Arial"/>
+          <w:sz w:val="24"/>
+        </w:rPr>
+      </w:pPr>
+    </w:p>
+    <w:p>
+      <w:pPr>
+        <w:rPr>
+          <w:rFonts w:ascii="Arial" w:hAnsi="Arial" w:cs="Arial"/>
+          <w:sz w:val="24"/>
+        </w:rPr>
+      </w:pPr>
+    </w:p>
+    <w:p>
+      <w:pPr>
+        <w:rPr>
+          <w:rFonts w:ascii="Arial" w:hAnsi="Arial" w:cs="Arial"/>
+          <w:sz w:val="24"/>
+        </w:rPr>
+      </w:pPr>
+    </w:p>
+    <w:p>
+      <w:pPr>
+        <w:rPr>
+          <w:rFonts w:ascii="Arial" w:hAnsi="Arial" w:cs="Arial"/>
+          <w:sz w:val="24"/>
+        </w:rPr>
+      </w:pPr>
+    </w:p>
+    <w:p>
+      <w:pPr>
+        <w:rPr>
+          <w:rFonts w:ascii="Arial" w:hAnsi="Arial" w:cs="Arial"/>
+          <w:sz w:val="24"/>
+        </w:rPr>
+      </w:pPr>
+    </w:p>
+    <w:p>
+      <w:pPr>
+        <w:rPr>
+          <w:rFonts w:ascii="Arial" w:hAnsi="Arial" w:cs="Arial"/>
+          <w:sz w:val="24"/>
+        </w:rPr>
+      </w:pPr>
+    </w:p>
+    <w:p>
+      <w:pPr>
+        <w:rPr>
+          <w:rFonts w:ascii="Arial" w:hAnsi="Arial" w:cs="Arial"/>
+          <w:sz w:val="24"/>
+        </w:rPr>
+      </w:pPr>
+    </w:p>
+    <w:p>
+      <w:pPr>
+        <w:rPr>
+          <w:rFonts w:ascii="Arial" w:hAnsi="Arial" w:cs="Arial"/>
+          <w:sz w:val="24"/>
+        </w:rPr>
+      </w:pPr>
+    </w:p>
+    <w:p>
+      <w:pPr>
+        <w:rPr>
+          <w:rFonts w:ascii="Arial" w:hAnsi="Arial" w:cs="Arial"/>
+          <w:sz w:val="24"/>
+        </w:rPr>
+      </w:pPr>
+    </w:p>
+    <w:p>
+      <w:pPr>
+        <w:rPr>
+          <w:rFonts w:ascii="Arial" w:hAnsi="Arial" w:cs="Arial"/>
+          <w:sz w:val="24"/>
+        </w:rPr>
+      </w:pPr>
+    </w:p>
+    <w:p>
+      <w:pPr>
+        <w:rPr>
+          <w:rFonts w:ascii="Arial" w:hAnsi="Arial" w:cs="Arial"/>
+          <w:sz w:val="24"/>
+        </w:rPr>
+      </w:pPr>
+    </w:p>
+    <w:p>
+      <w:pPr>
+        <w:rPr>
+          <w:rFonts w:ascii="Arial" w:hAnsi="Arial" w:cs="Arial"/>
+          <w:sz w:val="24"/>
+        </w:rPr>
+      </w:pPr>
+    </w:p>
+    <w:p>
+      <w:pPr>
+        <w:rPr>
+          <w:rFonts w:ascii="Arial" w:hAnsi="Arial" w:cs="Arial"/>
+          <w:sz w:val="24"/>
+        </w:rPr>
+      </w:pPr>
+    </w:p>
+    <w:p>
+      <w:pPr>
+        <w:rPr>
+          <w:rFonts w:ascii="Arial" w:hAnsi="Arial" w:cs="Arial"/>
+          <w:sz w:val="24"/>
+        </w:rPr>
+      </w:pPr>
+    </w:p>
+    <w:p>
+      <w:pPr>
+        <w:rPr>
+          <w:rFonts w:ascii="Arial" w:hAnsi="Arial" w:cs="Arial"/>
+          <w:sz w:val="24"/>
+        </w:rPr>
+      </w:pPr>
+    </w:p>
+    <w:p>
+      <w:pPr>
+        <w:rPr>
+          <w:rFonts w:ascii="Arial" w:hAnsi="Arial" w:cs="Arial"/>
+          <w:sz w:val="24"/>
+        </w:rPr>
+      </w:pPr>
+    </w:p>
+    <w:p>
+      <w:pPr>
+        <w:rPr>
+          <w:rFonts w:ascii="Arial" w:hAnsi="Arial" w:cs="Arial"/>
+          <w:sz w:val="24"/>
+        </w:rPr>
+      </w:pPr>
+    </w:p>
+    <w:p>
+      <w:pPr>
+        <w:rPr>
+          <w:rFonts w:ascii="Arial" w:hAnsi="Arial" w:cs="Arial"/>
+          <w:sz w:val="24"/>
+        </w:rPr>
+      </w:pPr>
+    </w:p>
+    <w:p>
+      <w:pPr>
+        <w:rPr>
+          <w:rFonts w:ascii="Arial" w:hAnsi="Arial" w:cs="Arial"/>
+          <w:sz w:val="24"/>
+        </w:rPr>
+      </w:pPr>
+    </w:p>
+    <w:p>
+      <w:pPr>
+        <w:rPr>
+          <w:rFonts w:ascii="Arial" w:hAnsi="Arial" w:cs="Arial"/>
+          <w:sz w:val="24"/>
+        </w:rPr>
+      </w:pPr>
+    </w:p>
+    <w:p>
+      <w:pPr>
+        <w:rPr>
+          <w:rFonts w:ascii="Arial" w:hAnsi="Arial" w:cs="Arial"/>
+          <w:sz w:val="24"/>
+        </w:rPr>
+      </w:pPr>
+    </w:p>
+    <w:p>
+      <w:pPr>
+        <w:rPr>
+          <w:rFonts w:ascii="Arial" w:hAnsi="Arial" w:cs="Arial"/>
+          <w:sz w:val="24"/>
+        </w:rPr>
+      </w:pPr>
+    </w:p>
+    <w:p>
+      <w:pPr>
+        <w:tabs>
+          <w:tab w:val="left" w:pos="5928"/>
+        </w:tabs>
+        <w:rPr>
+          <w:rFonts w:ascii="Arial" w:hAnsi="Arial" w:cs="Arial"/>
+          <w:sz w:val="24"/>
+        </w:rPr>
+      </w:pPr>
+      <w:r>
+        <w:rPr>
+          <w:rFonts w:ascii="Arial" w:hAnsi="Arial" w:cs="Arial"/>
+          <w:sz w:val="24"/>
+        </w:rPr>
+        <w:tab/>
+      </w:r>
+    </w:p>
+    <w:p>
+      <w:pPr>
+        <w:tabs>
+          <w:tab w:val="left" w:pos="5928"/>
+        </w:tabs>
+        <w:rPr>
+          <w:rFonts w:ascii="Arial" w:hAnsi="Arial" w:cs="Arial"/>
+          <w:sz w:val="24"/>
+        </w:rPr>
+      </w:pPr>
+    </w:p>
+    <w:p>
+      <w:pPr>
+        <w:tabs>
+          <w:tab w:val="left" w:pos="5928"/>
+        </w:tabs>
+        <w:rPr>
+          <w:rFonts w:ascii="Arial" w:hAnsi="Arial" w:cs="Arial"/>
+          <w:sz w:val="24"/>
+        </w:rPr>
+      </w:pPr>
+    </w:p>
+    <w:p>
+      <w:pPr>
+        <w:tabs>
+          <w:tab w:val="left" w:pos="5928"/>
+        </w:tabs>
+        <w:rPr>
+          <w:rFonts w:ascii="Arial" w:hAnsi="Arial" w:cs="Arial"/>
+          <w:sz w:val="24"/>
+        </w:rPr>
+      </w:pPr>
+      <w:r>
+        <w:rPr>
+          <w:rFonts w:ascii="Arial Black" w:hAnsi="Arial Black"/>
+          <w:b/>
+          <w:noProof/>
+          <w:color w:val="FFFFFF" w:themeColor="background1"/>
+          <w:sz w:val="44"/>
+        </w:rPr>
+        <w:lastRenderedPageBreak/>
+        <mc:AlternateContent>
+          <mc:Choice Requires="wps">
+            <w:drawing>
+              <wp:anchor distT="0" distB="0" distL="114300" distR="114300" simplePos="0" relativeHeight="251690496" behindDoc="1" locked="0" layoutInCell="1" allowOverlap="1" wp14:anchorId="7586A914" wp14:editId="4A114C57">
+                <wp:simplePos x="0" y="0"/>
+                <wp:positionH relativeFrom="page">
+                  <wp:posOffset>11876</wp:posOffset>
+                </wp:positionH>
+                <wp:positionV relativeFrom="paragraph">
+                  <wp:posOffset>0</wp:posOffset>
+                </wp:positionV>
+                <wp:extent cx="7829550" cy="463137"/>
+                <wp:effectExtent l="0" t="0" r="0" b="0"/>
+                <wp:wrapNone/>
+                <wp:docPr id="31" name="Rectangle 31"/>
+                <wp:cNvGraphicFramePr/>
+                <a:graphic xmlns:a="http://schemas.openxmlformats.org/drawingml/2006/main">
+                  <a:graphicData uri="http://schemas.microsoft.com/office/word/2010/wordprocessingShape">
+                    <wps:wsp>
+                      <wps:cNvSpPr/>
+                      <wps:spPr>
+                        <a:xfrm>
+                          <a:off x="0" y="0"/>
+                          <a:ext cx="7829550" cy="463137"/>
+                        </a:xfrm>
+                        <a:prstGeom prst="rect">
+                          <a:avLst/>
+                        </a:prstGeom>
+                        <a:solidFill>
+                          <a:schemeClr val="bg1">
+                            <a:lumMod val="65000"/>
+                          </a:schemeClr>
+                        </a:solidFill>
+                        <a:ln>
+                          <a:noFill/>
+                        </a:ln>
+                      </wps:spPr>
+                      <wps:style>
+                        <a:lnRef idx="2">
+                          <a:schemeClr val="accent1">
+                            <a:shade val="50000"/>
+                          </a:schemeClr>
+                        </a:lnRef>
+                        <a:fillRef idx="1">
+                          <a:schemeClr val="accent1"/>
+                        </a:fillRef>
+                        <a:effectRef idx="0">
+                          <a:schemeClr val="accent1"/>
+                        </a:effectRef>
+                        <a:fontRef idx="minor">
+                          <a:schemeClr val="lt1"/>
+                        </a:fontRef>
+                      </wps:style>
+                      <wps:txbx>
+                        <w:txbxContent>
+                          <w:p>
+                            <w:pPr>
+                              <w:jc w:val="center"/>
+                            </w:pPr>
+                            <w:r>
+                              <w:rPr>
+                                <w:rFonts w:ascii="Arial Black" w:hAnsi="Arial Black"/>
+                                <w:b/>
+                                <w:color w:val="FFFFFF" w:themeColor="background1"/>
+                                <w:sz w:val="44"/>
+                              </w:rPr>
+                              <w:t>CONCLUSION</w:t>
+                            </w:r>
+                          </w:p>
+                        </w:txbxContent>
+                      </wps:txbx>
+                      <wps:bodyPr rot="0" spcFirstLastPara="0" vertOverflow="overflow" horzOverflow="overflow" vert="horz" wrap="square" lIns="91440" tIns="45720" rIns="91440" bIns="45720" numCol="1" spcCol="0" rtlCol="0" fromWordArt="0" anchor="ctr" anchorCtr="0" forceAA="0" compatLnSpc="1">
+                        <a:noAutofit/>
+                      </wps:bodyPr>
+                    </wps:wsp>
+                  </a:graphicData>
+                </a:graphic>
+                <wp14:sizeRelV relativeFrom="margin">
+                  <wp14:pctHeight>0</wp14:pctHeight>
+                </wp14:sizeRelV>
+              </wp:anchor>
+            </w:drawing>
+          </mc:Choice>
+          <mc:Fallback>
+            <w:pict>
+              <v:rect w14:anchorId="7586A914" id="Rectangle 31" o:spid="_x0000_s1050" style="position:absolute;margin-left:.95pt;margin-top:0;width:616.5pt;height:36.45pt;z-index:-251625984;visibility:visible;mso-wrap-style:square;mso-height-percent:0;mso-wrap-distance-left:9pt;mso-wrap-distance-top:0;mso-wrap-distance-right:9pt;mso-wrap-distance-bottom:0;mso-position-horizontal:absolute;mso-position-horizontal-relative:page;mso-position-vertical:absolute;mso-position-vertical-relative:text;mso-height-percent:0;mso-height-relative:margin;v-text-anchor:middle" o:gfxdata="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" fillcolor="#a5a5a5 [2092]" stroked="f" strokeweight="1pt">
+                <v:textbox>
+                  <w:txbxContent>
+                    <w:p>
+                      <w:pPr>
+                        <w:jc w:val="center"/>
+                      </w:pPr>
+                      <w:r>
+                        <w:rPr>
+                          <w:rFonts w:ascii="Arial Black" w:hAnsi="Arial Black"/>
+                          <w:b/>
+                          <w:color w:val="FFFFFF" w:themeColor="background1"/>
+                          <w:sz w:val="44"/>
+                        </w:rPr>
+                        <w:t>CONCLUSION</w:t>
+                      </w:r>
+                    </w:p>
+                  </w:txbxContent>
+                </v:textbox>
+                <w10:wrap anchorx="page"/>
+              </v:rect>
+            </w:pict>
+          </mc:Fallback>
+        </mc:AlternateContent>
+      </w:r>
+    </w:p>
+    <w:p>
+      <w:pPr>
+        <w:rPr>
+          <w:rFonts w:ascii="Arial" w:hAnsi="Arial" w:cs="Arial"/>
+          <w:sz w:val="24"/>
+        </w:rPr>
+      </w:pPr>
+    </w:p>
+    <w:p>
+      <w:pPr>
+        <w:rPr>
+          <w:rFonts w:ascii="Arial" w:hAnsi="Arial" w:cs="Arial"/>
+          <w:sz w:val="24"/>
+        </w:rPr>
+      </w:pPr>
+    </w:p>
+    <w:p>
+      <w:pPr>
+        <w:rPr>
+          <w:rFonts w:ascii="Arial" w:hAnsi="Arial" w:cs="Arial"/>
+          <w:sz w:val="24"/>
+        </w:rPr>
+      </w:pPr>
+    </w:p>
+    <w:p>
+      <w:pPr>
+        <w:rPr>
+          <w:rFonts w:ascii="Arial" w:hAnsi="Arial" w:cs="Arial"/>
+          <w:sz w:val="24"/>
+        </w:rPr>
+      </w:pPr>
+    </w:p>
+    <w:p>
+      <w:pPr>
+        <w:rPr>
+          <w:rFonts w:ascii="Arial" w:hAnsi="Arial" w:cs="Arial"/>
+          <w:sz w:val="24"/>
+        </w:rPr>
+      </w:pPr>
+    </w:p>
+    <w:p>
+      <w:pPr>
+        <w:rPr>
+          <w:rFonts w:ascii="Arial" w:hAnsi="Arial" w:cs="Arial"/>
+          <w:sz w:val="24"/>
+        </w:rPr>
+      </w:pPr>
+    </w:p>
+    <w:p>
+      <w:pPr>
+        <w:rPr>
+          <w:rFonts w:ascii="Arial" w:hAnsi="Arial" w:cs="Arial"/>
+          <w:sz w:val="24"/>
+        </w:rPr>
+      </w:pPr>
+    </w:p>
+    <w:p>
+      <w:pPr>
+        <w:rPr>
+          <w:rFonts w:ascii="Arial" w:hAnsi="Arial" w:cs="Arial"/>
+          <w:sz w:val="24"/>
+        </w:rPr>
+      </w:pPr>
+    </w:p>
+    <w:p>
+      <w:pPr>
+        <w:rPr>
+          <w:rFonts w:ascii="Arial" w:hAnsi="Arial" w:cs="Arial"/>
+          <w:sz w:val="24"/>
+        </w:rPr>
+      </w:pPr>
+    </w:p>
+    <w:p>
+      <w:pPr>
+        <w:rPr>
+          <w:rFonts w:ascii="Arial" w:hAnsi="Arial" w:cs="Arial"/>
+          <w:sz w:val="24"/>
+        </w:rPr>
+      </w:pPr>
+    </w:p>
+    <w:p>
+      <w:pPr>
+        <w:rPr>
+          <w:rFonts w:ascii="Arial" w:hAnsi="Arial" w:cs="Arial"/>
+          <w:sz w:val="24"/>
+        </w:rPr>
+      </w:pPr>
+    </w:p>
+    <w:p>
+      <w:pPr>
+        <w:rPr>
+          <w:rFonts w:ascii="Arial" w:hAnsi="Arial" w:cs="Arial"/>
+          <w:sz w:val="24"/>
+        </w:rPr>
+      </w:pPr>
+    </w:p>
+    <w:p>
+      <w:pPr>
+        <w:rPr>
+          <w:rFonts w:ascii="Arial" w:hAnsi="Arial" w:cs="Arial"/>
+          <w:sz w:val="24"/>
+        </w:rPr>
+      </w:pPr>
+    </w:p>
+    <w:p>
+      <w:pPr>
+        <w:rPr>
+          <w:rFonts w:ascii="Arial" w:hAnsi="Arial" w:cs="Arial"/>
+          <w:sz w:val="24"/>
+        </w:rPr>
+      </w:pPr>
+    </w:p>
+    <w:p>
+      <w:pPr>
+        <w:rPr>
+          <w:rFonts w:ascii="Arial" w:hAnsi="Arial" w:cs="Arial"/>
+          <w:sz w:val="24"/>
+        </w:rPr>
+      </w:pPr>
+    </w:p>
+    <w:p>
+      <w:pPr>
+        <w:rPr>
+          <w:rFonts w:ascii="Arial" w:hAnsi="Arial" w:cs="Arial"/>
+          <w:sz w:val="24"/>
+        </w:rPr>
+      </w:pPr>
+    </w:p>
+    <w:p>
+      <w:pPr>
+        <w:rPr>
+          <w:rFonts w:ascii="Arial" w:hAnsi="Arial" w:cs="Arial"/>
+          <w:sz w:val="24"/>
+        </w:rPr>
+      </w:pPr>
+    </w:p>
+    <w:p>
+      <w:pPr>
+        <w:rPr>
+          <w:rFonts w:ascii="Arial" w:hAnsi="Arial" w:cs="Arial"/>
+          <w:sz w:val="24"/>
+        </w:rPr>
+      </w:pPr>
+    </w:p>
+    <w:p>
+      <w:pPr>
+        <w:rPr>
+          <w:rFonts w:ascii="Arial" w:hAnsi="Arial" w:cs="Arial"/>
+          <w:sz w:val="24"/>
+        </w:rPr>
+      </w:pPr>
+    </w:p>
+    <w:p>
+      <w:pPr>
+        <w:rPr>
+          <w:rFonts w:ascii="Arial" w:hAnsi="Arial" w:cs="Arial"/>
+          <w:sz w:val="24"/>
+        </w:rPr>
+      </w:pPr>
+    </w:p>
+    <w:p>
+      <w:pPr>
+        <w:rPr>
+          <w:rFonts w:ascii="Arial" w:hAnsi="Arial" w:cs="Arial"/>
+          <w:sz w:val="24"/>
+        </w:rPr>
+      </w:pPr>
+    </w:p>
+    <w:p>
+      <w:pPr>
+        <w:rPr>
+          <w:rFonts w:ascii="Arial" w:hAnsi="Arial" w:cs="Arial"/>
+          <w:sz w:val="24"/>
+        </w:rPr>
+      </w:pPr>
+    </w:p>
+    <w:p>
+      <w:pPr>
+        <w:rPr>
+          <w:rFonts w:ascii="Arial" w:hAnsi="Arial" w:cs="Arial"/>
+          <w:sz w:val="24"/>
+        </w:rPr>
+      </w:pPr>
+    </w:p>
+    <w:p>
+      <w:pPr>
+        <w:rPr>
+          <w:rFonts w:ascii="Arial" w:hAnsi="Arial" w:cs="Arial"/>
+          <w:sz w:val="24"/>
+        </w:rPr>
+      </w:pPr>
+    </w:p>
+    <w:p>
+      <w:pPr>
+        <w:rPr>
+          <w:rFonts w:ascii="Arial" w:hAnsi="Arial" w:cs="Arial"/>
+          <w:sz w:val="24"/>
+        </w:rPr>
+      </w:pPr>
+    </w:p>
+    <w:p>
+      <w:pPr>
+        <w:rPr>
+          <w:rFonts w:ascii="Arial" w:hAnsi="Arial" w:cs="Arial"/>
+          <w:sz w:val="24"/>
+        </w:rPr>
+      </w:pPr>
+    </w:p>
+    <w:p>
+      <w:pPr>
+        <w:tabs>
+          <w:tab w:val="left" w:pos="2786"/>
+        </w:tabs>
+        <w:rPr>
+          <w:rFonts w:ascii="Arial" w:hAnsi="Arial" w:cs="Arial"/>
+          <w:sz w:val="24"/>
+        </w:rPr>
+      </w:pPr>
+      <w:r>
+        <w:rPr>
+          <w:rFonts w:ascii="Arial" w:hAnsi="Arial" w:cs="Arial"/>
+          <w:sz w:val="24"/>
+        </w:rPr>
+        <w:tab/>
+      </w:r>
+    </w:p>
+    <w:p>
+      <w:pPr>
+        <w:tabs>
+          <w:tab w:val="left" w:pos="2786"/>
+        </w:tabs>
+        <w:rPr>
+          <w:rFonts w:ascii="Arial" w:hAnsi="Arial" w:cs="Arial"/>
+          <w:sz w:val="24"/>
+        </w:rPr>
+      </w:pPr>
+      <w:r>
+        <w:rPr>
+          <w:rFonts w:ascii="Arial Black" w:hAnsi="Arial Black"/>
+          <w:b/>
+          <w:noProof/>
+          <w:color w:val="FFFFFF" w:themeColor="background1"/>
+          <w:sz w:val="44"/>
+        </w:rPr>
+        <w:lastRenderedPageBreak/>
+        <mc:AlternateContent>
+          <mc:Choice Requires="wps">
+            <w:drawing>
+              <wp:anchor distT="0" distB="0" distL="114300" distR="114300" simplePos="0" relativeHeight="251692544" behindDoc="1" locked="0" layoutInCell="1" allowOverlap="1" wp14:anchorId="7586A914" wp14:editId="4A114C57">
+                <wp:simplePos x="0" y="0"/>
+                <wp:positionH relativeFrom="page">
+                  <wp:posOffset>-23751</wp:posOffset>
+                </wp:positionH>
+                <wp:positionV relativeFrom="paragraph">
+                  <wp:posOffset>0</wp:posOffset>
+                </wp:positionV>
+                <wp:extent cx="7829550" cy="463137"/>
+                <wp:effectExtent l="0" t="0" r="0" b="0"/>
+                <wp:wrapNone/>
+                <wp:docPr id="34" name="Rectangle 34"/>
+                <wp:cNvGraphicFramePr/>
+                <a:graphic xmlns:a="http://schemas.openxmlformats.org/drawingml/2006/main">
+                  <a:graphicData uri="http://schemas.microsoft.com/office/word/2010/wordprocessingShape">
+                    <wps:wsp>
+                      <wps:cNvSpPr/>
+                      <wps:spPr>
+                        <a:xfrm>
+                          <a:off x="0" y="0"/>
+                          <a:ext cx="7829550" cy="463137"/>
+                        </a:xfrm>
+                        <a:prstGeom prst="rect">
+                          <a:avLst/>
+                        </a:prstGeom>
+                        <a:solidFill>
+                          <a:schemeClr val="bg1">
+                            <a:lumMod val="65000"/>
+                          </a:schemeClr>
+                        </a:solidFill>
+                        <a:ln>
+                          <a:noFill/>
+                        </a:ln>
+                      </wps:spPr>
+                      <wps:style>
+                        <a:lnRef idx="2">
+                          <a:schemeClr val="accent1">
+                            <a:shade val="50000"/>
+                          </a:schemeClr>
+                        </a:lnRef>
+                        <a:fillRef idx="1">
+                          <a:schemeClr val="accent1"/>
+                        </a:fillRef>
+                        <a:effectRef idx="0">
+                          <a:schemeClr val="accent1"/>
+                        </a:effectRef>
+                        <a:fontRef idx="minor">
+                          <a:schemeClr val="lt1"/>
+                        </a:fontRef>
+                      </wps:style>
+                      <wps:txbx>
+                        <w:txbxContent>
+                          <w:p>
+                            <w:pPr>
+                              <w:jc w:val="center"/>
+                            </w:pPr>
+                            <w:r>
+                              <w:rPr>
+                                <w:rFonts w:ascii="Arial Black" w:hAnsi="Arial Black"/>
+                                <w:b/>
+                                <w:color w:val="FFFFFF" w:themeColor="background1"/>
+                                <w:sz w:val="44"/>
+                              </w:rPr>
+                              <w:t>APPENDIX</w:t>
+                            </w:r>
+                          </w:p>
+                        </w:txbxContent>
+                      </wps:txbx>
+                      <wps:bodyPr rot="0" spcFirstLastPara="0" vertOverflow="overflow" horzOverflow="overflow" vert="horz" wrap="square" lIns="91440" tIns="45720" rIns="91440" bIns="45720" numCol="1" spcCol="0" rtlCol="0" fromWordArt="0" anchor="ctr" anchorCtr="0" forceAA="0" compatLnSpc="1">
+                        <a:noAutofit/>
+                      </wps:bodyPr>
+                    </wps:wsp>
+                  </a:graphicData>
+                </a:graphic>
+                <wp14:sizeRelV relativeFrom="margin">
+                  <wp14:pctHeight>0</wp14:pctHeight>
+                </wp14:sizeRelV>
+              </wp:anchor>
+            </w:drawing>
+          </mc:Choice>
+          <mc:Fallback>
+            <w:pict>
+              <v:rect w14:anchorId="7586A914" id="Rectangle 34" o:spid="_x0000_s1051" style="position:absolute;margin-left:-1.85pt;margin-top:0;width:616.5pt;height:36.45pt;z-index:-251623936;visibility:visible;mso-wrap-style:square;mso-height-percent:0;mso-wrap-distance-left:9pt;mso-wrap-distance-top:0;mso-wrap-distance-right:9pt;mso-wrap-distance-bottom:0;mso-position-horizontal:absolute;mso-position-horizontal-relative:page;mso-position-vertical:absolute;mso-position-vertical-relative:text;mso-height-percent:0;mso-height-relative:margin;v-text-anchor:middle" o:gfxdata="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" fillcolor="#a5a5a5 [2092]" stroked="f" strokeweight="1pt">
+                <v:textbox>
+                  <w:txbxContent>
+                    <w:p>
+                      <w:pPr>
+                        <w:jc w:val="center"/>
+                      </w:pPr>
+                      <w:r>
+                        <w:rPr>
+                          <w:rFonts w:ascii="Arial Black" w:hAnsi="Arial Black"/>
+                          <w:b/>
+                          <w:color w:val="FFFFFF" w:themeColor="background1"/>
+                          <w:sz w:val="44"/>
+                        </w:rPr>
+                        <w:t>APPENDIX</w:t>
+                      </w:r>
+                    </w:p>
+                  </w:txbxContent>
+                </v:textbox>
+                <w10:wrap anchorx="page"/>
+              </v:rect>
+            </w:pict>
+          </mc:Fallback>
+        </mc:AlternateContent>
+      </w:r>
+    </w:p>
+    <w:p>
+      <w:pPr>
+        <w:rPr>
+          <w:rFonts w:ascii="Arial" w:hAnsi="Arial" w:cs="Arial"/>
+          <w:sz w:val="24"/>
+        </w:rPr>
+      </w:pPr>
+    </w:p>
+    <w:p>
+      <w:pPr>
+        <w:rPr>
+          <w:rFonts w:ascii="Arial" w:hAnsi="Arial" w:cs="Arial"/>
+          <w:sz w:val="24"/>
+        </w:rPr>
+      </w:pPr>
+    </w:p>
+    <w:p>
+      <w:pPr>
+        <w:rPr>
+          <w:rFonts w:ascii="Arial" w:hAnsi="Arial" w:cs="Arial"/>
+          <w:sz w:val="28"/>
+          <w:u w:val="single"/>
+        </w:rPr>
+      </w:pPr>
+      <w:r>
+        <w:rPr>
+          <w:rFonts w:ascii="Arial" w:hAnsi="Arial" w:cs="Arial"/>
+          <w:sz w:val="28"/>
+          <w:u w:val="single"/>
+        </w:rPr>
+        <w:t>Research References</w:t>
+      </w:r>
+    </w:p>
+    <w:p>
+      <w:pPr>
+        <w:pStyle w:val="ListParagraph"/>
+        <w:numPr>
+          <w:ilvl w:val="0"/>
+          <w:numId w:val="15"/>
+        </w:numPr>
+        <w:rPr>
+          <w:rFonts w:ascii="Arial" w:hAnsi="Arial" w:cs="Arial"/>
+          <w:sz w:val="28"/>
+        </w:rPr>
+      </w:pPr>
+      <w:r>
+        <w:rPr>
+          <w:rFonts w:ascii="Arial" w:hAnsi="Arial" w:cs="Arial"/>
+          <w:sz w:val="28"/>
+        </w:rPr>
+        <w:t>What is Encryption</w:t>
+      </w:r>
+      <w:r>
+        <w:rPr>
+          <w:rFonts w:ascii="Arial" w:hAnsi="Arial" w:cs="Arial"/>
+          <w:sz w:val="28"/>
+        </w:rPr>
+        <w:t xml:space="preserve"> - </w:t>
+      </w:r>
+      <w:hyperlink r:id="rId9" w:history="1">
+        <w:r>
+          <w:rPr>
+            <w:rStyle w:val="Hyperlink"/>
+            <w:rFonts w:ascii="Arial" w:hAnsi="Arial" w:cs="Arial"/>
+            <w:sz w:val="28"/>
+          </w:rPr>
+          <w:t>https://searchsecurity.techtarget.com/definition/encryption</w:t>
+        </w:r>
+      </w:hyperlink>
+    </w:p>
+    <w:p>
+      <w:pPr>
+        <w:pStyle w:val="ListParagraph"/>
+        <w:numPr>
+          <w:ilvl w:val="0"/>
+          <w:numId w:val="15"/>
+        </w:numPr>
+        <w:rPr>
+          <w:rFonts w:ascii="Arial" w:hAnsi="Arial" w:cs="Arial"/>
+          <w:sz w:val="28"/>
+        </w:rPr>
+      </w:pPr>
+      <w:r>
+        <w:rPr>
+          <w:rFonts w:ascii="Arial" w:hAnsi="Arial" w:cs="Arial"/>
+          <w:sz w:val="28"/>
+        </w:rPr>
+        <w:t xml:space="preserve">Types of Encryption - </w:t>
+      </w:r>
+      <w:hyperlink r:id="rId10" w:history="1">
+        <w:r>
+          <w:rPr>
+            <w:rStyle w:val="Hyperlink"/>
+            <w:rFonts w:ascii="Arial" w:hAnsi="Arial" w:cs="Arial"/>
+            <w:sz w:val="28"/>
+          </w:rPr>
+          <w:t>https://www.toptenreviews.com/software/articles/encryption-algorithms/</w:t>
+        </w:r>
+      </w:hyperlink>
+    </w:p>
+    <w:p>
+      <w:pPr>
+        <w:pStyle w:val="ListParagraph"/>
+        <w:numPr>
+          <w:ilvl w:val="0"/>
+          <w:numId w:val="15"/>
+        </w:numPr>
+        <w:rPr>
+          <w:rFonts w:ascii="Arial" w:hAnsi="Arial" w:cs="Arial"/>
+          <w:sz w:val="28"/>
+        </w:rPr>
+      </w:pPr>
+      <w:r>
+        <w:rPr>
+          <w:rFonts w:ascii="Arial" w:hAnsi="Arial" w:cs="Arial"/>
+          <w:sz w:val="28"/>
+        </w:rPr>
+        <w:t xml:space="preserve">Public Key Cryptography – </w:t>
+      </w:r>
+      <w:r>
+        <w:rPr>
+          <w:rFonts w:ascii="Arial" w:hAnsi="Arial" w:cs="Arial"/>
+          <w:sz w:val="28"/>
+        </w:rPr>
+        <w:br/>
+      </w:r>
+      <w:hyperlink r:id="rId11" w:history="1">
+        <w:r>
+          <w:rPr>
+            <w:rStyle w:val="Hyperlink"/>
+            <w:rFonts w:ascii="Arial" w:hAnsi="Arial" w:cs="Arial"/>
+            <w:sz w:val="28"/>
+          </w:rPr>
+          <w:t>https://www.globalsign.com/en/ssl-information-center/what-is-public-key-cryptography/</w:t>
+        </w:r>
+      </w:hyperlink>
+      <w:r>
+        <w:rPr>
+          <w:rFonts w:ascii="Arial" w:hAnsi="Arial" w:cs="Arial"/>
+          <w:sz w:val="28"/>
+        </w:rPr>
+        <w:t xml:space="preserve"> </w:t>
+      </w:r>
+    </w:p>
+    <w:p>
+      <w:pPr>
+        <w:pStyle w:val="ListParagraph"/>
+        <w:numPr>
+          <w:ilvl w:val="0"/>
+          <w:numId w:val="15"/>
+        </w:numPr>
+        <w:rPr>
+          <w:rFonts w:ascii="Arial" w:hAnsi="Arial" w:cs="Arial"/>
+          <w:sz w:val="28"/>
+        </w:rPr>
+      </w:pPr>
+      <w:r>
+        <w:rPr>
+          <w:rFonts w:ascii="Arial" w:hAnsi="Arial" w:cs="Arial"/>
+          <w:sz w:val="28"/>
+        </w:rPr>
+        <w:t xml:space="preserve">RSA Algorithm - </w:t>
+      </w:r>
+      <w:r>
+        <w:rPr>
+          <w:rFonts w:ascii="Arial" w:hAnsi="Arial" w:cs="Arial"/>
+          <w:sz w:val="28"/>
+        </w:rPr>
+        <w:br/>
+      </w:r>
+      <w:hyperlink r:id="rId12" w:history="1">
+        <w:r>
+          <w:rPr>
+            <w:rStyle w:val="Hyperlink"/>
+            <w:rFonts w:ascii="Arial" w:hAnsi="Arial" w:cs="Arial"/>
+            <w:sz w:val="28"/>
+          </w:rPr>
+          <w:t>https://www.geeksforgeeks.org/rsa-algorithm-cryptography/</w:t>
+        </w:r>
+      </w:hyperlink>
+    </w:p>
+    <w:p>
+      <w:pPr>
+        <w:pStyle w:val="ListParagraph"/>
+        <w:rPr>
+          <w:rFonts w:ascii="Arial" w:hAnsi="Arial" w:cs="Arial"/>
+          <w:sz w:val="28"/>
+        </w:rPr>
+      </w:pPr>
+    </w:p>
+    <w:p>
+      <w:pPr>
+        <w:rPr>
+          <w:rFonts w:ascii="Arial" w:hAnsi="Arial" w:cs="Arial"/>
+          <w:sz w:val="28"/>
+          <w:u w:val="single"/>
+        </w:rPr>
+      </w:pPr>
+      <w:r>
+        <w:rPr>
+          <w:rFonts w:ascii="Arial" w:hAnsi="Arial" w:cs="Arial"/>
+          <w:sz w:val="28"/>
+          <w:u w:val="single"/>
+        </w:rPr>
+        <w:t xml:space="preserve">Programming </w:t>
+      </w:r>
+      <w:r>
+        <w:rPr>
+          <w:rFonts w:ascii="Arial" w:hAnsi="Arial" w:cs="Arial"/>
+          <w:sz w:val="28"/>
+          <w:u w:val="single"/>
+        </w:rPr>
+        <w:t>References</w:t>
+      </w:r>
+      <w:bookmarkStart w:id="0" w:name="_GoBack"/>
+      <w:bookmarkEnd w:id="0"/>
+    </w:p>
+    <w:p>
+      <w:pPr>
+        <w:pStyle w:val="ListParagraph"/>
+        <w:numPr>
+          <w:ilvl w:val="0"/>
+          <w:numId w:val="17"/>
+        </w:numPr>
+        <w:rPr>
+          <w:rFonts w:ascii="Arial" w:hAnsi="Arial" w:cs="Arial"/>
+          <w:sz w:val="28"/>
+        </w:rPr>
+      </w:pPr>
+      <w:r>
+        <w:rPr>
+          <w:rFonts w:ascii="Arial" w:hAnsi="Arial" w:cs="Arial"/>
+          <w:sz w:val="28"/>
+        </w:rPr>
+        <w:t xml:space="preserve">ASCII Character codes - </w:t>
+      </w:r>
+      <w:hyperlink r:id="rId13" w:history="1">
+        <w:r>
+          <w:rPr>
+            <w:rStyle w:val="Hyperlink"/>
+            <w:rFonts w:ascii="Arial" w:hAnsi="Arial" w:cs="Arial"/>
+            <w:sz w:val="28"/>
+          </w:rPr>
+          <w:t>https://ascii.cl/</w:t>
+        </w:r>
+      </w:hyperlink>
+    </w:p>
+    <w:p>
+      <w:pPr>
+        <w:pStyle w:val="ListParagraph"/>
+        <w:numPr>
+          <w:ilvl w:val="0"/>
+          <w:numId w:val="17"/>
+        </w:numPr>
+        <w:rPr>
+          <w:rFonts w:ascii="Arial" w:hAnsi="Arial" w:cs="Arial"/>
+          <w:sz w:val="28"/>
+        </w:rPr>
+      </w:pPr>
+      <w:r>
+        <w:rPr>
+          <w:rFonts w:ascii="Arial" w:hAnsi="Arial" w:cs="Arial"/>
+          <w:sz w:val="28"/>
+        </w:rPr>
+        <w:t xml:space="preserve">Convert char to ASCII in C - </w:t>
+      </w:r>
+      <w:hyperlink r:id="rId14" w:history="1">
+        <w:r>
+          <w:rPr>
+            <w:rStyle w:val="Hyperlink"/>
+            <w:rFonts w:ascii="Arial" w:hAnsi="Arial" w:cs="Arial"/>
+            <w:sz w:val="28"/>
+          </w:rPr>
+          <w:t>https://stackoverflow.com/questions/1472581/printing-chars-and-their-ascii-code-in-c</w:t>
+        </w:r>
+      </w:hyperlink>
+    </w:p>
+    <w:p>
+      <w:pPr>
+        <w:pStyle w:val="ListParagraph"/>
+        <w:numPr>
+          <w:ilvl w:val="0"/>
+          <w:numId w:val="17"/>
+        </w:numPr>
+        <w:rPr>
+          <w:rFonts w:ascii="Arial" w:hAnsi="Arial" w:cs="Arial"/>
+          <w:sz w:val="28"/>
+        </w:rPr>
+      </w:pPr>
+      <w:r>
+        <w:rPr>
+          <w:rFonts w:ascii="Arial" w:hAnsi="Arial" w:cs="Arial"/>
+          <w:sz w:val="28"/>
+        </w:rPr>
+        <w:t xml:space="preserve">Password Hiding - </w:t>
+      </w:r>
+      <w:hyperlink r:id="rId15" w:history="1">
+        <w:r>
+          <w:rPr>
+            <w:rStyle w:val="Hyperlink"/>
+            <w:rFonts w:ascii="Arial" w:hAnsi="Arial" w:cs="Arial"/>
+            <w:sz w:val="28"/>
+          </w:rPr>
+          <w:t>https://www.engineersgarage.com/c-language-programs/user-authentication-access-secured-resources</w:t>
+        </w:r>
+      </w:hyperlink>
+    </w:p>
+    <w:p>
+      <w:pPr>
+        <w:pStyle w:val="ListParagraph"/>
+        <w:numPr>
+          <w:ilvl w:val="0"/>
+          <w:numId w:val="17"/>
+        </w:numPr>
+        <w:rPr>
+          <w:rFonts w:ascii="Arial" w:hAnsi="Arial" w:cs="Arial"/>
+          <w:sz w:val="28"/>
+        </w:rPr>
+      </w:pPr>
+      <w:r>
+        <w:rPr>
+          <w:rFonts w:ascii="Arial" w:hAnsi="Arial" w:cs="Arial"/>
+          <w:sz w:val="28"/>
+        </w:rPr>
+        <w:t xml:space="preserve">C </w:t>
+      </w:r>
+      <w:proofErr w:type="spellStart"/>
+      <w:r>
+        <w:rPr>
+          <w:rFonts w:ascii="Arial" w:hAnsi="Arial" w:cs="Arial"/>
+          <w:sz w:val="28"/>
+        </w:rPr>
+        <w:t>Color</w:t>
+      </w:r>
+      <w:proofErr w:type="spellEnd"/>
+      <w:r>
+        <w:rPr>
+          <w:rFonts w:ascii="Arial" w:hAnsi="Arial" w:cs="Arial"/>
+          <w:sz w:val="28"/>
+        </w:rPr>
+        <w:t xml:space="preserve"> Codes - </w:t>
+      </w:r>
+      <w:hyperlink r:id="rId16" w:history="1">
+        <w:r>
+          <w:rPr>
+            <w:rStyle w:val="Hyperlink"/>
+            <w:rFonts w:ascii="Arial" w:hAnsi="Arial" w:cs="Arial"/>
+            <w:sz w:val="28"/>
+          </w:rPr>
+          <w:t>https://www.programmingsimplified.com/c/graphics.h/colors</w:t>
+        </w:r>
+      </w:hyperlink>
+    </w:p>
+    <w:p>
+      <w:pPr>
+        <w:pStyle w:val="ListParagraph"/>
+        <w:rPr>
+          <w:rFonts w:ascii="Arial" w:hAnsi="Arial" w:cs="Arial"/>
+          <w:sz w:val="28"/>
+        </w:rPr>
+      </w:pPr>
+      <w:r>
+        <w:rPr>
+          <w:rFonts w:ascii="Arial" w:hAnsi="Arial" w:cs="Arial"/>
+          <w:sz w:val="28"/>
+        </w:rPr>
+        <w:t xml:space="preserve"> </w:t>
+      </w:r>
+    </w:p>
+    <w:p>
+      <w:pPr>
+        <w:rPr>
+          <w:rFonts w:ascii="Arial" w:hAnsi="Arial" w:cs="Arial"/>
+          <w:sz w:val="24"/>
+        </w:rPr>
+      </w:pPr>
+    </w:p>
+    <w:p>
+      <w:pPr>
+        <w:rPr>
+          <w:rFonts w:ascii="Arial" w:hAnsi="Arial" w:cs="Arial"/>
+          <w:sz w:val="28"/>
+          <w:u w:val="single"/>
+        </w:rPr>
+      </w:pPr>
+      <w:r>
+        <w:rPr>
+          <w:rFonts w:ascii="Arial" w:hAnsi="Arial" w:cs="Arial"/>
+          <w:sz w:val="28"/>
+          <w:u w:val="single"/>
+        </w:rPr>
+        <w:t>Other References</w:t>
+      </w:r>
+    </w:p>
+    <w:p>
+      <w:pPr>
+        <w:pStyle w:val="ListParagraph"/>
+        <w:numPr>
+          <w:ilvl w:val="0"/>
+          <w:numId w:val="16"/>
+        </w:numPr>
+        <w:rPr>
+          <w:rFonts w:ascii="Arial" w:hAnsi="Arial" w:cs="Arial"/>
+          <w:sz w:val="28"/>
+        </w:rPr>
+      </w:pPr>
+      <w:r>
+        <w:rPr>
+          <w:rFonts w:ascii="Arial" w:hAnsi="Arial" w:cs="Arial"/>
+          <w:sz w:val="28"/>
+        </w:rPr>
+        <w:t>Crea</w:t>
+      </w:r>
+      <w:r>
+        <w:rPr>
+          <w:rFonts w:ascii="Arial" w:hAnsi="Arial" w:cs="Arial"/>
+          <w:sz w:val="28"/>
+        </w:rPr>
+        <w:t xml:space="preserve">ting auto-run files - </w:t>
+      </w:r>
+      <w:hyperlink r:id="rId17" w:history="1">
+        <w:r>
+          <w:rPr>
+            <w:rStyle w:val="Hyperlink"/>
+            <w:rFonts w:ascii="Arial" w:hAnsi="Arial" w:cs="Arial"/>
+            <w:sz w:val="28"/>
+          </w:rPr>
+          <w:t>https://msdn.microsoft.com/en-us/library/windows/desktop/cc144206(v=vs.85).aspx</w:t>
+        </w:r>
+      </w:hyperlink>
+    </w:p>
+    <w:p>
+      <w:pPr>
+        <w:pStyle w:val="ListParagraph"/>
+        <w:numPr>
+          <w:ilvl w:val="0"/>
+          <w:numId w:val="16"/>
+        </w:numPr>
+        <w:rPr>
+          <w:rFonts w:ascii="Arial" w:hAnsi="Arial" w:cs="Arial"/>
+          <w:sz w:val="28"/>
+        </w:rPr>
+      </w:pPr>
+      <w:r>
+        <w:rPr>
+          <w:rFonts w:ascii="Arial" w:hAnsi="Arial" w:cs="Arial"/>
+          <w:sz w:val="28"/>
+        </w:rPr>
+        <w:t xml:space="preserve">Install Creator - </w:t>
+      </w:r>
+      <w:hyperlink r:id="rId18" w:history="1">
+        <w:r>
+          <w:rPr>
+            <w:rStyle w:val="Hyperlink"/>
+            <w:rFonts w:ascii="Arial" w:hAnsi="Arial" w:cs="Arial"/>
+            <w:sz w:val="28"/>
+          </w:rPr>
+          <w:t>https://install-creator.en.uptodown.com/windows</w:t>
+        </w:r>
+      </w:hyperlink>
+    </w:p>
+    <w:p>
+      <w:pPr>
+        <w:pStyle w:val="ListParagraph"/>
+        <w:numPr>
+          <w:ilvl w:val="0"/>
+          <w:numId w:val="16"/>
+        </w:numPr>
+        <w:rPr>
+          <w:rFonts w:ascii="Arial" w:hAnsi="Arial" w:cs="Arial"/>
+          <w:sz w:val="28"/>
+        </w:rPr>
+      </w:pPr>
+    </w:p>
     <w:sectPr>
       <w:pgSz w:w="12240" w:h="15840"/>
       <w:pgMar w:top="1440" w:right="1440" w:bottom="1440" w:left="1440" w:header="708" w:footer="708" w:gutter="0"/>
@@ -10243,6 +11824,232 @@
     </w:lvl>
   </w:abstractNum>
   <w:abstractNum w:abstractNumId="6" w15:restartNumberingAfterBreak="0">
+    <w:nsid w:val="370E56EA"/>
+    <w:multiLevelType w:val="multilevel"/>
+    <w:tmpl w:val="742C7FB6"/>
+    <w:lvl w:ilvl="0">
+      <w:start w:val="1"/>
+      <w:numFmt w:val="bullet"/>
+      <w:lvlText w:val=""/>
+      <w:lvlJc w:val="left"/>
+      <w:pPr>
+        <w:ind w:left="720" w:hanging="360"/>
+      </w:pPr>
+      <w:rPr>
+        <w:rFonts w:ascii="Symbol" w:hAnsi="Symbol" w:hint="default"/>
+      </w:rPr>
+    </w:lvl>
+    <w:lvl w:ilvl="1">
+      <w:start w:val="1"/>
+      <w:numFmt w:val="bullet"/>
+      <w:lvlText w:val="o"/>
+      <w:lvlJc w:val="left"/>
+      <w:pPr>
+        <w:ind w:left="1440" w:hanging="360"/>
+      </w:pPr>
+      <w:rPr>
+        <w:rFonts w:ascii="Courier New" w:hAnsi="Courier New" w:cs="Courier New" w:hint="default"/>
+      </w:rPr>
+    </w:lvl>
+    <w:lvl w:ilvl="2">
+      <w:start w:val="1"/>
+      <w:numFmt w:val="bullet"/>
+      <w:lvlText w:val=""/>
+      <w:lvlJc w:val="left"/>
+      <w:pPr>
+        <w:ind w:left="2160" w:hanging="360"/>
+      </w:pPr>
+      <w:rPr>
+        <w:rFonts w:ascii="Wingdings" w:hAnsi="Wingdings" w:hint="default"/>
+      </w:rPr>
+    </w:lvl>
+    <w:lvl w:ilvl="3">
+      <w:start w:val="1"/>
+      <w:numFmt w:val="bullet"/>
+      <w:lvlText w:val=""/>
+      <w:lvlJc w:val="left"/>
+      <w:pPr>
+        <w:ind w:left="2880" w:hanging="360"/>
+      </w:pPr>
+      <w:rPr>
+        <w:rFonts w:ascii="Symbol" w:hAnsi="Symbol" w:hint="default"/>
+      </w:rPr>
+    </w:lvl>
+    <w:lvl w:ilvl="4">
+      <w:start w:val="1"/>
+      <w:numFmt w:val="bullet"/>
+      <w:lvlText w:val="o"/>
+      <w:lvlJc w:val="left"/>
+      <w:pPr>
+        <w:ind w:left="3600" w:hanging="360"/>
+      </w:pPr>
+      <w:rPr>
+        <w:rFonts w:ascii="Courier New" w:hAnsi="Courier New" w:cs="Courier New" w:hint="default"/>
+      </w:rPr>
+    </w:lvl>
+    <w:lvl w:ilvl="5">
+      <w:start w:val="1"/>
+      <w:numFmt w:val="bullet"/>
+      <w:lvlText w:val=""/>
+      <w:lvlJc w:val="left"/>
+      <w:pPr>
+        <w:ind w:left="4320" w:hanging="360"/>
+      </w:pPr>
+      <w:rPr>
+        <w:rFonts w:ascii="Wingdings" w:hAnsi="Wingdings" w:hint="default"/>
+      </w:rPr>
+    </w:lvl>
+    <w:lvl w:ilvl="6">
+      <w:start w:val="1"/>
+      <w:numFmt w:val="bullet"/>
+      <w:lvlText w:val=""/>
+      <w:lvlJc w:val="left"/>
+      <w:pPr>
+        <w:ind w:left="5040" w:hanging="360"/>
+      </w:pPr>
+      <w:rPr>
+        <w:rFonts w:ascii="Symbol" w:hAnsi="Symbol" w:hint="default"/>
+      </w:rPr>
+    </w:lvl>
+    <w:lvl w:ilvl="7">
+      <w:start w:val="1"/>
+      <w:numFmt w:val="bullet"/>
+      <w:lvlText w:val="o"/>
+      <w:lvlJc w:val="left"/>
+      <w:pPr>
+        <w:ind w:left="5760" w:hanging="360"/>
+      </w:pPr>
+      <w:rPr>
+        <w:rFonts w:ascii="Courier New" w:hAnsi="Courier New" w:cs="Courier New" w:hint="default"/>
+      </w:rPr>
+    </w:lvl>
+    <w:lvl w:ilvl="8">
+      <w:start w:val="1"/>
+      <w:numFmt w:val="bullet"/>
+      <w:lvlText w:val=""/>
+      <w:lvlJc w:val="left"/>
+      <w:pPr>
+        <w:ind w:left="6480" w:hanging="360"/>
+      </w:pPr>
+      <w:rPr>
+        <w:rFonts w:ascii="Wingdings" w:hAnsi="Wingdings" w:hint="default"/>
+      </w:rPr>
+    </w:lvl>
+  </w:abstractNum>
+  <w:abstractNum w:abstractNumId="7" w15:restartNumberingAfterBreak="0">
+    <w:nsid w:val="3DCE42ED"/>
+    <w:multiLevelType w:val="multilevel"/>
+    <w:tmpl w:val="742C7FB6"/>
+    <w:lvl w:ilvl="0">
+      <w:start w:val="1"/>
+      <w:numFmt w:val="bullet"/>
+      <w:lvlText w:val=""/>
+      <w:lvlJc w:val="left"/>
+      <w:pPr>
+        <w:ind w:left="720" w:hanging="360"/>
+      </w:pPr>
+      <w:rPr>
+        <w:rFonts w:ascii="Symbol" w:hAnsi="Symbol" w:hint="default"/>
+      </w:rPr>
+    </w:lvl>
+    <w:lvl w:ilvl="1">
+      <w:start w:val="1"/>
+      <w:numFmt w:val="bullet"/>
+      <w:lvlText w:val="o"/>
+      <w:lvlJc w:val="left"/>
+      <w:pPr>
+        <w:ind w:left="1440" w:hanging="360"/>
+      </w:pPr>
+      <w:rPr>
+        <w:rFonts w:ascii="Courier New" w:hAnsi="Courier New" w:cs="Courier New" w:hint="default"/>
+      </w:rPr>
+    </w:lvl>
+    <w:lvl w:ilvl="2">
+      <w:start w:val="1"/>
+      <w:numFmt w:val="bullet"/>
+      <w:lvlText w:val=""/>
+      <w:lvlJc w:val="left"/>
+      <w:pPr>
+        <w:ind w:left="2160" w:hanging="360"/>
+      </w:pPr>
+      <w:rPr>
+        <w:rFonts w:ascii="Wingdings" w:hAnsi="Wingdings" w:hint="default"/>
+      </w:rPr>
+    </w:lvl>
+    <w:lvl w:ilvl="3">
+      <w:start w:val="1"/>
+      <w:numFmt w:val="bullet"/>
+      <w:lvlText w:val=""/>
+      <w:lvlJc w:val="left"/>
+      <w:pPr>
+        <w:ind w:left="2880" w:hanging="360"/>
+      </w:pPr>
+      <w:rPr>
+        <w:rFonts w:ascii="Symbol" w:hAnsi="Symbol" w:hint="default"/>
+      </w:rPr>
+    </w:lvl>
+    <w:lvl w:ilvl="4">
+      <w:start w:val="1"/>
+      <w:numFmt w:val="bullet"/>
+      <w:lvlText w:val="o"/>
+      <w:lvlJc w:val="left"/>
+      <w:pPr>
+        <w:ind w:left="3600" w:hanging="360"/>
+      </w:pPr>
+      <w:rPr>
+        <w:rFonts w:ascii="Courier New" w:hAnsi="Courier New" w:cs="Courier New" w:hint="default"/>
+      </w:rPr>
+    </w:lvl>
+    <w:lvl w:ilvl="5">
+      <w:start w:val="1"/>
+      <w:numFmt w:val="bullet"/>
+      <w:lvlText w:val=""/>
+      <w:lvlJc w:val="left"/>
+      <w:pPr>
+        <w:ind w:left="4320" w:hanging="360"/>
+      </w:pPr>
+      <w:rPr>
+        <w:rFonts w:ascii="Wingdings" w:hAnsi="Wingdings" w:hint="default"/>
+      </w:rPr>
+    </w:lvl>
+    <w:lvl w:ilvl="6">
+      <w:start w:val="1"/>
+      <w:numFmt w:val="bullet"/>
+      <w:lvlText w:val=""/>
+      <w:lvlJc w:val="left"/>
+      <w:pPr>
+        <w:ind w:left="5040" w:hanging="360"/>
+      </w:pPr>
+      <w:rPr>
+        <w:rFonts w:ascii="Symbol" w:hAnsi="Symbol" w:hint="default"/>
+      </w:rPr>
+    </w:lvl>
+    <w:lvl w:ilvl="7">
+      <w:start w:val="1"/>
+      <w:numFmt w:val="bullet"/>
+      <w:lvlText w:val="o"/>
+      <w:lvlJc w:val="left"/>
+      <w:pPr>
+        <w:ind w:left="5760" w:hanging="360"/>
+      </w:pPr>
+      <w:rPr>
+        <w:rFonts w:ascii="Courier New" w:hAnsi="Courier New" w:cs="Courier New" w:hint="default"/>
+      </w:rPr>
+    </w:lvl>
+    <w:lvl w:ilvl="8">
+      <w:start w:val="1"/>
+      <w:numFmt w:val="bullet"/>
+      <w:lvlText w:val=""/>
+      <w:lvlJc w:val="left"/>
+      <w:pPr>
+        <w:ind w:left="6480" w:hanging="360"/>
+      </w:pPr>
+      <w:rPr>
+        <w:rFonts w:ascii="Wingdings" w:hAnsi="Wingdings" w:hint="default"/>
+      </w:rPr>
+    </w:lvl>
+  </w:abstractNum>
+  <w:abstractNum w:abstractNumId="8" w15:restartNumberingAfterBreak="0">
     <w:nsid w:val="47553C0F"/>
     <w:multiLevelType w:val="multilevel"/>
     <w:tmpl w:val="47553C0F"/>
@@ -10328,7 +12135,120 @@
       </w:pPr>
     </w:lvl>
   </w:abstractNum>
-  <w:abstractNum w:abstractNumId="7" w15:restartNumberingAfterBreak="0">
+  <w:abstractNum w:abstractNumId="9" w15:restartNumberingAfterBreak="0">
+    <w:nsid w:val="4FF06CD0"/>
+    <w:multiLevelType w:val="multilevel"/>
+    <w:tmpl w:val="742C7FB6"/>
+    <w:lvl w:ilvl="0">
+      <w:start w:val="1"/>
+      <w:numFmt w:val="bullet"/>
+      <w:lvlText w:val=""/>
+      <w:lvlJc w:val="left"/>
+      <w:pPr>
+        <w:ind w:left="720" w:hanging="360"/>
+      </w:pPr>
+      <w:rPr>
+        <w:rFonts w:ascii="Symbol" w:hAnsi="Symbol" w:hint="default"/>
+      </w:rPr>
+    </w:lvl>
+    <w:lvl w:ilvl="1">
+      <w:start w:val="1"/>
+      <w:numFmt w:val="bullet"/>
+      <w:lvlText w:val="o"/>
+      <w:lvlJc w:val="left"/>
+      <w:pPr>
+        <w:ind w:left="1440" w:hanging="360"/>
+      </w:pPr>
+      <w:rPr>
+        <w:rFonts w:ascii="Courier New" w:hAnsi="Courier New" w:cs="Courier New" w:hint="default"/>
+      </w:rPr>
+    </w:lvl>
+    <w:lvl w:ilvl="2">
+      <w:start w:val="1"/>
+      <w:numFmt w:val="bullet"/>
+      <w:lvlText w:val=""/>
+      <w:lvlJc w:val="left"/>
+      <w:pPr>
+        <w:ind w:left="2160" w:hanging="360"/>
+      </w:pPr>
+      <w:rPr>
+        <w:rFonts w:ascii="Wingdings" w:hAnsi="Wingdings" w:hint="default"/>
+      </w:rPr>
+    </w:lvl>
+    <w:lvl w:ilvl="3">
+      <w:start w:val="1"/>
+      <w:numFmt w:val="bullet"/>
+      <w:lvlText w:val=""/>
+      <w:lvlJc w:val="left"/>
+      <w:pPr>
+        <w:ind w:left="2880" w:hanging="360"/>
+      </w:pPr>
+      <w:rPr>
+        <w:rFonts w:ascii="Symbol" w:hAnsi="Symbol" w:hint="default"/>
+      </w:rPr>
+    </w:lvl>
+    <w:lvl w:ilvl="4">
+      <w:start w:val="1"/>
+      <w:numFmt w:val="bullet"/>
+      <w:lvlText w:val="o"/>
+      <w:lvlJc w:val="left"/>
+      <w:pPr>
+        <w:ind w:left="3600" w:hanging="360"/>
+      </w:pPr>
+      <w:rPr>
+        <w:rFonts w:ascii="Courier New" w:hAnsi="Courier New" w:cs="Courier New" w:hint="default"/>
+      </w:rPr>
+    </w:lvl>
+    <w:lvl w:ilvl="5">
+      <w:start w:val="1"/>
+      <w:numFmt w:val="bullet"/>
+      <w:lvlText w:val=""/>
+      <w:lvlJc w:val="left"/>
+      <w:pPr>
+        <w:ind w:left="4320" w:hanging="360"/>
+      </w:pPr>
+      <w:rPr>
+        <w:rFonts w:ascii="Wingdings" w:hAnsi="Wingdings" w:hint="default"/>
+      </w:rPr>
+    </w:lvl>
+    <w:lvl w:ilvl="6">
+      <w:start w:val="1"/>
+      <w:numFmt w:val="bullet"/>
+      <w:lvlText w:val=""/>
+      <w:lvlJc w:val="left"/>
+      <w:pPr>
+        <w:ind w:left="5040" w:hanging="360"/>
+      </w:pPr>
+      <w:rPr>
+        <w:rFonts w:ascii="Symbol" w:hAnsi="Symbol" w:hint="default"/>
+      </w:rPr>
+    </w:lvl>
+    <w:lvl w:ilvl="7">
+      <w:start w:val="1"/>
+      <w:numFmt w:val="bullet"/>
+      <w:lvlText w:val="o"/>
+      <w:lvlJc w:val="left"/>
+      <w:pPr>
+        <w:ind w:left="5760" w:hanging="360"/>
+      </w:pPr>
+      <w:rPr>
+        <w:rFonts w:ascii="Courier New" w:hAnsi="Courier New" w:cs="Courier New" w:hint="default"/>
+      </w:rPr>
+    </w:lvl>
+    <w:lvl w:ilvl="8">
+      <w:start w:val="1"/>
+      <w:numFmt w:val="bullet"/>
+      <w:lvlText w:val=""/>
+      <w:lvlJc w:val="left"/>
+      <w:pPr>
+        <w:ind w:left="6480" w:hanging="360"/>
+      </w:pPr>
+      <w:rPr>
+        <w:rFonts w:ascii="Wingdings" w:hAnsi="Wingdings" w:hint="default"/>
+      </w:rPr>
+    </w:lvl>
+  </w:abstractNum>
+  <w:abstractNum w:abstractNumId="10" w15:restartNumberingAfterBreak="0">
     <w:nsid w:val="56110FA1"/>
     <w:multiLevelType w:val="hybridMultilevel"/>
     <w:tmpl w:val="A5506BCA"/>
@@ -10441,7 +12361,7 @@
       </w:rPr>
     </w:lvl>
   </w:abstractNum>
-  <w:abstractNum w:abstractNumId="8" w15:restartNumberingAfterBreak="0">
+  <w:abstractNum w:abstractNumId="11" w15:restartNumberingAfterBreak="0">
     <w:nsid w:val="59B36E4B"/>
     <w:multiLevelType w:val="multilevel"/>
     <w:tmpl w:val="59B36E4B"/>
@@ -10527,7 +12447,7 @@
       </w:pPr>
     </w:lvl>
   </w:abstractNum>
-  <w:abstractNum w:abstractNumId="9" w15:restartNumberingAfterBreak="0">
+  <w:abstractNum w:abstractNumId="12" w15:restartNumberingAfterBreak="0">
     <w:nsid w:val="6D565B05"/>
     <w:multiLevelType w:val="multilevel"/>
     <w:tmpl w:val="6D565B05"/>
@@ -10613,7 +12533,120 @@
       </w:pPr>
     </w:lvl>
   </w:abstractNum>
-  <w:abstractNum w:abstractNumId="10" w15:restartNumberingAfterBreak="0">
+  <w:abstractNum w:abstractNumId="13" w15:restartNumberingAfterBreak="0">
+    <w:nsid w:val="6E3C3819"/>
+    <w:multiLevelType w:val="multilevel"/>
+    <w:tmpl w:val="742C7FB6"/>
+    <w:lvl w:ilvl="0">
+      <w:start w:val="1"/>
+      <w:numFmt w:val="bullet"/>
+      <w:lvlText w:val=""/>
+      <w:lvlJc w:val="left"/>
+      <w:pPr>
+        <w:ind w:left="720" w:hanging="360"/>
+      </w:pPr>
+      <w:rPr>
+        <w:rFonts w:ascii="Symbol" w:hAnsi="Symbol" w:hint="default"/>
+      </w:rPr>
+    </w:lvl>
+    <w:lvl w:ilvl="1">
+      <w:start w:val="1"/>
+      <w:numFmt w:val="bullet"/>
+      <w:lvlText w:val="o"/>
+      <w:lvlJc w:val="left"/>
+      <w:pPr>
+        <w:ind w:left="1440" w:hanging="360"/>
+      </w:pPr>
+      <w:rPr>
+        <w:rFonts w:ascii="Courier New" w:hAnsi="Courier New" w:cs="Courier New" w:hint="default"/>
+      </w:rPr>
+    </w:lvl>
+    <w:lvl w:ilvl="2">
+      <w:start w:val="1"/>
+      <w:numFmt w:val="bullet"/>
+      <w:lvlText w:val=""/>
+      <w:lvlJc w:val="left"/>
+      <w:pPr>
+        <w:ind w:left="2160" w:hanging="360"/>
+      </w:pPr>
+      <w:rPr>
+        <w:rFonts w:ascii="Wingdings" w:hAnsi="Wingdings" w:hint="default"/>
+      </w:rPr>
+    </w:lvl>
+    <w:lvl w:ilvl="3">
+      <w:start w:val="1"/>
+      <w:numFmt w:val="bullet"/>
+      <w:lvlText w:val=""/>
+      <w:lvlJc w:val="left"/>
+      <w:pPr>
+        <w:ind w:left="2880" w:hanging="360"/>
+      </w:pPr>
+      <w:rPr>
+        <w:rFonts w:ascii="Symbol" w:hAnsi="Symbol" w:hint="default"/>
+      </w:rPr>
+    </w:lvl>
+    <w:lvl w:ilvl="4">
+      <w:start w:val="1"/>
+      <w:numFmt w:val="bullet"/>
+      <w:lvlText w:val="o"/>
+      <w:lvlJc w:val="left"/>
+      <w:pPr>
+        <w:ind w:left="3600" w:hanging="360"/>
+      </w:pPr>
+      <w:rPr>
+        <w:rFonts w:ascii="Courier New" w:hAnsi="Courier New" w:cs="Courier New" w:hint="default"/>
+      </w:rPr>
+    </w:lvl>
+    <w:lvl w:ilvl="5">
+      <w:start w:val="1"/>
+      <w:numFmt w:val="bullet"/>
+      <w:lvlText w:val=""/>
+      <w:lvlJc w:val="left"/>
+      <w:pPr>
+        <w:ind w:left="4320" w:hanging="360"/>
+      </w:pPr>
+      <w:rPr>
+        <w:rFonts w:ascii="Wingdings" w:hAnsi="Wingdings" w:hint="default"/>
+      </w:rPr>
+    </w:lvl>
+    <w:lvl w:ilvl="6">
+      <w:start w:val="1"/>
+      <w:numFmt w:val="bullet"/>
+      <w:lvlText w:val=""/>
+      <w:lvlJc w:val="left"/>
+      <w:pPr>
+        <w:ind w:left="5040" w:hanging="360"/>
+      </w:pPr>
+      <w:rPr>
+        <w:rFonts w:ascii="Symbol" w:hAnsi="Symbol" w:hint="default"/>
+      </w:rPr>
+    </w:lvl>
+    <w:lvl w:ilvl="7">
+      <w:start w:val="1"/>
+      <w:numFmt w:val="bullet"/>
+      <w:lvlText w:val="o"/>
+      <w:lvlJc w:val="left"/>
+      <w:pPr>
+        <w:ind w:left="5760" w:hanging="360"/>
+      </w:pPr>
+      <w:rPr>
+        <w:rFonts w:ascii="Courier New" w:hAnsi="Courier New" w:cs="Courier New" w:hint="default"/>
+      </w:rPr>
+    </w:lvl>
+    <w:lvl w:ilvl="8">
+      <w:start w:val="1"/>
+      <w:numFmt w:val="bullet"/>
+      <w:lvlText w:val=""/>
+      <w:lvlJc w:val="left"/>
+      <w:pPr>
+        <w:ind w:left="6480" w:hanging="360"/>
+      </w:pPr>
+      <w:rPr>
+        <w:rFonts w:ascii="Wingdings" w:hAnsi="Wingdings" w:hint="default"/>
+      </w:rPr>
+    </w:lvl>
+  </w:abstractNum>
+  <w:abstractNum w:abstractNumId="14" w15:restartNumberingAfterBreak="0">
     <w:nsid w:val="742C7FB6"/>
     <w:multiLevelType w:val="multilevel"/>
     <w:tmpl w:val="742C7FB6"/>
@@ -10726,7 +12759,7 @@
       </w:rPr>
     </w:lvl>
   </w:abstractNum>
-  <w:abstractNum w:abstractNumId="11" w15:restartNumberingAfterBreak="0">
+  <w:abstractNum w:abstractNumId="15" w15:restartNumberingAfterBreak="0">
     <w:nsid w:val="77C1008E"/>
     <w:multiLevelType w:val="hybridMultilevel"/>
     <w:tmpl w:val="F43E8166"/>
@@ -10812,7 +12845,7 @@
       </w:pPr>
     </w:lvl>
   </w:abstractNum>
-  <w:abstractNum w:abstractNumId="12" w15:restartNumberingAfterBreak="0">
+  <w:abstractNum w:abstractNumId="16" w15:restartNumberingAfterBreak="0">
     <w:nsid w:val="7E9A2C11"/>
     <w:multiLevelType w:val="multilevel"/>
     <w:tmpl w:val="7E9A2C11"/>
@@ -10899,7 +12932,7 @@
     </w:lvl>
   </w:abstractNum>
   <w:num w:numId="1">
-    <w:abstractNumId w:val="10"/>
+    <w:abstractNumId w:val="14"/>
   </w:num>
   <w:num w:numId="2">
     <w:abstractNumId w:val="0"/>
@@ -10908,13 +12941,13 @@
     <w:abstractNumId w:val="3"/>
   </w:num>
   <w:num w:numId="4">
-    <w:abstractNumId w:val="12"/>
+    <w:abstractNumId w:val="16"/>
   </w:num>
   <w:num w:numId="5">
     <w:abstractNumId w:val="2"/>
   </w:num>
   <w:num w:numId="6">
-    <w:abstractNumId w:val="6"/>
+    <w:abstractNumId w:val="8"/>
   </w:num>
   <w:num w:numId="7">
     <w:abstractNumId w:val="1"/>
@@ -10923,19 +12956,31 @@
     <w:abstractNumId w:val="4"/>
   </w:num>
   <w:num w:numId="9">
-    <w:abstractNumId w:val="9"/>
+    <w:abstractNumId w:val="12"/>
   </w:num>
   <w:num w:numId="10">
-    <w:abstractNumId w:val="8"/>
+    <w:abstractNumId w:val="11"/>
   </w:num>
   <w:num w:numId="11">
     <w:abstractNumId w:val="5"/>
   </w:num>
   <w:num w:numId="12">
-    <w:abstractNumId w:val="11"/>
+    <w:abstractNumId w:val="15"/>
   </w:num>
   <w:num w:numId="13">
+    <w:abstractNumId w:val="10"/>
+  </w:num>
+  <w:num w:numId="14">
+    <w:abstractNumId w:val="9"/>
+  </w:num>
+  <w:num w:numId="15">
     <w:abstractNumId w:val="7"/>
+  </w:num>
+  <w:num w:numId="16">
+    <w:abstractNumId w:val="6"/>
+  </w:num>
+  <w:num w:numId="17">
+    <w:abstractNumId w:val="13"/>
   </w:num>
 </w:numbering>
 </file>
@@ -11460,6 +13505,17 @@
       </w:tblBorders>
     </w:tblPr>
   </w:style>
+  <w:style w:type="character" w:styleId="Hyperlink">
+    <w:name w:val="Hyperlink"/>
+    <w:basedOn w:val="DefaultParagraphFont"/>
+    <w:uiPriority w:val="99"/>
+    <w:unhideWhenUsed/>
+    <w:rsid w:val="006A1675"/>
+    <w:rPr>
+      <w:color w:val="0563C1" w:themeColor="hyperlink"/>
+      <w:u w:val="single"/>
+    </w:rPr>
+  </w:style>
 </w:styles>
 </file>
 
@@ -11743,7 +13799,7 @@
 </file>
 
 <file path=customXml/itemProps2.xml><?xml version="1.0" encoding="utf-8"?>
-<ds:datastoreItem xmlns:ds="http://schemas.openxmlformats.org/officeDocument/2006/customXml" ds:itemID="{B63F4A47-477C-4C9C-9F6B-7865E6D6AE7F}">
+<ds:datastoreItem xmlns:ds="http://schemas.openxmlformats.org/officeDocument/2006/customXml" ds:itemID="{B5F5F26F-D8C9-4819-8547-9986FBB9F933}">
   <ds:schemaRefs>
     <ds:schemaRef ds:uri="http://schemas.openxmlformats.org/officeDocument/2006/bibliography"/>
   </ds:schemaRefs>

</xml_diff>